<commit_message>
webapp now gives post data
</commit_message>
<xml_diff>
--- a/output/MUIS_122603_6540.docx
+++ b/output/MUIS_122603_6540.docx
@@ -1,10 +1,10 @@
 
 <file path=word/document.xml><?xml version="1.0" encoding="utf-8"?>
-<w:document xmlns:wpc="http://schemas.microsoft.com/office/word/2010/wordprocessingCanvas" xmlns:mo="http://schemas.microsoft.com/office/mac/office/2008/main" xmlns:mc="http://schemas.openxmlformats.org/markup-compatibility/2006" xmlns:mv="urn:schemas-microsoft-com:mac:vml" xmlns:o="urn:schemas-microsoft-com:office:office" xmlns:r="http://schemas.openxmlformats.org/officeDocument/2006/relationships" xmlns:m="http://schemas.openxmlformats.org/officeDocument/2006/math" xmlns:v="urn:schemas-microsoft-com:vml" xmlns:wp14="http://schemas.microsoft.com/office/word/2010/wordprocessingDrawing" xmlns:wp="http://schemas.openxmlformats.org/drawingml/2006/wordprocessingDrawing" xmlns:w10="urn:schemas-microsoft-com:office:word" xmlns:w="http://schemas.openxmlformats.org/wordprocessingml/2006/main" xmlns:w14="http://schemas.microsoft.com/office/word/2010/wordml" xmlns:wpg="http://schemas.microsoft.com/office/word/2010/wordprocessingGroup" xmlns:wpi="http://schemas.microsoft.com/office/word/2010/wordprocessingInk" xmlns:wne="http://schemas.microsoft.com/office/word/2006/wordml" xmlns:wps="http://schemas.microsoft.com/office/word/2010/wordprocessingShape" mc:Ignorable="w14 wp14">
+<w:document xmlns:ve="http://schemas.openxmlformats.org/markup-compatibility/2006" xmlns:o="urn:schemas-microsoft-com:office:office" xmlns:r="http://schemas.openxmlformats.org/officeDocument/2006/relationships" xmlns:m="http://schemas.openxmlformats.org/officeDocument/2006/math" xmlns:v="urn:schemas-microsoft-com:vml" xmlns:wp="http://schemas.openxmlformats.org/drawingml/2006/wordprocessingDrawing" xmlns:w10="urn:schemas-microsoft-com:office:word" xmlns:w="http://schemas.openxmlformats.org/wordprocessingml/2006/main" xmlns:wne="http://schemas.microsoft.com/office/word/2006/wordml">
   <w:body>
     <w:p>
       <w:pPr>
-        <w:pStyle w:val="PlainText"/>
+        <w:pStyle w:val="Tekstzonderopmaak"/>
         <w:rPr>
           <w:rFonts w:ascii="Century Gothic" w:hAnsi="Century Gothic" w:cs="Century Gothic"/>
           <w:b/>
@@ -78,7 +78,7 @@
     </w:p>
     <w:p>
       <w:pPr>
-        <w:pStyle w:val="PlainText"/>
+        <w:pStyle w:val="Tekstzonderopmaak"/>
         <w:rPr>
           <w:rFonts w:ascii="Century Gothic" w:hAnsi="Century Gothic" w:cs="Century Gothic"/>
           <w:b/>
@@ -92,7 +92,7 @@
     </w:p>
     <w:p>
       <w:pPr>
-        <w:pStyle w:val="PlainText"/>
+        <w:pStyle w:val="Tekstzonderopmaak"/>
         <w:rPr>
           <w:rFonts w:ascii="Century Gothic" w:hAnsi="Century Gothic" w:cs="Century Gothic"/>
           <w:b/>
@@ -122,24 +122,11 @@
           <w:rFonts w:ascii="Century Gothic" w:hAnsi="Century Gothic" w:cs="Century Gothic"/>
           <w:b/>
           <w:bCs/>
-          <w:color w:val="F78E1E"/>
           <w:sz w:val="48"/>
           <w:szCs w:val="48"/>
           <w:lang w:val="nl-NL"/>
         </w:rPr>
       </w:pPr>
-      <w:r>
-        <w:rPr>
-          <w:rFonts w:ascii="Century Gothic" w:hAnsi="Century Gothic" w:cs="Century Gothic"/>
-          <w:b/>
-          <w:bCs/>
-          <w:color w:val="F78E1E"/>
-          <w:sz w:val="48"/>
-          <w:szCs w:val="48"/>
-          <w:lang w:val="nl-NL"/>
-        </w:rPr>
-        <w:t>$xml:plaats$</w:t>
-      </w:r>
     </w:p>
     <w:p>
       <w:pPr>
@@ -155,19 +142,7 @@
     </w:p>
     <w:p>
       <w:pPr>
-        <w:rPr>
-          <w:rFonts w:ascii="Century Gothic" w:hAnsi="Century Gothic" w:cs="Century Gothic"/>
-          <w:b/>
-          <w:bCs/>
-          <w:sz w:val="48"/>
-          <w:szCs w:val="48"/>
-          <w:lang w:val="nl-NL"/>
-        </w:rPr>
-      </w:pPr>
-    </w:p>
-    <w:p>
-      <w:pPr>
-        <w:pStyle w:val="PlainText"/>
+        <w:pStyle w:val="Tekstzonderopmaak"/>
         <w:rPr>
           <w:rFonts w:ascii="Century Gothic" w:hAnsi="Century Gothic" w:cs="Century Gothic"/>
           <w:b/>
@@ -205,7 +180,7 @@
     </w:p>
     <w:p>
       <w:pPr>
-        <w:pStyle w:val="PlainText"/>
+        <w:pStyle w:val="Tekstzonderopmaak"/>
         <w:rPr>
           <w:rFonts w:ascii="Century Gothic" w:hAnsi="Century Gothic" w:cs="Century Gothic"/>
           <w:b/>
@@ -219,7 +194,7 @@
     </w:p>
     <w:p>
       <w:pPr>
-        <w:pStyle w:val="PlainText"/>
+        <w:pStyle w:val="Tekstzonderopmaak"/>
         <w:rPr>
           <w:rFonts w:ascii="Century Gothic" w:hAnsi="Century Gothic" w:cs="Century Gothic"/>
           <w:b/>
@@ -521,9 +496,10 @@
       <w:r>
         <w:rPr>
           <w:noProof/>
+          <w:lang w:val="nl-NL" w:eastAsia="nl-NL"/>
         </w:rPr>
         <w:drawing>
-          <wp:anchor distT="0" distB="0" distL="114300" distR="114300" simplePos="0" relativeHeight="251658240" behindDoc="1" locked="0" layoutInCell="1" allowOverlap="1" wp14:anchorId="7CE21262" wp14:editId="07E83E3A">
+          <wp:anchor distT="0" distB="0" distL="114300" distR="114300" simplePos="0" relativeHeight="251658240" behindDoc="1" locked="0" layoutInCell="1" allowOverlap="1">
             <wp:simplePos x="0" y="0"/>
             <wp:positionH relativeFrom="column">
               <wp:posOffset>-685800</wp:posOffset>
@@ -556,7 +532,7 @@
                     </pic:cNvPicPr>
                   </pic:nvPicPr>
                   <pic:blipFill>
-                    <a:blip r:embed="rId8"/>
+                    <a:blip r:embed="rId7"/>
                     <a:srcRect/>
                     <a:stretch>
                       <a:fillRect/>
@@ -1327,7 +1303,7 @@
     </w:p>
     <w:p>
       <w:pPr>
-        <w:pStyle w:val="PlainText"/>
+        <w:pStyle w:val="Tekstzonderopmaak"/>
         <w:rPr>
           <w:rFonts w:ascii="Century Gothic" w:hAnsi="Century Gothic" w:cs="Century Gothic"/>
           <w:b/>
@@ -1349,7 +1325,7 @@
     </w:p>
     <w:p>
       <w:pPr>
-        <w:pStyle w:val="PlainText"/>
+        <w:pStyle w:val="Tekstzonderopmaak"/>
         <w:rPr>
           <w:rFonts w:ascii="Century Gothic" w:hAnsi="Century Gothic" w:cs="Century Gothic"/>
           <w:b/>
@@ -1363,7 +1339,7 @@
     </w:p>
     <w:p>
       <w:pPr>
-        <w:pStyle w:val="PlainText"/>
+        <w:pStyle w:val="Tekstzonderopmaak"/>
         <w:rPr>
           <w:rFonts w:ascii="Century Gothic" w:hAnsi="Century Gothic" w:cs="Century Gothic"/>
           <w:b/>
@@ -1438,7 +1414,7 @@
     </w:p>
     <w:p>
       <w:pPr>
-        <w:pStyle w:val="PlainText"/>
+        <w:pStyle w:val="Tekstzonderopmaak"/>
         <w:rPr>
           <w:rFonts w:ascii="Century Gothic" w:hAnsi="Century Gothic" w:cs="Century Gothic"/>
           <w:b/>
@@ -1452,7 +1428,7 @@
     </w:p>
     <w:p>
       <w:pPr>
-        <w:pStyle w:val="PlainText"/>
+        <w:pStyle w:val="Tekstzonderopmaak"/>
         <w:rPr>
           <w:rFonts w:ascii="Century Gothic" w:hAnsi="Century Gothic" w:cs="Century Gothic"/>
           <w:b/>
@@ -1490,7 +1466,7 @@
     </w:p>
     <w:p>
       <w:pPr>
-        <w:pStyle w:val="PlainText"/>
+        <w:pStyle w:val="Tekstzonderopmaak"/>
         <w:rPr>
           <w:rFonts w:ascii="Century Gothic" w:hAnsi="Century Gothic" w:cs="Century Gothic"/>
           <w:b/>
@@ -1796,7 +1772,7 @@
     </w:p>
     <w:p>
       <w:pPr>
-        <w:pStyle w:val="PlainText"/>
+        <w:pStyle w:val="Tekstzonderopmaak"/>
         <w:tabs>
           <w:tab w:val="left" w:pos="3179"/>
           <w:tab w:val="left" w:pos="3740"/>
@@ -1825,7 +1801,7 @@
     </w:p>
     <w:p>
       <w:pPr>
-        <w:pStyle w:val="TOC1"/>
+        <w:pStyle w:val="Inhopg1"/>
         <w:rPr>
           <w:rFonts w:ascii="Times New Roman" w:hAnsi="Times New Roman" w:cs="Times New Roman"/>
           <w:sz w:val="24"/>
@@ -1904,7 +1880,7 @@
     </w:p>
     <w:p>
       <w:pPr>
-        <w:pStyle w:val="TOC1"/>
+        <w:pStyle w:val="Inhopg1"/>
         <w:rPr>
           <w:rFonts w:ascii="Times New Roman" w:hAnsi="Times New Roman" w:cs="Times New Roman"/>
           <w:sz w:val="24"/>
@@ -1966,7 +1942,7 @@
     </w:p>
     <w:p>
       <w:pPr>
-        <w:pStyle w:val="TOC1"/>
+        <w:pStyle w:val="Inhopg1"/>
         <w:rPr>
           <w:rFonts w:ascii="Times New Roman" w:hAnsi="Times New Roman" w:cs="Times New Roman"/>
           <w:sz w:val="24"/>
@@ -2027,7 +2003,7 @@
     </w:p>
     <w:p>
       <w:pPr>
-        <w:pStyle w:val="TOC1"/>
+        <w:pStyle w:val="Inhopg1"/>
         <w:rPr>
           <w:rFonts w:ascii="Times New Roman" w:hAnsi="Times New Roman" w:cs="Times New Roman"/>
           <w:sz w:val="24"/>
@@ -2088,7 +2064,7 @@
     </w:p>
     <w:p>
       <w:pPr>
-        <w:pStyle w:val="PlainText"/>
+        <w:pStyle w:val="Tekstzonderopmaak"/>
         <w:tabs>
           <w:tab w:val="left" w:pos="3179"/>
           <w:tab w:val="left" w:pos="3740"/>
@@ -2174,7 +2150,7 @@
           <w:lang w:val="nl-NL"/>
         </w:rPr>
         <w:sectPr>
-          <w:headerReference w:type="default" r:id="rId9"/>
+          <w:headerReference w:type="default" r:id="rId8"/>
           <w:pgSz w:w="11909" w:h="16834" w:code="9"/>
           <w:pgMar w:top="298" w:right="851" w:bottom="1418" w:left="851" w:header="0" w:footer="28" w:gutter="567"/>
           <w:cols w:space="708"/>
@@ -2184,14 +2160,13 @@
     </w:p>
     <w:p>
       <w:pPr>
-        <w:pStyle w:val="Heading1"/>
+        <w:pStyle w:val="Kop1"/>
       </w:pPr>
       <w:bookmarkStart w:id="0" w:name="_Toc71441013"/>
       <w:bookmarkStart w:id="1" w:name="_Toc71441777"/>
       <w:bookmarkStart w:id="2" w:name="_Toc71442084"/>
       <w:bookmarkStart w:id="3" w:name="_Toc87179956"/>
       <w:r>
-        <w:lastRenderedPageBreak/>
         <w:t>Inleiding</w:t>
       </w:r>
       <w:bookmarkEnd w:id="0"/>
@@ -2201,7 +2176,7 @@
     </w:p>
     <w:p>
       <w:pPr>
-        <w:pStyle w:val="PlainText"/>
+        <w:pStyle w:val="Tekstzonderopmaak"/>
         <w:tabs>
           <w:tab w:val="left" w:pos="5868"/>
         </w:tabs>
@@ -2213,7 +2188,7 @@
     </w:p>
     <w:p>
       <w:pPr>
-        <w:pStyle w:val="PlainText"/>
+        <w:pStyle w:val="Tekstzonderopmaak"/>
         <w:tabs>
           <w:tab w:val="left" w:pos="5868"/>
         </w:tabs>
@@ -2260,7 +2235,7 @@
     </w:p>
     <w:p>
       <w:pPr>
-        <w:pStyle w:val="PlainText"/>
+        <w:pStyle w:val="Tekstzonderopmaak"/>
         <w:rPr>
           <w:rFonts w:ascii="Century Gothic" w:hAnsi="Century Gothic" w:cs="Century Gothic"/>
           <w:color w:val="000000"/>
@@ -2285,7 +2260,7 @@
     </w:p>
     <w:p>
       <w:pPr>
-        <w:pStyle w:val="PlainText"/>
+        <w:pStyle w:val="Tekstzonderopmaak"/>
         <w:rPr>
           <w:rFonts w:ascii="Century Gothic" w:hAnsi="Century Gothic" w:cs="Century Gothic"/>
           <w:color w:val="000000"/>
@@ -2295,7 +2270,7 @@
     </w:p>
     <w:p>
       <w:pPr>
-        <w:pStyle w:val="PlainText"/>
+        <w:pStyle w:val="Tekstzonderopmaak"/>
         <w:rPr>
           <w:rFonts w:ascii="Century Gothic" w:hAnsi="Century Gothic" w:cs="Century Gothic"/>
           <w:lang w:val="nl-NL"/>
@@ -2311,7 +2286,7 @@
     </w:p>
     <w:p>
       <w:pPr>
-        <w:pStyle w:val="PlainText"/>
+        <w:pStyle w:val="Tekstzonderopmaak"/>
         <w:numPr>
           <w:ilvl w:val="0"/>
           <w:numId w:val="2"/>
@@ -2331,7 +2306,7 @@
     </w:p>
     <w:p>
       <w:pPr>
-        <w:pStyle w:val="PlainText"/>
+        <w:pStyle w:val="Tekstzonderopmaak"/>
         <w:numPr>
           <w:ilvl w:val="0"/>
           <w:numId w:val="2"/>
@@ -2351,7 +2326,7 @@
     </w:p>
     <w:p>
       <w:pPr>
-        <w:pStyle w:val="PlainText"/>
+        <w:pStyle w:val="Tekstzonderopmaak"/>
         <w:numPr>
           <w:ilvl w:val="0"/>
           <w:numId w:val="2"/>
@@ -2371,16 +2346,16 @@
     </w:p>
     <w:p>
       <w:pPr>
-        <w:pStyle w:val="PlainText"/>
-        <w:rPr>
-          <w:rFonts w:ascii="Century Gothic" w:hAnsi="Century Gothic" w:cs="Century Gothic"/>
-          <w:lang w:val="nl-NL"/>
-        </w:rPr>
-      </w:pPr>
-    </w:p>
-    <w:p>
-      <w:pPr>
-        <w:pStyle w:val="PlainText"/>
+        <w:pStyle w:val="Tekstzonderopmaak"/>
+        <w:rPr>
+          <w:rFonts w:ascii="Century Gothic" w:hAnsi="Century Gothic" w:cs="Century Gothic"/>
+          <w:lang w:val="nl-NL"/>
+        </w:rPr>
+      </w:pPr>
+    </w:p>
+    <w:p>
+      <w:pPr>
+        <w:pStyle w:val="Tekstzonderopmaak"/>
         <w:rPr>
           <w:rFonts w:ascii="Century Gothic" w:hAnsi="Century Gothic" w:cs="Century Gothic"/>
           <w:lang w:val="nl-NL"/>
@@ -2393,7 +2368,7 @@
         </w:rPr>
         <w:t xml:space="preserve">De tevredenheidspeiling, waarvan dit rapport de resultaten geeft, is onderdeel van de module “Markt en Maatschappij”. Meer informatie over de modules van het programma vindt u op onze website: </w:t>
       </w:r>
-      <w:hyperlink r:id="rId10" w:history="1">
+      <w:hyperlink r:id="rId9" w:history="1">
         <w:r>
           <w:rPr>
             <w:rFonts w:ascii="Century Gothic" w:hAnsi="Century Gothic" w:cs="Century Gothic"/>
@@ -2422,7 +2397,7 @@
     </w:p>
     <w:p>
       <w:pPr>
-        <w:pStyle w:val="PlainText"/>
+        <w:pStyle w:val="Tekstzonderopmaak"/>
         <w:rPr>
           <w:rFonts w:ascii="Century Gothic" w:hAnsi="Century Gothic" w:cs="Century Gothic"/>
           <w:lang w:val="nl-NL"/>
@@ -2438,7 +2413,7 @@
     </w:p>
     <w:p>
       <w:pPr>
-        <w:pStyle w:val="PlainText"/>
+        <w:pStyle w:val="Tekstzonderopmaak"/>
         <w:numPr>
           <w:ilvl w:val="0"/>
           <w:numId w:val="3"/>
@@ -2458,7 +2433,7 @@
     </w:p>
     <w:p>
       <w:pPr>
-        <w:pStyle w:val="PlainText"/>
+        <w:pStyle w:val="Tekstzonderopmaak"/>
         <w:numPr>
           <w:ilvl w:val="0"/>
           <w:numId w:val="3"/>
@@ -2478,7 +2453,7 @@
     </w:p>
     <w:p>
       <w:pPr>
-        <w:pStyle w:val="PlainText"/>
+        <w:pStyle w:val="Tekstzonderopmaak"/>
         <w:numPr>
           <w:ilvl w:val="0"/>
           <w:numId w:val="3"/>
@@ -2498,16 +2473,16 @@
     </w:p>
     <w:p>
       <w:pPr>
-        <w:pStyle w:val="PlainText"/>
-        <w:rPr>
-          <w:rFonts w:ascii="Century Gothic" w:hAnsi="Century Gothic" w:cs="Century Gothic"/>
-          <w:lang w:val="nl-NL"/>
-        </w:rPr>
-      </w:pPr>
-    </w:p>
-    <w:p>
-      <w:pPr>
-        <w:pStyle w:val="PlainText"/>
+        <w:pStyle w:val="Tekstzonderopmaak"/>
+        <w:rPr>
+          <w:rFonts w:ascii="Century Gothic" w:hAnsi="Century Gothic" w:cs="Century Gothic"/>
+          <w:lang w:val="nl-NL"/>
+        </w:rPr>
+      </w:pPr>
+    </w:p>
+    <w:p>
+      <w:pPr>
+        <w:pStyle w:val="Tekstzonderopmaak"/>
         <w:rPr>
           <w:rFonts w:ascii="Century Gothic" w:hAnsi="Century Gothic" w:cs="Century Gothic"/>
           <w:lang w:val="nl-NL"/>
@@ -2523,7 +2498,7 @@
     </w:p>
     <w:p>
       <w:pPr>
-        <w:pStyle w:val="PlainText"/>
+        <w:pStyle w:val="Tekstzonderopmaak"/>
         <w:rPr>
           <w:rFonts w:ascii="Century Gothic" w:hAnsi="Century Gothic" w:cs="Century Gothic"/>
           <w:lang w:val="nl-NL"/>
@@ -2539,7 +2514,7 @@
     </w:p>
     <w:p>
       <w:pPr>
-        <w:pStyle w:val="PlainText"/>
+        <w:pStyle w:val="Tekstzonderopmaak"/>
         <w:rPr>
           <w:rFonts w:ascii="Century Gothic" w:hAnsi="Century Gothic" w:cs="Century Gothic"/>
           <w:lang w:val="nl-NL"/>
@@ -2555,7 +2530,7 @@
     </w:p>
     <w:p>
       <w:pPr>
-        <w:pStyle w:val="PlainText"/>
+        <w:pStyle w:val="Tekstzonderopmaak"/>
         <w:tabs>
           <w:tab w:val="left" w:pos="5868"/>
         </w:tabs>
@@ -2581,7 +2556,7 @@
     </w:p>
     <w:p>
       <w:pPr>
-        <w:pStyle w:val="PlainText"/>
+        <w:pStyle w:val="Tekstzonderopmaak"/>
         <w:tabs>
           <w:tab w:val="left" w:pos="5868"/>
         </w:tabs>
@@ -2593,7 +2568,7 @@
     </w:p>
     <w:p>
       <w:pPr>
-        <w:pStyle w:val="PlainText"/>
+        <w:pStyle w:val="Tekstzonderopmaak"/>
         <w:tabs>
           <w:tab w:val="left" w:pos="5868"/>
         </w:tabs>
@@ -2622,7 +2597,7 @@
     </w:p>
     <w:p>
       <w:pPr>
-        <w:pStyle w:val="PlainText"/>
+        <w:pStyle w:val="Tekstzonderopmaak"/>
         <w:tabs>
           <w:tab w:val="left" w:pos="5868"/>
         </w:tabs>
@@ -2634,7 +2609,7 @@
     </w:p>
     <w:p>
       <w:pPr>
-        <w:pStyle w:val="PlainText"/>
+        <w:pStyle w:val="Tekstzonderopmaak"/>
         <w:tabs>
           <w:tab w:val="left" w:pos="5868"/>
         </w:tabs>
@@ -2646,16 +2621,16 @@
     </w:p>
     <w:p>
       <w:pPr>
-        <w:pStyle w:val="PlainText"/>
-        <w:rPr>
-          <w:rFonts w:ascii="Century Gothic" w:hAnsi="Century Gothic" w:cs="Century Gothic"/>
-          <w:lang w:val="nl-NL"/>
-        </w:rPr>
-      </w:pPr>
-    </w:p>
-    <w:p>
-      <w:pPr>
-        <w:pStyle w:val="PlainText"/>
+        <w:pStyle w:val="Tekstzonderopmaak"/>
+        <w:rPr>
+          <w:rFonts w:ascii="Century Gothic" w:hAnsi="Century Gothic" w:cs="Century Gothic"/>
+          <w:lang w:val="nl-NL"/>
+        </w:rPr>
+      </w:pPr>
+    </w:p>
+    <w:p>
+      <w:pPr>
+        <w:pStyle w:val="Tekstzonderopmaak"/>
         <w:jc w:val="right"/>
         <w:rPr>
           <w:rFonts w:ascii="Century Gothic" w:hAnsi="Century Gothic" w:cs="Century Gothic"/>
@@ -2679,52 +2654,52 @@
     </w:p>
     <w:p>
       <w:pPr>
-        <w:pStyle w:val="PlainText"/>
-        <w:rPr>
-          <w:rFonts w:ascii="Century Gothic" w:hAnsi="Century Gothic" w:cs="Century Gothic"/>
-          <w:lang w:val="nl-NL"/>
-        </w:rPr>
-      </w:pPr>
-    </w:p>
-    <w:p>
-      <w:pPr>
-        <w:pStyle w:val="PlainText"/>
-        <w:rPr>
-          <w:rFonts w:ascii="Century Gothic" w:hAnsi="Century Gothic" w:cs="Century Gothic"/>
-          <w:lang w:val="nl-NL"/>
-        </w:rPr>
-      </w:pPr>
-    </w:p>
-    <w:p>
-      <w:pPr>
-        <w:pStyle w:val="PlainText"/>
-        <w:rPr>
-          <w:rFonts w:ascii="Century Gothic" w:hAnsi="Century Gothic" w:cs="Century Gothic"/>
-          <w:lang w:val="nl-NL"/>
-        </w:rPr>
-      </w:pPr>
-    </w:p>
-    <w:p>
-      <w:pPr>
-        <w:pStyle w:val="PlainText"/>
-        <w:rPr>
-          <w:rFonts w:ascii="Century Gothic" w:hAnsi="Century Gothic" w:cs="Century Gothic"/>
-          <w:lang w:val="nl-NL"/>
-        </w:rPr>
-      </w:pPr>
-    </w:p>
-    <w:p>
-      <w:pPr>
-        <w:pStyle w:val="PlainText"/>
-        <w:rPr>
-          <w:rFonts w:ascii="Century Gothic" w:hAnsi="Century Gothic" w:cs="Century Gothic"/>
-          <w:lang w:val="nl-NL"/>
-        </w:rPr>
-      </w:pPr>
-    </w:p>
-    <w:p>
-      <w:pPr>
-        <w:pStyle w:val="PlainText"/>
+        <w:pStyle w:val="Tekstzonderopmaak"/>
+        <w:rPr>
+          <w:rFonts w:ascii="Century Gothic" w:hAnsi="Century Gothic" w:cs="Century Gothic"/>
+          <w:lang w:val="nl-NL"/>
+        </w:rPr>
+      </w:pPr>
+    </w:p>
+    <w:p>
+      <w:pPr>
+        <w:pStyle w:val="Tekstzonderopmaak"/>
+        <w:rPr>
+          <w:rFonts w:ascii="Century Gothic" w:hAnsi="Century Gothic" w:cs="Century Gothic"/>
+          <w:lang w:val="nl-NL"/>
+        </w:rPr>
+      </w:pPr>
+    </w:p>
+    <w:p>
+      <w:pPr>
+        <w:pStyle w:val="Tekstzonderopmaak"/>
+        <w:rPr>
+          <w:rFonts w:ascii="Century Gothic" w:hAnsi="Century Gothic" w:cs="Century Gothic"/>
+          <w:lang w:val="nl-NL"/>
+        </w:rPr>
+      </w:pPr>
+    </w:p>
+    <w:p>
+      <w:pPr>
+        <w:pStyle w:val="Tekstzonderopmaak"/>
+        <w:rPr>
+          <w:rFonts w:ascii="Century Gothic" w:hAnsi="Century Gothic" w:cs="Century Gothic"/>
+          <w:lang w:val="nl-NL"/>
+        </w:rPr>
+      </w:pPr>
+    </w:p>
+    <w:p>
+      <w:pPr>
+        <w:pStyle w:val="Tekstzonderopmaak"/>
+        <w:rPr>
+          <w:rFonts w:ascii="Century Gothic" w:hAnsi="Century Gothic" w:cs="Century Gothic"/>
+          <w:lang w:val="nl-NL"/>
+        </w:rPr>
+      </w:pPr>
+    </w:p>
+    <w:p>
+      <w:pPr>
+        <w:pStyle w:val="Tekstzonderopmaak"/>
         <w:rPr>
           <w:rFonts w:ascii="Century Gothic" w:hAnsi="Century Gothic" w:cs="Century Gothic"/>
           <w:lang w:val="nl-NL"/>
@@ -2780,10 +2755,10 @@
           <w:lang w:val="nl-NL"/>
         </w:rPr>
         <w:sectPr>
-          <w:headerReference w:type="even" r:id="rId11"/>
-          <w:headerReference w:type="default" r:id="rId12"/>
-          <w:footerReference w:type="even" r:id="rId13"/>
-          <w:footerReference w:type="default" r:id="rId14"/>
+          <w:headerReference w:type="even" r:id="rId10"/>
+          <w:headerReference w:type="default" r:id="rId11"/>
+          <w:footerReference w:type="even" r:id="rId12"/>
+          <w:footerReference w:type="default" r:id="rId13"/>
           <w:pgSz w:w="11909" w:h="16834" w:code="9"/>
           <w:pgMar w:top="1418" w:right="851" w:bottom="1418" w:left="851" w:header="284" w:footer="397" w:gutter="567"/>
           <w:cols w:space="708"/>
@@ -2793,13 +2768,12 @@
     </w:p>
     <w:p>
       <w:pPr>
-        <w:pStyle w:val="Heading1"/>
+        <w:pStyle w:val="Kop1"/>
       </w:pPr>
       <w:bookmarkStart w:id="5" w:name="_Toc82922478"/>
       <w:bookmarkStart w:id="6" w:name="_Toc87171000"/>
       <w:bookmarkStart w:id="7" w:name="_Toc87179957"/>
       <w:r>
-        <w:lastRenderedPageBreak/>
         <w:t>Legenda</w:t>
       </w:r>
       <w:bookmarkEnd w:id="5"/>
@@ -2895,7 +2869,7 @@
     </w:p>
     <w:p>
       <w:pPr>
-        <w:pStyle w:val="Heading3"/>
+        <w:pStyle w:val="Kop3"/>
       </w:pPr>
       <w:r>
         <w:t>1. Percentages</w:t>
@@ -2928,9 +2902,10 @@
       <w:r>
         <w:rPr>
           <w:noProof/>
+          <w:lang w:val="nl-NL" w:eastAsia="nl-NL"/>
         </w:rPr>
         <w:drawing>
-          <wp:inline distT="0" distB="0" distL="0" distR="0" wp14:anchorId="73A7FE06" wp14:editId="0EC92CE9">
+          <wp:inline distT="0" distB="0" distL="0" distR="0">
             <wp:extent cx="5448300" cy="1028700"/>
             <wp:effectExtent l="19050" t="0" r="0" b="0"/>
             <wp:docPr id="1" name="Afbeelding 1"/>
@@ -2947,7 +2922,7 @@
                     </pic:cNvPicPr>
                   </pic:nvPicPr>
                   <pic:blipFill>
-                    <a:blip r:embed="rId15"/>
+                    <a:blip r:embed="rId14"/>
                     <a:srcRect/>
                     <a:stretch>
                       <a:fillRect/>
@@ -2996,7 +2971,7 @@
     </w:p>
     <w:p>
       <w:pPr>
-        <w:pStyle w:val="PlainText"/>
+        <w:pStyle w:val="Tekstzonderopmaak"/>
         <w:rPr>
           <w:rFonts w:ascii="Century Gothic" w:hAnsi="Century Gothic" w:cs="Century Gothic"/>
           <w:b/>
@@ -3016,7 +2991,7 @@
     </w:p>
     <w:p>
       <w:pPr>
-        <w:pStyle w:val="PlainText"/>
+        <w:pStyle w:val="Tekstzonderopmaak"/>
         <w:numPr>
           <w:ilvl w:val="0"/>
           <w:numId w:val="43"/>
@@ -3036,7 +3011,7 @@
     </w:p>
     <w:p>
       <w:pPr>
-        <w:pStyle w:val="PlainText"/>
+        <w:pStyle w:val="Tekstzonderopmaak"/>
         <w:numPr>
           <w:ilvl w:val="0"/>
           <w:numId w:val="43"/>
@@ -3056,7 +3031,7 @@
     </w:p>
     <w:p>
       <w:pPr>
-        <w:pStyle w:val="PlainText"/>
+        <w:pStyle w:val="Tekstzonderopmaak"/>
         <w:numPr>
           <w:ilvl w:val="0"/>
           <w:numId w:val="43"/>
@@ -3076,7 +3051,7 @@
     </w:p>
     <w:p>
       <w:pPr>
-        <w:pStyle w:val="PlainText"/>
+        <w:pStyle w:val="Tekstzonderopmaak"/>
         <w:numPr>
           <w:ilvl w:val="0"/>
           <w:numId w:val="43"/>
@@ -3096,7 +3071,7 @@
     </w:p>
     <w:p>
       <w:pPr>
-        <w:pStyle w:val="PlainText"/>
+        <w:pStyle w:val="Tekstzonderopmaak"/>
         <w:numPr>
           <w:ilvl w:val="0"/>
           <w:numId w:val="43"/>
@@ -3130,7 +3105,7 @@
     </w:p>
     <w:p>
       <w:pPr>
-        <w:pStyle w:val="PlainText"/>
+        <w:pStyle w:val="Tekstzonderopmaak"/>
         <w:numPr>
           <w:ilvl w:val="0"/>
           <w:numId w:val="43"/>
@@ -3150,7 +3125,7 @@
     </w:p>
     <w:p>
       <w:pPr>
-        <w:pStyle w:val="PlainText"/>
+        <w:pStyle w:val="Tekstzonderopmaak"/>
         <w:numPr>
           <w:ilvl w:val="0"/>
           <w:numId w:val="43"/>
@@ -3170,7 +3145,7 @@
     </w:p>
     <w:p>
       <w:pPr>
-        <w:pStyle w:val="PlainText"/>
+        <w:pStyle w:val="Tekstzonderopmaak"/>
         <w:numPr>
           <w:ilvl w:val="0"/>
           <w:numId w:val="43"/>
@@ -3204,21 +3179,21 @@
     </w:p>
     <w:p>
       <w:pPr>
-        <w:pStyle w:val="PlainText"/>
-        <w:rPr>
-          <w:rFonts w:ascii="Century Gothic" w:hAnsi="Century Gothic" w:cs="Century Gothic"/>
-          <w:lang w:val="nl-NL"/>
-        </w:rPr>
-      </w:pPr>
-    </w:p>
-    <w:p>
-      <w:pPr>
-        <w:pStyle w:val="Heading3"/>
-      </w:pPr>
-    </w:p>
-    <w:p>
-      <w:pPr>
-        <w:pStyle w:val="Heading3"/>
+        <w:pStyle w:val="Tekstzonderopmaak"/>
+        <w:rPr>
+          <w:rFonts w:ascii="Century Gothic" w:hAnsi="Century Gothic" w:cs="Century Gothic"/>
+          <w:lang w:val="nl-NL"/>
+        </w:rPr>
+      </w:pPr>
+    </w:p>
+    <w:p>
+      <w:pPr>
+        <w:pStyle w:val="Kop3"/>
+      </w:pPr>
+    </w:p>
+    <w:p>
+      <w:pPr>
+        <w:pStyle w:val="Kop3"/>
       </w:pPr>
       <w:r>
         <w:t>2. Scores</w:t>
@@ -3226,7 +3201,7 @@
     </w:p>
     <w:p>
       <w:pPr>
-        <w:pStyle w:val="Heading9"/>
+        <w:pStyle w:val="Kop9"/>
       </w:pPr>
       <w:r>
         <w:tab/>
@@ -3258,9 +3233,10 @@
       <w:r>
         <w:rPr>
           <w:noProof/>
+          <w:lang w:val="nl-NL" w:eastAsia="nl-NL"/>
         </w:rPr>
         <w:drawing>
-          <wp:inline distT="0" distB="0" distL="0" distR="0" wp14:anchorId="56CC9C84" wp14:editId="029D64CD">
+          <wp:inline distT="0" distB="0" distL="0" distR="0">
             <wp:extent cx="5038725" cy="361950"/>
             <wp:effectExtent l="19050" t="0" r="9525" b="0"/>
             <wp:docPr id="2" name="Afbeelding 2"/>
@@ -3277,7 +3253,7 @@
                     </pic:cNvPicPr>
                   </pic:nvPicPr>
                   <pic:blipFill>
-                    <a:blip r:embed="rId16"/>
+                    <a:blip r:embed="rId15"/>
                     <a:srcRect/>
                     <a:stretch>
                       <a:fillRect/>
@@ -3310,7 +3286,7 @@
       <w:tblPr>
         <w:tblW w:w="0" w:type="auto"/>
         <w:tblInd w:w="4035" w:type="dxa"/>
-        <w:tblLook w:val="0000" w:firstRow="0" w:lastRow="0" w:firstColumn="0" w:lastColumn="0" w:noHBand="0" w:noVBand="0"/>
+        <w:tblLook w:val="0000"/>
       </w:tblPr>
       <w:tblGrid>
         <w:gridCol w:w="2431"/>
@@ -3518,7 +3494,7 @@
     </w:tbl>
     <w:p>
       <w:pPr>
-        <w:pStyle w:val="PlainText"/>
+        <w:pStyle w:val="Tekstzonderopmaak"/>
         <w:rPr>
           <w:rFonts w:ascii="Century Gothic" w:hAnsi="Century Gothic" w:cs="Century Gothic"/>
           <w:b/>
@@ -3529,7 +3505,7 @@
     </w:p>
     <w:p>
       <w:pPr>
-        <w:pStyle w:val="BodyText2"/>
+        <w:pStyle w:val="Plattetekst2"/>
         <w:keepLines w:val="0"/>
       </w:pPr>
       <w:r>
@@ -3538,7 +3514,7 @@
     </w:p>
     <w:p>
       <w:pPr>
-        <w:pStyle w:val="BodyText2"/>
+        <w:pStyle w:val="Plattetekst2"/>
         <w:keepLines w:val="0"/>
         <w:numPr>
           <w:ilvl w:val="0"/>
@@ -3559,7 +3535,7 @@
     </w:p>
     <w:p>
       <w:pPr>
-        <w:pStyle w:val="BodyText2"/>
+        <w:pStyle w:val="Plattetekst2"/>
         <w:keepLines w:val="0"/>
         <w:numPr>
           <w:ilvl w:val="0"/>
@@ -3580,7 +3556,7 @@
     </w:p>
     <w:p>
       <w:pPr>
-        <w:pStyle w:val="BodyText2"/>
+        <w:pStyle w:val="Plattetekst2"/>
         <w:keepLines w:val="0"/>
         <w:numPr>
           <w:ilvl w:val="0"/>
@@ -3601,7 +3577,7 @@
     </w:p>
     <w:p>
       <w:pPr>
-        <w:pStyle w:val="BodyText2"/>
+        <w:pStyle w:val="Plattetekst2"/>
         <w:keepLines w:val="0"/>
         <w:numPr>
           <w:ilvl w:val="0"/>
@@ -3622,7 +3598,7 @@
     </w:p>
     <w:p>
       <w:pPr>
-        <w:pStyle w:val="BodyText2"/>
+        <w:pStyle w:val="Plattetekst2"/>
         <w:keepLines w:val="0"/>
         <w:rPr>
           <w:b w:val="0"/>
@@ -3632,25 +3608,24 @@
     </w:p>
     <w:p>
       <w:pPr>
-        <w:pStyle w:val="Heading1"/>
-        <w:rPr>
-          <w:lang w:val="en-US"/>
-        </w:rPr>
+        <w:pStyle w:val="Kop1"/>
       </w:pPr>
       <w:r>
-        <w:rPr>
-          <w:lang w:val="en-US"/>
-        </w:rPr>
         <w:br w:type="page"/>
       </w:r>
       <w:bookmarkStart w:id="8" w:name="_Toc87179958"/>
     </w:p>
     <w:p>
       <w:pPr>
-        <w:pStyle w:val="Heading1"/>
+        <w:pStyle w:val="Kop1"/>
+        <w:rPr>
+          <w:lang w:val="en-US"/>
+        </w:rPr>
       </w:pPr>
       <w:r>
-        <w:lastRenderedPageBreak/>
+        <w:rPr>
+          <w:lang w:val="en-US"/>
+        </w:rPr>
         <w:t>Rapportcijfer</w:t>
       </w:r>
     </w:p>
@@ -3668,13 +3643,6 @@
           <w:altChunk xmlns:r="http://schemas.openxmlformats.org/officeDocument/2006/relationships" xmlns:w="http://schemas.openxmlformats.org/wordprocessingml/2006/main" r:id="rDOCXId1"/>
         </w:t>
       </w:r>
-      <w:bookmarkStart w:id="9" w:name="_GoBack"/>
-      <w:bookmarkEnd w:id="9"/>
-    </w:p>
-    <w:p>
-      <w:pPr>
-        <w:spacing w:after="200" w:line="276" w:lineRule="auto"/>
-      </w:pPr>
     </w:p>
     <w:p>
       <w:pPr>
@@ -3692,7 +3660,6 @@
           <w:spacing w:val="40"/>
           <w:sz w:val="32"/>
           <w:szCs w:val="32"/>
-          <w:lang w:val="nl-NL"/>
         </w:rPr>
       </w:pPr>
       <w:r>
@@ -3701,9 +3668,15 @@
     </w:p>
     <w:p>
       <w:pPr>
-        <w:pStyle w:val="Heading1"/>
+        <w:pStyle w:val="Kop1"/>
+        <w:rPr>
+          <w:lang w:val="en-US"/>
+        </w:rPr>
       </w:pPr>
       <w:r>
+        <w:rPr>
+          <w:lang w:val="en-US"/>
+        </w:rPr>
         <w:t>Tevredenheidscijfers</w:t>
       </w:r>
     </w:p>
@@ -3736,11 +3709,6 @@
           <w:altChunk xmlns:r="http://schemas.openxmlformats.org/officeDocument/2006/relationships" xmlns:w="http://schemas.openxmlformats.org/wordprocessingml/2006/main" r:id="rDOCXId3"/>
         </w:t>
       </w:r>
-    </w:p>
-    <w:p>
-      <w:pPr>
-        <w:spacing w:after="200" w:line="276" w:lineRule="auto"/>
-      </w:pPr>
     </w:p>
     <w:p>
       <w:pPr>
@@ -3761,7 +3729,7 @@
     </w:p>
     <w:p>
       <w:pPr>
-        <w:pStyle w:val="Heading1"/>
+        <w:pStyle w:val="Kop1"/>
         <w:rPr>
           <w:lang w:val="en-US"/>
         </w:rPr>
@@ -3770,7 +3738,6 @@
         <w:rPr>
           <w:lang w:val="en-US"/>
         </w:rPr>
-        <w:lastRenderedPageBreak/>
         <w:t>Percentages</w:t>
       </w:r>
       <w:bookmarkEnd w:id="8"/>
@@ -3786,22 +3753,7 @@
       </w:pPr>
     </w:p>
     <w:p>
-      <w:pPr>
-        <w:pStyle w:val="Heading1"/>
-        <w:rPr>
-          <w:lang w:val="en-US"/>
-        </w:rPr>
-      </w:pPr>
       <w:r>
-        <w:rPr>
-          <w:b w:val="0"/>
-          <w:bCs w:val="0"/>
-          <w:color w:val="auto"/>
-          <w:spacing w:val="0"/>
-          <w:sz w:val="20"/>
-          <w:szCs w:val="20"/>
-          <w:lang w:val="en-US"/>
-        </w:rPr>
         <w:t>
           <w:altChunk xmlns:r="http://schemas.openxmlformats.org/officeDocument/2006/relationships" xmlns:w="http://schemas.openxmlformats.org/wordprocessingml/2006/main" r:id="rDOCXId4"/>
         </w:t>
@@ -3809,30 +3761,24 @@
     </w:p>
     <w:p>
       <w:pPr>
-        <w:pStyle w:val="Heading1"/>
+        <w:pStyle w:val="Kop1"/>
         <w:rPr>
           <w:lang w:val="en-US"/>
         </w:rPr>
       </w:pPr>
-      <w:bookmarkStart w:id="10" w:name="_Toc87179959"/>
+      <w:bookmarkStart w:id="9" w:name="_Toc87179959"/>
       <w:r>
         <w:rPr>
           <w:lang w:val="en-US"/>
         </w:rPr>
         <w:br w:type="page"/>
-      </w:r>
-      <w:r>
-        <w:rPr>
-          <w:lang w:val="en-US"/>
-        </w:rPr>
-        <w:lastRenderedPageBreak/>
         <w:t>Scores</w:t>
       </w:r>
-      <w:bookmarkEnd w:id="10"/>
-    </w:p>
-    <w:p>
-      <w:pPr>
-        <w:keepLines/>
+      <w:bookmarkEnd w:id="9"/>
+    </w:p>
+    <w:p>
+      <w:pPr>
+        <w:spacing w:after="200" w:line="276" w:lineRule="auto"/>
         <w:rPr>
           <w:rFonts w:ascii="Century Gothic" w:hAnsi="Century Gothic" w:cs="Century Gothic"/>
           <w:sz w:val="20"/>
@@ -3843,7 +3789,7 @@
     </w:p>
     <w:p>
       <w:pPr>
-        <w:keepLines/>
+        <w:spacing w:after="200" w:line="276" w:lineRule="auto"/>
         <w:rPr>
           <w:rFonts w:ascii="Century Gothic" w:hAnsi="Century Gothic" w:cs="Century Gothic"/>
           <w:sz w:val="20"/>
@@ -3856,56 +3802,20 @@
           <w:sz w:val="20"/>
           <w:szCs w:val="20"/>
         </w:rPr>
-        <w:t>$</w:t>
+        <w:t>
+          <w:altChunk xmlns:r="http://schemas.openxmlformats.org/officeDocument/2006/relationships" xmlns:w="http://schemas.openxmlformats.org/wordprocessingml/2006/main" r:id="rDOCXId5"/>
+        </w:t>
       </w:r>
-      <w:r>
+    </w:p>
+    <w:p>
+      <w:pPr>
+        <w:spacing w:after="200" w:line="276" w:lineRule="auto"/>
         <w:rPr>
           <w:rFonts w:ascii="Century Gothic" w:hAnsi="Century Gothic" w:cs="Century Gothic"/>
           <w:sz w:val="20"/>
           <w:szCs w:val="20"/>
         </w:rPr>
-        <w:t>class:</w:t>
-      </w:r>
-      <w:r>
-        <w:rPr>
-          <w:rFonts w:ascii="Century Gothic" w:hAnsi="Century Gothic" w:cs="Century Gothic"/>
-          <w:sz w:val="20"/>
-          <w:szCs w:val="20"/>
-        </w:rPr>
-        <w:t>scores</w:t>
-      </w:r>
-      <w:r>
-        <w:rPr>
-          <w:rFonts w:ascii="Century Gothic" w:hAnsi="Century Gothic" w:cs="Century Gothic"/>
-          <w:sz w:val="20"/>
-          <w:szCs w:val="20"/>
-        </w:rPr>
-        <w:t>$</w:t>
-      </w:r>
-    </w:p>
-    <w:p>
-      <w:pPr>
-        <w:pStyle w:val="Heading3"/>
-        <w:rPr>
-          <w:lang w:val="en-US"/>
-        </w:rPr>
-      </w:pPr>
-    </w:p>
-    <w:p>
-      <w:pPr>
-        <w:pStyle w:val="PlainText"/>
-        <w:keepLines/>
-        <w:widowControl/>
-        <w:autoSpaceDE/>
-        <w:autoSpaceDN/>
-        <w:adjustRightInd/>
-      </w:pPr>
-      <w:r>
-        <w:rPr>
-          <w:rFonts w:ascii="Century Gothic" w:hAnsi="Century Gothic" w:cs="Century Gothic"/>
-        </w:rPr>
-        <w:t xml:space="preserve">   </w:t>
-      </w:r>
+      </w:pPr>
     </w:p>
     <w:p>
       <w:pPr>
@@ -3936,6 +3846,7 @@
           <w:rFonts w:ascii="Century Gothic" w:hAnsi="Century Gothic" w:cs="Century Gothic"/>
           <w:sz w:val="20"/>
           <w:szCs w:val="20"/>
+          <w:lang w:val="nl-NL"/>
         </w:rPr>
       </w:pPr>
       <w:r>
@@ -3943,51 +3854,18 @@
           <w:rFonts w:ascii="Century Gothic" w:hAnsi="Century Gothic" w:cs="Century Gothic"/>
           <w:sz w:val="20"/>
           <w:szCs w:val="20"/>
-        </w:rPr>
-        <w:lastRenderedPageBreak/>
+          <w:lang w:val="nl-NL"/>
+        </w:rPr>
         <w:t>Einde Rapportage</w:t>
       </w:r>
     </w:p>
     <w:p>
       <w:pPr>
-        <w:keepLines/>
         <w:rPr>
           <w:rFonts w:ascii="Century Gothic" w:hAnsi="Century Gothic" w:cs="Century Gothic"/>
           <w:sz w:val="20"/>
           <w:szCs w:val="20"/>
-        </w:rPr>
-      </w:pPr>
-      <w:r>
-        <w:rPr>
-          <w:rFonts w:ascii="Century Gothic" w:hAnsi="Century Gothic" w:cs="Century Gothic"/>
-          <w:sz w:val="20"/>
-          <w:szCs w:val="20"/>
-        </w:rPr>
-        <w:t>avl_otp_$xml:peilling.jaar$</w:t>
-      </w:r>
-      <w:r>
-        <w:rPr>
-          <w:rFonts w:ascii="Century Gothic" w:hAnsi="Century Gothic" w:cs="Century Gothic"/>
-          <w:sz w:val="20"/>
-          <w:szCs w:val="20"/>
-        </w:rPr>
-        <w:t>_</w:t>
-      </w:r>
-      <w:r>
-        <w:rPr>
-          <w:rFonts w:ascii="Century Gothic" w:hAnsi="Century Gothic" w:cs="Century Gothic"/>
-          <w:sz w:val="20"/>
-          <w:szCs w:val="20"/>
-        </w:rPr>
-        <w:t>6540</w:t>
-      </w:r>
-    </w:p>
-    <w:p>
-      <w:pPr>
-        <w:rPr>
-          <w:rFonts w:ascii="Century Gothic" w:hAnsi="Century Gothic" w:cs="Century Gothic"/>
-          <w:sz w:val="20"/>
-          <w:szCs w:val="20"/>
+          <w:lang w:val="nl-NL"/>
         </w:rPr>
       </w:pPr>
     </w:p>
@@ -3997,6 +3875,7 @@
           <w:rFonts w:ascii="Century Gothic" w:hAnsi="Century Gothic" w:cs="Century Gothic"/>
           <w:b/>
           <w:bCs/>
+          <w:lang w:val="nl-NL"/>
         </w:rPr>
       </w:pPr>
     </w:p>
@@ -4053,7 +3932,7 @@
 </file>
 
 <file path=word/endnotes.xml><?xml version="1.0" encoding="utf-8"?>
-<w:endnotes xmlns:wpc="http://schemas.microsoft.com/office/word/2010/wordprocessingCanvas" xmlns:mo="http://schemas.microsoft.com/office/mac/office/2008/main" xmlns:mc="http://schemas.openxmlformats.org/markup-compatibility/2006" xmlns:mv="urn:schemas-microsoft-com:mac:vml" xmlns:o="urn:schemas-microsoft-com:office:office" xmlns:r="http://schemas.openxmlformats.org/officeDocument/2006/relationships" xmlns:m="http://schemas.openxmlformats.org/officeDocument/2006/math" xmlns:v="urn:schemas-microsoft-com:vml" xmlns:wp14="http://schemas.microsoft.com/office/word/2010/wordprocessingDrawing" xmlns:wp="http://schemas.openxmlformats.org/drawingml/2006/wordprocessingDrawing" xmlns:w10="urn:schemas-microsoft-com:office:word" xmlns:w="http://schemas.openxmlformats.org/wordprocessingml/2006/main" xmlns:w14="http://schemas.microsoft.com/office/word/2010/wordml" xmlns:wpg="http://schemas.microsoft.com/office/word/2010/wordprocessingGroup" xmlns:wpi="http://schemas.microsoft.com/office/word/2010/wordprocessingInk" xmlns:wne="http://schemas.microsoft.com/office/word/2006/wordml" xmlns:wps="http://schemas.microsoft.com/office/word/2010/wordprocessingShape" mc:Ignorable="w14 wp14">
+<w:endnotes xmlns:ve="http://schemas.openxmlformats.org/markup-compatibility/2006" xmlns:o="urn:schemas-microsoft-com:office:office" xmlns:r="http://schemas.openxmlformats.org/officeDocument/2006/relationships" xmlns:m="http://schemas.openxmlformats.org/officeDocument/2006/math" xmlns:v="urn:schemas-microsoft-com:vml" xmlns:wp="http://schemas.openxmlformats.org/drawingml/2006/wordprocessingDrawing" xmlns:w10="urn:schemas-microsoft-com:office:word" xmlns:w="http://schemas.openxmlformats.org/wordprocessingml/2006/main" xmlns:wne="http://schemas.microsoft.com/office/word/2006/wordml">
   <w:endnote w:type="separator" w:id="-1">
     <w:p>
       <w:r>
@@ -4072,10 +3951,10 @@
 </file>
 
 <file path=word/footer1.xml><?xml version="1.0" encoding="utf-8"?>
-<w:ftr xmlns:wpc="http://schemas.microsoft.com/office/word/2010/wordprocessingCanvas" xmlns:mo="http://schemas.microsoft.com/office/mac/office/2008/main" xmlns:mc="http://schemas.openxmlformats.org/markup-compatibility/2006" xmlns:mv="urn:schemas-microsoft-com:mac:vml" xmlns:o="urn:schemas-microsoft-com:office:office" xmlns:r="http://schemas.openxmlformats.org/officeDocument/2006/relationships" xmlns:m="http://schemas.openxmlformats.org/officeDocument/2006/math" xmlns:v="urn:schemas-microsoft-com:vml" xmlns:wp14="http://schemas.microsoft.com/office/word/2010/wordprocessingDrawing" xmlns:wp="http://schemas.openxmlformats.org/drawingml/2006/wordprocessingDrawing" xmlns:w10="urn:schemas-microsoft-com:office:word" xmlns:w="http://schemas.openxmlformats.org/wordprocessingml/2006/main" xmlns:w14="http://schemas.microsoft.com/office/word/2010/wordml" xmlns:wpg="http://schemas.microsoft.com/office/word/2010/wordprocessingGroup" xmlns:wpi="http://schemas.microsoft.com/office/word/2010/wordprocessingInk" xmlns:wne="http://schemas.microsoft.com/office/word/2006/wordml" xmlns:wps="http://schemas.microsoft.com/office/word/2010/wordprocessingShape" mc:Ignorable="w14 wp14">
+<w:ftr xmlns:ve="http://schemas.openxmlformats.org/markup-compatibility/2006" xmlns:o="urn:schemas-microsoft-com:office:office" xmlns:r="http://schemas.openxmlformats.org/officeDocument/2006/relationships" xmlns:m="http://schemas.openxmlformats.org/officeDocument/2006/math" xmlns:v="urn:schemas-microsoft-com:vml" xmlns:wp="http://schemas.openxmlformats.org/drawingml/2006/wordprocessingDrawing" xmlns:w10="urn:schemas-microsoft-com:office:word" xmlns:w="http://schemas.openxmlformats.org/wordprocessingml/2006/main" xmlns:wne="http://schemas.microsoft.com/office/word/2006/wordml">
   <w:p>
     <w:pPr>
-      <w:pStyle w:val="Footer"/>
+      <w:pStyle w:val="Voettekst"/>
       <w:tabs>
         <w:tab w:val="clear" w:pos="4320"/>
         <w:tab w:val="clear" w:pos="8640"/>
@@ -4092,88 +3971,15 @@
       <w:rPr>
         <w:noProof/>
       </w:rPr>
-      <mc:AlternateContent>
-        <mc:Choice Requires="wps">
-          <w:drawing>
-            <wp:anchor distT="0" distB="0" distL="114300" distR="114300" simplePos="0" relativeHeight="251658240" behindDoc="0" locked="0" layoutInCell="1" allowOverlap="1" wp14:anchorId="4771F643" wp14:editId="3B53BCE2">
-              <wp:simplePos x="0" y="0"/>
-              <wp:positionH relativeFrom="column">
-                <wp:posOffset>4445</wp:posOffset>
-              </wp:positionH>
-              <wp:positionV relativeFrom="paragraph">
-                <wp:posOffset>-129540</wp:posOffset>
-              </wp:positionV>
-              <wp:extent cx="6067425" cy="0"/>
-              <wp:effectExtent l="29845" t="22860" r="36830" b="40640"/>
-              <wp:wrapTight wrapText="bothSides">
-                <wp:wrapPolygon edited="0">
-                  <wp:start x="0" y="-2147483648"/>
-                  <wp:lineTo x="0" y="-2147483648"/>
-                  <wp:lineTo x="687" y="-2147483648"/>
-                  <wp:lineTo x="687" y="-2147483648"/>
-                  <wp:lineTo x="0" y="-2147483648"/>
-                </wp:wrapPolygon>
-              </wp:wrapTight>
-              <wp:docPr id="4" name="Line 1"/>
-              <wp:cNvGraphicFramePr>
-                <a:graphicFrameLocks xmlns:a="http://schemas.openxmlformats.org/drawingml/2006/main"/>
-              </wp:cNvGraphicFramePr>
-              <a:graphic xmlns:a="http://schemas.openxmlformats.org/drawingml/2006/main">
-                <a:graphicData uri="http://schemas.microsoft.com/office/word/2010/wordprocessingShape">
-                  <wps:wsp>
-                    <wps:cNvCnPr>
-                      <a:cxnSpLocks noChangeShapeType="1"/>
-                    </wps:cNvCnPr>
-                    <wps:spPr bwMode="auto">
-                      <a:xfrm>
-                        <a:off x="0" y="0"/>
-                        <a:ext cx="6067425" cy="0"/>
-                      </a:xfrm>
-                      <a:prstGeom prst="line">
-                        <a:avLst/>
-                      </a:prstGeom>
-                      <a:noFill/>
-                      <a:ln w="19050">
-                        <a:solidFill>
-                          <a:srgbClr val="00A4E4"/>
-                        </a:solidFill>
-                        <a:round/>
-                        <a:headEnd/>
-                        <a:tailEnd/>
-                      </a:ln>
-                      <a:extLst>
-                        <a:ext uri="{909E8E84-426E-40dd-AFC4-6F175D3DCCD1}">
-                          <a14:hiddenFill xmlns:a14="http://schemas.microsoft.com/office/drawing/2010/main">
-                            <a:noFill/>
-                          </a14:hiddenFill>
-                        </a:ext>
-                      </a:extLst>
-                    </wps:spPr>
-                    <wps:bodyPr/>
-                  </wps:wsp>
-                </a:graphicData>
-              </a:graphic>
-              <wp14:sizeRelH relativeFrom="page">
-                <wp14:pctWidth>0</wp14:pctWidth>
-              </wp14:sizeRelH>
-              <wp14:sizeRelV relativeFrom="page">
-                <wp14:pctHeight>0</wp14:pctHeight>
-              </wp14:sizeRelV>
-            </wp:anchor>
-          </w:drawing>
-        </mc:Choice>
-        <mc:Fallback>
-          <w:pict>
-            <v:line id="Line 1" o:spid="_x0000_s1026" style="position:absolute;z-index:251658240;visibility:visible;mso-wrap-style:square;mso-width-percent:0;mso-height-percent:0;mso-wrap-distance-left:9pt;mso-wrap-distance-top:0;mso-wrap-distance-right:9pt;mso-wrap-distance-bottom:0;mso-position-horizontal:absolute;mso-position-horizontal-relative:text;mso-position-vertical:absolute;mso-position-vertical-relative:text;mso-width-percent:0;mso-height-percent:0;mso-width-relative:page;mso-height-relative:page" from=".35pt,-10.15pt" to="478.1pt,-10.15pt" o:gfxdata="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" strokecolor="#00a4e4" strokeweight="1.5pt">
-              <w10:wrap type="tight"/>
-            </v:line>
-          </w:pict>
-        </mc:Fallback>
-      </mc:AlternateContent>
+      <w:pict>
+        <v:line id="Line 1" o:spid="_x0000_s4098" style="position:absolute;left:0;text-align:left;z-index:251658240;visibility:visible;mso-wrap-style:square;mso-width-percent:0;mso-height-percent:0;mso-wrap-distance-left:9pt;mso-wrap-distance-top:0;mso-wrap-distance-right:9pt;mso-wrap-distance-bottom:0;mso-position-horizontal:absolute;mso-position-horizontal-relative:text;mso-position-vertical:absolute;mso-position-vertical-relative:text;mso-width-percent:0;mso-height-percent:0;mso-width-relative:page;mso-height-relative:page" from=".35pt,-10.15pt" to="478.1pt,-10.15pt" wrapcoords="0 0 0 1 639 1 639 0 0 0" o:gfxdata="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" strokecolor="#00a4e4" strokeweight="1.5pt">
+          <w10:wrap type="tight"/>
+        </v:line>
+      </w:pict>
     </w:r>
     <w:r>
       <w:rPr>
-        <w:rStyle w:val="PageNumber"/>
+        <w:rStyle w:val="Paginanummer"/>
         <w:rFonts w:ascii="Century Gothic" w:hAnsi="Century Gothic" w:cs="Century Gothic"/>
         <w:b/>
         <w:bCs/>
@@ -4187,7 +3993,7 @@
     </w:r>
     <w:r>
       <w:rPr>
-        <w:rStyle w:val="PageNumber"/>
+        <w:rStyle w:val="Paginanummer"/>
         <w:rFonts w:ascii="Century Gothic" w:hAnsi="Century Gothic" w:cs="Century Gothic"/>
         <w:b/>
         <w:bCs/>
@@ -4201,7 +4007,7 @@
     </w:r>
     <w:r>
       <w:rPr>
-        <w:rStyle w:val="PageNumber"/>
+        <w:rStyle w:val="Paginanummer"/>
         <w:rFonts w:ascii="Century Gothic" w:hAnsi="Century Gothic" w:cs="Century Gothic"/>
         <w:b/>
         <w:bCs/>
@@ -4215,7 +4021,7 @@
     </w:r>
     <w:r>
       <w:rPr>
-        <w:rStyle w:val="PageNumber"/>
+        <w:rStyle w:val="Paginanummer"/>
         <w:rFonts w:ascii="Century Gothic" w:hAnsi="Century Gothic" w:cs="Century Gothic"/>
         <w:b/>
         <w:bCs/>
@@ -4226,11 +4032,11 @@
         <w:szCs w:val="19"/>
         <w:lang w:val="nl-NL"/>
       </w:rPr>
-      <w:t>10</w:t>
+      <w:t>12</w:t>
     </w:r>
     <w:r>
       <w:rPr>
-        <w:rStyle w:val="PageNumber"/>
+        <w:rStyle w:val="Paginanummer"/>
         <w:rFonts w:ascii="Century Gothic" w:hAnsi="Century Gothic" w:cs="Century Gothic"/>
         <w:b/>
         <w:bCs/>
@@ -4244,7 +4050,7 @@
     </w:r>
     <w:r>
       <w:rPr>
-        <w:rStyle w:val="PageNumber"/>
+        <w:rStyle w:val="Paginanummer"/>
         <w:rFonts w:ascii="Century Gothic" w:hAnsi="Century Gothic" w:cs="Century Gothic"/>
         <w:b/>
         <w:bCs/>
@@ -4258,7 +4064,7 @@
     </w:r>
     <w:r>
       <w:rPr>
-        <w:rStyle w:val="PageNumber"/>
+        <w:rStyle w:val="Paginanummer"/>
         <w:rFonts w:ascii="Century Gothic" w:hAnsi="Century Gothic" w:cs="Century Gothic"/>
         <w:b/>
         <w:bCs/>
@@ -4272,7 +4078,7 @@
     </w:r>
     <w:r>
       <w:rPr>
-        <w:rStyle w:val="PageNumber"/>
+        <w:rStyle w:val="Paginanummer"/>
         <w:rFonts w:ascii="Century Gothic" w:hAnsi="Century Gothic" w:cs="Century Gothic"/>
         <w:b/>
         <w:bCs/>
@@ -4298,7 +4104,7 @@
   </w:p>
   <w:p>
     <w:pPr>
-      <w:pStyle w:val="Footer"/>
+      <w:pStyle w:val="Voettekst"/>
       <w:rPr>
         <w:szCs w:val="20"/>
       </w:rPr>
@@ -4308,10 +4114,10 @@
 </file>
 
 <file path=word/footer2.xml><?xml version="1.0" encoding="utf-8"?>
-<w:ftr xmlns:wpc="http://schemas.microsoft.com/office/word/2010/wordprocessingCanvas" xmlns:mo="http://schemas.microsoft.com/office/mac/office/2008/main" xmlns:mc="http://schemas.openxmlformats.org/markup-compatibility/2006" xmlns:mv="urn:schemas-microsoft-com:mac:vml" xmlns:o="urn:schemas-microsoft-com:office:office" xmlns:r="http://schemas.openxmlformats.org/officeDocument/2006/relationships" xmlns:m="http://schemas.openxmlformats.org/officeDocument/2006/math" xmlns:v="urn:schemas-microsoft-com:vml" xmlns:wp14="http://schemas.microsoft.com/office/word/2010/wordprocessingDrawing" xmlns:wp="http://schemas.openxmlformats.org/drawingml/2006/wordprocessingDrawing" xmlns:w10="urn:schemas-microsoft-com:office:word" xmlns:w="http://schemas.openxmlformats.org/wordprocessingml/2006/main" xmlns:w14="http://schemas.microsoft.com/office/word/2010/wordml" xmlns:wpg="http://schemas.microsoft.com/office/word/2010/wordprocessingGroup" xmlns:wpi="http://schemas.microsoft.com/office/word/2010/wordprocessingInk" xmlns:wne="http://schemas.microsoft.com/office/word/2006/wordml" xmlns:wps="http://schemas.microsoft.com/office/word/2010/wordprocessingShape" mc:Ignorable="w14 wp14">
+<w:ftr xmlns:ve="http://schemas.openxmlformats.org/markup-compatibility/2006" xmlns:o="urn:schemas-microsoft-com:office:office" xmlns:r="http://schemas.openxmlformats.org/officeDocument/2006/relationships" xmlns:m="http://schemas.openxmlformats.org/officeDocument/2006/math" xmlns:v="urn:schemas-microsoft-com:vml" xmlns:wp="http://schemas.openxmlformats.org/drawingml/2006/wordprocessingDrawing" xmlns:w10="urn:schemas-microsoft-com:office:word" xmlns:w="http://schemas.openxmlformats.org/wordprocessingml/2006/main" xmlns:wne="http://schemas.microsoft.com/office/word/2006/wordml">
   <w:p>
     <w:pPr>
-      <w:pStyle w:val="Footer"/>
+      <w:pStyle w:val="Voettekst"/>
       <w:tabs>
         <w:tab w:val="clear" w:pos="4320"/>
         <w:tab w:val="clear" w:pos="8640"/>
@@ -4328,88 +4134,15 @@
       <w:rPr>
         <w:noProof/>
       </w:rPr>
-      <mc:AlternateContent>
-        <mc:Choice Requires="wps">
-          <w:drawing>
-            <wp:anchor distT="0" distB="0" distL="114300" distR="114300" simplePos="0" relativeHeight="251657216" behindDoc="0" locked="0" layoutInCell="1" allowOverlap="1" wp14:anchorId="7A0140D4" wp14:editId="7D1854C6">
-              <wp:simplePos x="0" y="0"/>
-              <wp:positionH relativeFrom="column">
-                <wp:posOffset>4445</wp:posOffset>
-              </wp:positionH>
-              <wp:positionV relativeFrom="paragraph">
-                <wp:posOffset>-129540</wp:posOffset>
-              </wp:positionV>
-              <wp:extent cx="6067425" cy="0"/>
-              <wp:effectExtent l="29845" t="22860" r="36830" b="40640"/>
-              <wp:wrapTight wrapText="bothSides">
-                <wp:wrapPolygon edited="0">
-                  <wp:start x="0" y="-2147483648"/>
-                  <wp:lineTo x="0" y="-2147483648"/>
-                  <wp:lineTo x="687" y="-2147483648"/>
-                  <wp:lineTo x="687" y="-2147483648"/>
-                  <wp:lineTo x="0" y="-2147483648"/>
-                </wp:wrapPolygon>
-              </wp:wrapTight>
-              <wp:docPr id="3" name="Line 2"/>
-              <wp:cNvGraphicFramePr>
-                <a:graphicFrameLocks xmlns:a="http://schemas.openxmlformats.org/drawingml/2006/main"/>
-              </wp:cNvGraphicFramePr>
-              <a:graphic xmlns:a="http://schemas.openxmlformats.org/drawingml/2006/main">
-                <a:graphicData uri="http://schemas.microsoft.com/office/word/2010/wordprocessingShape">
-                  <wps:wsp>
-                    <wps:cNvCnPr>
-                      <a:cxnSpLocks noChangeShapeType="1"/>
-                    </wps:cNvCnPr>
-                    <wps:spPr bwMode="auto">
-                      <a:xfrm>
-                        <a:off x="0" y="0"/>
-                        <a:ext cx="6067425" cy="0"/>
-                      </a:xfrm>
-                      <a:prstGeom prst="line">
-                        <a:avLst/>
-                      </a:prstGeom>
-                      <a:noFill/>
-                      <a:ln w="19050">
-                        <a:solidFill>
-                          <a:srgbClr val="00A4E4"/>
-                        </a:solidFill>
-                        <a:round/>
-                        <a:headEnd/>
-                        <a:tailEnd/>
-                      </a:ln>
-                      <a:extLst>
-                        <a:ext uri="{909E8E84-426E-40dd-AFC4-6F175D3DCCD1}">
-                          <a14:hiddenFill xmlns:a14="http://schemas.microsoft.com/office/drawing/2010/main">
-                            <a:noFill/>
-                          </a14:hiddenFill>
-                        </a:ext>
-                      </a:extLst>
-                    </wps:spPr>
-                    <wps:bodyPr/>
-                  </wps:wsp>
-                </a:graphicData>
-              </a:graphic>
-              <wp14:sizeRelH relativeFrom="page">
-                <wp14:pctWidth>0</wp14:pctWidth>
-              </wp14:sizeRelH>
-              <wp14:sizeRelV relativeFrom="page">
-                <wp14:pctHeight>0</wp14:pctHeight>
-              </wp14:sizeRelV>
-            </wp:anchor>
-          </w:drawing>
-        </mc:Choice>
-        <mc:Fallback>
-          <w:pict>
-            <v:line id="Line 2" o:spid="_x0000_s1026" style="position:absolute;z-index:251657216;visibility:visible;mso-wrap-style:square;mso-width-percent:0;mso-height-percent:0;mso-wrap-distance-left:9pt;mso-wrap-distance-top:0;mso-wrap-distance-right:9pt;mso-wrap-distance-bottom:0;mso-position-horizontal:absolute;mso-position-horizontal-relative:text;mso-position-vertical:absolute;mso-position-vertical-relative:text;mso-width-percent:0;mso-height-percent:0;mso-width-relative:page;mso-height-relative:page" from=".35pt,-10.15pt" to="478.1pt,-10.15pt" o:gfxdata="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" strokecolor="#00a4e4" strokeweight="1.5pt">
-              <w10:wrap type="tight"/>
-            </v:line>
-          </w:pict>
-        </mc:Fallback>
-      </mc:AlternateContent>
+      <w:pict>
+        <v:line id="Line 2" o:spid="_x0000_s4097" style="position:absolute;left:0;text-align:left;z-index:251657216;visibility:visible;mso-wrap-style:square;mso-width-percent:0;mso-height-percent:0;mso-wrap-distance-left:9pt;mso-wrap-distance-top:0;mso-wrap-distance-right:9pt;mso-wrap-distance-bottom:0;mso-position-horizontal:absolute;mso-position-horizontal-relative:text;mso-position-vertical:absolute;mso-position-vertical-relative:text;mso-width-percent:0;mso-height-percent:0;mso-width-relative:page;mso-height-relative:page" from=".35pt,-10.15pt" to="478.1pt,-10.15pt" wrapcoords="0 0 0 1 639 1 639 0 0 0" o:gfxdata="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" strokecolor="#00a4e4" strokeweight="1.5pt">
+          <w10:wrap type="tight"/>
+        </v:line>
+      </w:pict>
     </w:r>
     <w:r>
       <w:rPr>
-        <w:rStyle w:val="PageNumber"/>
+        <w:rStyle w:val="Paginanummer"/>
         <w:rFonts w:ascii="Century Gothic" w:hAnsi="Century Gothic" w:cs="Century Gothic"/>
         <w:b/>
         <w:bCs/>
@@ -4423,7 +4156,7 @@
     </w:r>
     <w:r>
       <w:rPr>
-        <w:rStyle w:val="PageNumber"/>
+        <w:rStyle w:val="Paginanummer"/>
         <w:rFonts w:ascii="Century Gothic" w:hAnsi="Century Gothic" w:cs="Century Gothic"/>
         <w:b/>
         <w:bCs/>
@@ -4437,7 +4170,7 @@
     </w:r>
     <w:r>
       <w:rPr>
-        <w:rStyle w:val="PageNumber"/>
+        <w:rStyle w:val="Paginanummer"/>
         <w:rFonts w:ascii="Century Gothic" w:hAnsi="Century Gothic" w:cs="Century Gothic"/>
         <w:b/>
         <w:bCs/>
@@ -4451,7 +4184,7 @@
     </w:r>
     <w:r>
       <w:rPr>
-        <w:rStyle w:val="PageNumber"/>
+        <w:rStyle w:val="Paginanummer"/>
         <w:rFonts w:ascii="Century Gothic" w:hAnsi="Century Gothic" w:cs="Century Gothic"/>
         <w:b/>
         <w:bCs/>
@@ -4462,11 +4195,11 @@
         <w:szCs w:val="19"/>
         <w:lang w:val="nl-NL"/>
       </w:rPr>
-      <w:t>9</w:t>
+      <w:t>11</w:t>
     </w:r>
     <w:r>
       <w:rPr>
-        <w:rStyle w:val="PageNumber"/>
+        <w:rStyle w:val="Paginanummer"/>
         <w:rFonts w:ascii="Century Gothic" w:hAnsi="Century Gothic" w:cs="Century Gothic"/>
         <w:b/>
         <w:bCs/>
@@ -4480,7 +4213,7 @@
     </w:r>
     <w:r>
       <w:rPr>
-        <w:rStyle w:val="PageNumber"/>
+        <w:rStyle w:val="Paginanummer"/>
         <w:rFonts w:ascii="Century Gothic" w:hAnsi="Century Gothic" w:cs="Century Gothic"/>
         <w:b/>
         <w:bCs/>
@@ -4494,7 +4227,7 @@
     </w:r>
     <w:r>
       <w:rPr>
-        <w:rStyle w:val="PageNumber"/>
+        <w:rStyle w:val="Paginanummer"/>
         <w:rFonts w:ascii="Century Gothic" w:hAnsi="Century Gothic" w:cs="Century Gothic"/>
         <w:b/>
         <w:bCs/>
@@ -4508,7 +4241,7 @@
     </w:r>
     <w:r>
       <w:rPr>
-        <w:rStyle w:val="PageNumber"/>
+        <w:rStyle w:val="Paginanummer"/>
         <w:rFonts w:ascii="Century Gothic" w:hAnsi="Century Gothic" w:cs="Century Gothic"/>
         <w:b/>
         <w:bCs/>
@@ -4534,14 +4267,14 @@
   </w:p>
   <w:p>
     <w:pPr>
-      <w:pStyle w:val="Footer"/>
+      <w:pStyle w:val="Voettekst"/>
     </w:pPr>
   </w:p>
 </w:ftr>
 </file>
 
 <file path=word/footnotes.xml><?xml version="1.0" encoding="utf-8"?>
-<w:footnotes xmlns:wpc="http://schemas.microsoft.com/office/word/2010/wordprocessingCanvas" xmlns:mo="http://schemas.microsoft.com/office/mac/office/2008/main" xmlns:mc="http://schemas.openxmlformats.org/markup-compatibility/2006" xmlns:mv="urn:schemas-microsoft-com:mac:vml" xmlns:o="urn:schemas-microsoft-com:office:office" xmlns:r="http://schemas.openxmlformats.org/officeDocument/2006/relationships" xmlns:m="http://schemas.openxmlformats.org/officeDocument/2006/math" xmlns:v="urn:schemas-microsoft-com:vml" xmlns:wp14="http://schemas.microsoft.com/office/word/2010/wordprocessingDrawing" xmlns:wp="http://schemas.openxmlformats.org/drawingml/2006/wordprocessingDrawing" xmlns:w10="urn:schemas-microsoft-com:office:word" xmlns:w="http://schemas.openxmlformats.org/wordprocessingml/2006/main" xmlns:w14="http://schemas.microsoft.com/office/word/2010/wordml" xmlns:wpg="http://schemas.microsoft.com/office/word/2010/wordprocessingGroup" xmlns:wpi="http://schemas.microsoft.com/office/word/2010/wordprocessingInk" xmlns:wne="http://schemas.microsoft.com/office/word/2006/wordml" xmlns:wps="http://schemas.microsoft.com/office/word/2010/wordprocessingShape" mc:Ignorable="w14 wp14">
+<w:footnotes xmlns:ve="http://schemas.openxmlformats.org/markup-compatibility/2006" xmlns:o="urn:schemas-microsoft-com:office:office" xmlns:r="http://schemas.openxmlformats.org/officeDocument/2006/relationships" xmlns:m="http://schemas.openxmlformats.org/officeDocument/2006/math" xmlns:v="urn:schemas-microsoft-com:vml" xmlns:wp="http://schemas.openxmlformats.org/drawingml/2006/wordprocessingDrawing" xmlns:w10="urn:schemas-microsoft-com:office:word" xmlns:w="http://schemas.openxmlformats.org/wordprocessingml/2006/main" xmlns:wne="http://schemas.microsoft.com/office/word/2006/wordml">
   <w:footnote w:type="separator" w:id="-1">
     <w:p>
       <w:r>
@@ -4560,7 +4293,7 @@
 </file>
 
 <file path=word/header1.xml><?xml version="1.0" encoding="utf-8"?>
-<w:hdr xmlns:wpc="http://schemas.microsoft.com/office/word/2010/wordprocessingCanvas" xmlns:mo="http://schemas.microsoft.com/office/mac/office/2008/main" xmlns:mc="http://schemas.openxmlformats.org/markup-compatibility/2006" xmlns:mv="urn:schemas-microsoft-com:mac:vml" xmlns:o="urn:schemas-microsoft-com:office:office" xmlns:r="http://schemas.openxmlformats.org/officeDocument/2006/relationships" xmlns:m="http://schemas.openxmlformats.org/officeDocument/2006/math" xmlns:v="urn:schemas-microsoft-com:vml" xmlns:wp14="http://schemas.microsoft.com/office/word/2010/wordprocessingDrawing" xmlns:wp="http://schemas.openxmlformats.org/drawingml/2006/wordprocessingDrawing" xmlns:w10="urn:schemas-microsoft-com:office:word" xmlns:w="http://schemas.openxmlformats.org/wordprocessingml/2006/main" xmlns:w14="http://schemas.microsoft.com/office/word/2010/wordml" xmlns:wpg="http://schemas.microsoft.com/office/word/2010/wordprocessingGroup" xmlns:wpi="http://schemas.microsoft.com/office/word/2010/wordprocessingInk" xmlns:wne="http://schemas.microsoft.com/office/word/2006/wordml" xmlns:wps="http://schemas.microsoft.com/office/word/2010/wordprocessingShape" mc:Ignorable="w14 wp14">
+<w:hdr xmlns:ve="http://schemas.openxmlformats.org/markup-compatibility/2006" xmlns:o="urn:schemas-microsoft-com:office:office" xmlns:r="http://schemas.openxmlformats.org/officeDocument/2006/relationships" xmlns:m="http://schemas.openxmlformats.org/officeDocument/2006/math" xmlns:v="urn:schemas-microsoft-com:vml" xmlns:wp="http://schemas.openxmlformats.org/drawingml/2006/wordprocessingDrawing" xmlns:w10="urn:schemas-microsoft-com:office:word" xmlns:w="http://schemas.openxmlformats.org/wordprocessingml/2006/main" xmlns:wne="http://schemas.microsoft.com/office/word/2006/wordml">
   <w:p>
     <w:pPr>
       <w:ind w:right="-117"/>
@@ -4574,10 +4307,10 @@
 </file>
 
 <file path=word/header2.xml><?xml version="1.0" encoding="utf-8"?>
-<w:hdr xmlns:wpc="http://schemas.microsoft.com/office/word/2010/wordprocessingCanvas" xmlns:mo="http://schemas.microsoft.com/office/mac/office/2008/main" xmlns:mc="http://schemas.openxmlformats.org/markup-compatibility/2006" xmlns:mv="urn:schemas-microsoft-com:mac:vml" xmlns:o="urn:schemas-microsoft-com:office:office" xmlns:r="http://schemas.openxmlformats.org/officeDocument/2006/relationships" xmlns:m="http://schemas.openxmlformats.org/officeDocument/2006/math" xmlns:v="urn:schemas-microsoft-com:vml" xmlns:wp14="http://schemas.microsoft.com/office/word/2010/wordprocessingDrawing" xmlns:wp="http://schemas.openxmlformats.org/drawingml/2006/wordprocessingDrawing" xmlns:w10="urn:schemas-microsoft-com:office:word" xmlns:w="http://schemas.openxmlformats.org/wordprocessingml/2006/main" xmlns:w14="http://schemas.microsoft.com/office/word/2010/wordml" xmlns:wpg="http://schemas.microsoft.com/office/word/2010/wordprocessingGroup" xmlns:wpi="http://schemas.microsoft.com/office/word/2010/wordprocessingInk" xmlns:wne="http://schemas.microsoft.com/office/word/2006/wordml" xmlns:wps="http://schemas.microsoft.com/office/word/2010/wordprocessingShape" mc:Ignorable="w14 wp14">
+<w:hdr xmlns:ve="http://schemas.openxmlformats.org/markup-compatibility/2006" xmlns:o="urn:schemas-microsoft-com:office:office" xmlns:r="http://schemas.openxmlformats.org/officeDocument/2006/relationships" xmlns:m="http://schemas.openxmlformats.org/officeDocument/2006/math" xmlns:v="urn:schemas-microsoft-com:vml" xmlns:wp="http://schemas.openxmlformats.org/drawingml/2006/wordprocessingDrawing" xmlns:w10="urn:schemas-microsoft-com:office:word" xmlns:w="http://schemas.openxmlformats.org/wordprocessingml/2006/main" xmlns:wne="http://schemas.microsoft.com/office/word/2006/wordml">
   <w:p>
     <w:pPr>
-      <w:pStyle w:val="Header"/>
+      <w:pStyle w:val="Koptekst"/>
       <w:rPr>
         <w:rFonts w:ascii="Century Gothic" w:hAnsi="Century Gothic" w:cs="Century Gothic"/>
         <w:b/>
@@ -4601,10 +4334,10 @@
 </file>
 
 <file path=word/header3.xml><?xml version="1.0" encoding="utf-8"?>
-<w:hdr xmlns:wpc="http://schemas.microsoft.com/office/word/2010/wordprocessingCanvas" xmlns:mo="http://schemas.microsoft.com/office/mac/office/2008/main" xmlns:mc="http://schemas.openxmlformats.org/markup-compatibility/2006" xmlns:mv="urn:schemas-microsoft-com:mac:vml" xmlns:o="urn:schemas-microsoft-com:office:office" xmlns:r="http://schemas.openxmlformats.org/officeDocument/2006/relationships" xmlns:m="http://schemas.openxmlformats.org/officeDocument/2006/math" xmlns:v="urn:schemas-microsoft-com:vml" xmlns:wp14="http://schemas.microsoft.com/office/word/2010/wordprocessingDrawing" xmlns:wp="http://schemas.openxmlformats.org/drawingml/2006/wordprocessingDrawing" xmlns:w10="urn:schemas-microsoft-com:office:word" xmlns:w="http://schemas.openxmlformats.org/wordprocessingml/2006/main" xmlns:w14="http://schemas.microsoft.com/office/word/2010/wordml" xmlns:wpg="http://schemas.microsoft.com/office/word/2010/wordprocessingGroup" xmlns:wpi="http://schemas.microsoft.com/office/word/2010/wordprocessingInk" xmlns:wne="http://schemas.microsoft.com/office/word/2006/wordml" xmlns:wps="http://schemas.microsoft.com/office/word/2010/wordprocessingShape" mc:Ignorable="w14 wp14">
+<w:hdr xmlns:ve="http://schemas.openxmlformats.org/markup-compatibility/2006" xmlns:o="urn:schemas-microsoft-com:office:office" xmlns:r="http://schemas.openxmlformats.org/officeDocument/2006/relationships" xmlns:m="http://schemas.openxmlformats.org/officeDocument/2006/math" xmlns:v="urn:schemas-microsoft-com:vml" xmlns:wp="http://schemas.openxmlformats.org/drawingml/2006/wordprocessingDrawing" xmlns:w10="urn:schemas-microsoft-com:office:word" xmlns:w="http://schemas.openxmlformats.org/wordprocessingml/2006/main" xmlns:wne="http://schemas.microsoft.com/office/word/2006/wordml">
   <w:p>
     <w:pPr>
-      <w:pStyle w:val="Header"/>
+      <w:pStyle w:val="Koptekst"/>
       <w:jc w:val="right"/>
       <w:rPr>
         <w:rFonts w:ascii="Century Gothic" w:hAnsi="Century Gothic" w:cs="Century Gothic"/>
@@ -4669,7 +4402,7 @@
 </file>
 
 <file path=word/numbering.xml><?xml version="1.0" encoding="utf-8"?>
-<w:numbering xmlns:wpc="http://schemas.microsoft.com/office/word/2010/wordprocessingCanvas" xmlns:mo="http://schemas.microsoft.com/office/mac/office/2008/main" xmlns:mc="http://schemas.openxmlformats.org/markup-compatibility/2006" xmlns:mv="urn:schemas-microsoft-com:mac:vml" xmlns:o="urn:schemas-microsoft-com:office:office" xmlns:r="http://schemas.openxmlformats.org/officeDocument/2006/relationships" xmlns:m="http://schemas.openxmlformats.org/officeDocument/2006/math" xmlns:v="urn:schemas-microsoft-com:vml" xmlns:wp14="http://schemas.microsoft.com/office/word/2010/wordprocessingDrawing" xmlns:wp="http://schemas.openxmlformats.org/drawingml/2006/wordprocessingDrawing" xmlns:w10="urn:schemas-microsoft-com:office:word" xmlns:w="http://schemas.openxmlformats.org/wordprocessingml/2006/main" xmlns:w14="http://schemas.microsoft.com/office/word/2010/wordml" xmlns:wpg="http://schemas.microsoft.com/office/word/2010/wordprocessingGroup" xmlns:wpi="http://schemas.microsoft.com/office/word/2010/wordprocessingInk" xmlns:wne="http://schemas.microsoft.com/office/word/2006/wordml" xmlns:wps="http://schemas.microsoft.com/office/word/2010/wordprocessingShape" mc:Ignorable="w14 wp14">
+<w:numbering xmlns:ve="http://schemas.openxmlformats.org/markup-compatibility/2006" xmlns:o="urn:schemas-microsoft-com:office:office" xmlns:r="http://schemas.openxmlformats.org/officeDocument/2006/relationships" xmlns:m="http://schemas.openxmlformats.org/officeDocument/2006/math" xmlns:v="urn:schemas-microsoft-com:vml" xmlns:wp="http://schemas.openxmlformats.org/drawingml/2006/wordprocessingDrawing" xmlns:w10="urn:schemas-microsoft-com:office:word" xmlns:w="http://schemas.openxmlformats.org/wordprocessingml/2006/main" xmlns:wne="http://schemas.microsoft.com/office/word/2006/wordml">
   <w:abstractNum w:abstractNumId="0">
     <w:nsid w:val="0314434A"/>
     <w:multiLevelType w:val="hybridMultilevel"/>
@@ -11189,7 +10922,7 @@
 </file>
 
 <file path=word/styles.xml><?xml version="1.0" encoding="utf-8"?>
-<w:styles xmlns:mc="http://schemas.openxmlformats.org/markup-compatibility/2006" xmlns:r="http://schemas.openxmlformats.org/officeDocument/2006/relationships" xmlns:w="http://schemas.openxmlformats.org/wordprocessingml/2006/main" xmlns:w14="http://schemas.microsoft.com/office/word/2010/wordml" mc:Ignorable="w14">
+<w:styles xmlns:r="http://schemas.openxmlformats.org/officeDocument/2006/relationships" xmlns:w="http://schemas.openxmlformats.org/wordprocessingml/2006/main">
   <w:docDefaults>
     <w:rPrDefault>
       <w:rPr>
@@ -11205,7 +10938,7 @@
       </w:pPr>
     </w:pPrDefault>
   </w:docDefaults>
-  <w:latentStyles w:defLockedState="0" w:defUIPriority="99" w:defSemiHidden="1" w:defUnhideWhenUsed="0" w:defQFormat="0" w:count="276">
+  <w:latentStyles w:defLockedState="0" w:defUIPriority="99" w:defSemiHidden="1" w:defUnhideWhenUsed="0" w:defQFormat="0" w:count="267">
     <w:lsdException w:name="Normal" w:semiHidden="0" w:uiPriority="0" w:qFormat="1"/>
     <w:lsdException w:name="heading 1" w:semiHidden="0" w:qFormat="1"/>
     <w:lsdException w:name="heading 2" w:semiHidden="0" w:qFormat="1"/>
@@ -11453,7 +11186,7 @@
     <w:lsdException w:name="Bibliography" w:uiPriority="37" w:unhideWhenUsed="1"/>
     <w:lsdException w:name="TOC Heading" w:uiPriority="39" w:unhideWhenUsed="1" w:qFormat="1"/>
   </w:latentStyles>
-  <w:style w:type="paragraph" w:default="1" w:styleId="Normal">
+  <w:style w:type="paragraph" w:default="1" w:styleId="Standaard">
     <w:name w:val="Normal"/>
     <w:qFormat/>
     <w:rsid w:val="00B83E58"/>
@@ -11467,11 +11200,11 @@
       <w:lang w:val="en-US" w:eastAsia="en-US"/>
     </w:rPr>
   </w:style>
-  <w:style w:type="paragraph" w:styleId="Heading1">
+  <w:style w:type="paragraph" w:styleId="Kop1">
     <w:name w:val="heading 1"/>
-    <w:basedOn w:val="Normal"/>
-    <w:next w:val="Normal"/>
-    <w:link w:val="Heading1Char"/>
+    <w:basedOn w:val="Standaard"/>
+    <w:next w:val="Standaard"/>
+    <w:link w:val="Kop1Char"/>
     <w:autoRedefine/>
     <w:uiPriority w:val="99"/>
     <w:qFormat/>
@@ -11494,11 +11227,11 @@
       <w:lang w:val="nl-NL"/>
     </w:rPr>
   </w:style>
-  <w:style w:type="paragraph" w:styleId="Heading2">
+  <w:style w:type="paragraph" w:styleId="Kop2">
     <w:name w:val="heading 2"/>
-    <w:basedOn w:val="Normal"/>
-    <w:next w:val="Normal"/>
-    <w:link w:val="Heading2Char"/>
+    <w:basedOn w:val="Standaard"/>
+    <w:next w:val="Standaard"/>
+    <w:link w:val="Kop2Char"/>
     <w:uiPriority w:val="99"/>
     <w:qFormat/>
     <w:rsid w:val="00B83E58"/>
@@ -11518,11 +11251,11 @@
       <w:lang w:val="nl-NL"/>
     </w:rPr>
   </w:style>
-  <w:style w:type="paragraph" w:styleId="Heading3">
+  <w:style w:type="paragraph" w:styleId="Kop3">
     <w:name w:val="heading 3"/>
-    <w:basedOn w:val="Normal"/>
-    <w:next w:val="Normal"/>
-    <w:link w:val="Heading3Char"/>
+    <w:basedOn w:val="Standaard"/>
+    <w:next w:val="Standaard"/>
+    <w:link w:val="Kop3Char"/>
     <w:uiPriority w:val="99"/>
     <w:qFormat/>
     <w:rsid w:val="00B83E58"/>
@@ -11537,11 +11270,11 @@
       <w:lang w:val="nl-NL"/>
     </w:rPr>
   </w:style>
-  <w:style w:type="paragraph" w:styleId="Heading4">
+  <w:style w:type="paragraph" w:styleId="Kop4">
     <w:name w:val="heading 4"/>
-    <w:basedOn w:val="Normal"/>
-    <w:next w:val="Normal"/>
-    <w:link w:val="Heading4Char"/>
+    <w:basedOn w:val="Standaard"/>
+    <w:next w:val="Standaard"/>
+    <w:link w:val="Kop4Char"/>
     <w:uiPriority w:val="99"/>
     <w:qFormat/>
     <w:rsid w:val="00B83E58"/>
@@ -11555,11 +11288,11 @@
       <w:lang w:val="nl-NL"/>
     </w:rPr>
   </w:style>
-  <w:style w:type="paragraph" w:styleId="Heading5">
+  <w:style w:type="paragraph" w:styleId="Kop5">
     <w:name w:val="heading 5"/>
-    <w:basedOn w:val="Normal"/>
-    <w:next w:val="Normal"/>
-    <w:link w:val="Heading5Char"/>
+    <w:basedOn w:val="Standaard"/>
+    <w:next w:val="Standaard"/>
+    <w:link w:val="Kop5Char"/>
     <w:uiPriority w:val="99"/>
     <w:qFormat/>
     <w:rsid w:val="00B83E58"/>
@@ -11576,11 +11309,11 @@
       <w:szCs w:val="26"/>
     </w:rPr>
   </w:style>
-  <w:style w:type="paragraph" w:styleId="Heading6">
+  <w:style w:type="paragraph" w:styleId="Kop6">
     <w:name w:val="heading 6"/>
-    <w:basedOn w:val="Normal"/>
-    <w:next w:val="Normal"/>
-    <w:link w:val="Heading6Char"/>
+    <w:basedOn w:val="Standaard"/>
+    <w:next w:val="Standaard"/>
+    <w:link w:val="Kop6Char"/>
     <w:uiPriority w:val="99"/>
     <w:qFormat/>
     <w:rsid w:val="00B83E58"/>
@@ -11598,11 +11331,11 @@
       <w:lang w:val="nl-NL"/>
     </w:rPr>
   </w:style>
-  <w:style w:type="paragraph" w:styleId="Heading7">
+  <w:style w:type="paragraph" w:styleId="Kop7">
     <w:name w:val="heading 7"/>
-    <w:basedOn w:val="Normal"/>
-    <w:next w:val="Normal"/>
-    <w:link w:val="Heading7Char"/>
+    <w:basedOn w:val="Standaard"/>
+    <w:next w:val="Standaard"/>
+    <w:link w:val="Kop7Char"/>
     <w:uiPriority w:val="99"/>
     <w:qFormat/>
     <w:rsid w:val="00B83E58"/>
@@ -11618,11 +11351,11 @@
       <w:lang w:val="nl-NL"/>
     </w:rPr>
   </w:style>
-  <w:style w:type="paragraph" w:styleId="Heading8">
+  <w:style w:type="paragraph" w:styleId="Kop8">
     <w:name w:val="heading 8"/>
-    <w:basedOn w:val="Normal"/>
-    <w:next w:val="Normal"/>
-    <w:link w:val="Heading8Char"/>
+    <w:basedOn w:val="Standaard"/>
+    <w:next w:val="Standaard"/>
+    <w:link w:val="Kop8Char"/>
     <w:uiPriority w:val="99"/>
     <w:qFormat/>
     <w:rsid w:val="00B83E58"/>
@@ -11640,11 +11373,11 @@
       <w:lang w:val="nl-NL"/>
     </w:rPr>
   </w:style>
-  <w:style w:type="paragraph" w:styleId="Heading9">
+  <w:style w:type="paragraph" w:styleId="Kop9">
     <w:name w:val="heading 9"/>
-    <w:basedOn w:val="Normal"/>
-    <w:next w:val="Normal"/>
-    <w:link w:val="Heading9Char"/>
+    <w:basedOn w:val="Standaard"/>
+    <w:next w:val="Standaard"/>
+    <w:link w:val="Kop9Char"/>
     <w:uiPriority w:val="99"/>
     <w:qFormat/>
     <w:rsid w:val="00B83E58"/>
@@ -11662,17 +11395,18 @@
       <w:lang w:val="nl-NL"/>
     </w:rPr>
   </w:style>
-  <w:style w:type="character" w:default="1" w:styleId="DefaultParagraphFont">
+  <w:style w:type="character" w:default="1" w:styleId="Standaardalinea-lettertype">
     <w:name w:val="Default Paragraph Font"/>
     <w:uiPriority w:val="1"/>
     <w:semiHidden/>
     <w:unhideWhenUsed/>
   </w:style>
-  <w:style w:type="table" w:default="1" w:styleId="TableNormal">
+  <w:style w:type="table" w:default="1" w:styleId="Standaardtabel">
     <w:name w:val="Normal Table"/>
     <w:uiPriority w:val="99"/>
     <w:semiHidden/>
     <w:unhideWhenUsed/>
+    <w:qFormat/>
     <w:tblPr>
       <w:tblInd w:w="0" w:type="dxa"/>
       <w:tblCellMar>
@@ -11683,16 +11417,16 @@
       </w:tblCellMar>
     </w:tblPr>
   </w:style>
-  <w:style w:type="numbering" w:default="1" w:styleId="NoList">
+  <w:style w:type="numbering" w:default="1" w:styleId="Geenlijst">
     <w:name w:val="No List"/>
     <w:uiPriority w:val="99"/>
     <w:semiHidden/>
     <w:unhideWhenUsed/>
   </w:style>
-  <w:style w:type="character" w:customStyle="1" w:styleId="Heading1Char">
-    <w:name w:val="Heading 1 Char"/>
-    <w:basedOn w:val="DefaultParagraphFont"/>
-    <w:link w:val="Heading1"/>
+  <w:style w:type="character" w:customStyle="1" w:styleId="Kop1Char">
+    <w:name w:val="Kop 1 Char"/>
+    <w:basedOn w:val="Standaardalinea-lettertype"/>
+    <w:link w:val="Kop1"/>
     <w:uiPriority w:val="99"/>
     <w:locked/>
     <w:rsid w:val="002F0955"/>
@@ -11707,10 +11441,10 @@
       <w:lang w:eastAsia="en-US"/>
     </w:rPr>
   </w:style>
-  <w:style w:type="character" w:customStyle="1" w:styleId="Heading2Char">
-    <w:name w:val="Heading 2 Char"/>
-    <w:basedOn w:val="DefaultParagraphFont"/>
-    <w:link w:val="Heading2"/>
+  <w:style w:type="character" w:customStyle="1" w:styleId="Kop2Char">
+    <w:name w:val="Kop 2 Char"/>
+    <w:basedOn w:val="Standaardalinea-lettertype"/>
+    <w:link w:val="Kop2"/>
     <w:uiPriority w:val="99"/>
     <w:locked/>
     <w:rsid w:val="00B83E58"/>
@@ -11725,10 +11459,10 @@
       <w:lang w:val="en-US" w:eastAsia="en-US"/>
     </w:rPr>
   </w:style>
-  <w:style w:type="character" w:customStyle="1" w:styleId="Heading3Char">
-    <w:name w:val="Heading 3 Char"/>
-    <w:basedOn w:val="DefaultParagraphFont"/>
-    <w:link w:val="Heading3"/>
+  <w:style w:type="character" w:customStyle="1" w:styleId="Kop3Char">
+    <w:name w:val="Kop 3 Char"/>
+    <w:basedOn w:val="Standaardalinea-lettertype"/>
+    <w:link w:val="Kop3"/>
     <w:uiPriority w:val="99"/>
     <w:locked/>
     <w:rsid w:val="00B83E58"/>
@@ -11741,10 +11475,10 @@
       <w:lang w:val="en-US" w:eastAsia="en-US"/>
     </w:rPr>
   </w:style>
-  <w:style w:type="character" w:customStyle="1" w:styleId="Heading4Char">
-    <w:name w:val="Heading 4 Char"/>
-    <w:basedOn w:val="DefaultParagraphFont"/>
-    <w:link w:val="Heading4"/>
+  <w:style w:type="character" w:customStyle="1" w:styleId="Kop4Char">
+    <w:name w:val="Kop 4 Char"/>
+    <w:basedOn w:val="Standaardalinea-lettertype"/>
+    <w:link w:val="Kop4"/>
     <w:uiPriority w:val="99"/>
     <w:locked/>
     <w:rsid w:val="00B83E58"/>
@@ -11757,10 +11491,10 @@
       <w:lang w:val="en-US" w:eastAsia="en-US"/>
     </w:rPr>
   </w:style>
-  <w:style w:type="character" w:customStyle="1" w:styleId="Heading5Char">
-    <w:name w:val="Heading 5 Char"/>
-    <w:basedOn w:val="DefaultParagraphFont"/>
-    <w:link w:val="Heading5"/>
+  <w:style w:type="character" w:customStyle="1" w:styleId="Kop5Char">
+    <w:name w:val="Kop 5 Char"/>
+    <w:basedOn w:val="Standaardalinea-lettertype"/>
+    <w:link w:val="Kop5"/>
     <w:uiPriority w:val="99"/>
     <w:locked/>
     <w:rsid w:val="00B83E58"/>
@@ -11775,10 +11509,10 @@
       <w:lang w:val="en-US" w:eastAsia="en-US"/>
     </w:rPr>
   </w:style>
-  <w:style w:type="character" w:customStyle="1" w:styleId="Heading6Char">
-    <w:name w:val="Heading 6 Char"/>
-    <w:basedOn w:val="DefaultParagraphFont"/>
-    <w:link w:val="Heading6"/>
+  <w:style w:type="character" w:customStyle="1" w:styleId="Kop6Char">
+    <w:name w:val="Kop 6 Char"/>
+    <w:basedOn w:val="Standaardalinea-lettertype"/>
+    <w:link w:val="Kop6"/>
     <w:uiPriority w:val="99"/>
     <w:locked/>
     <w:rsid w:val="00B83E58"/>
@@ -11789,10 +11523,10 @@
       <w:lang w:val="en-US" w:eastAsia="en-US"/>
     </w:rPr>
   </w:style>
-  <w:style w:type="character" w:customStyle="1" w:styleId="Heading7Char">
-    <w:name w:val="Heading 7 Char"/>
-    <w:basedOn w:val="DefaultParagraphFont"/>
-    <w:link w:val="Heading7"/>
+  <w:style w:type="character" w:customStyle="1" w:styleId="Kop7Char">
+    <w:name w:val="Kop 7 Char"/>
+    <w:basedOn w:val="Standaardalinea-lettertype"/>
+    <w:link w:val="Kop7"/>
     <w:uiPriority w:val="99"/>
     <w:locked/>
     <w:rsid w:val="00B83E58"/>
@@ -11803,10 +11537,10 @@
       <w:lang w:val="en-US" w:eastAsia="en-US"/>
     </w:rPr>
   </w:style>
-  <w:style w:type="character" w:customStyle="1" w:styleId="Heading8Char">
-    <w:name w:val="Heading 8 Char"/>
-    <w:basedOn w:val="DefaultParagraphFont"/>
-    <w:link w:val="Heading8"/>
+  <w:style w:type="character" w:customStyle="1" w:styleId="Kop8Char">
+    <w:name w:val="Kop 8 Char"/>
+    <w:basedOn w:val="Standaardalinea-lettertype"/>
+    <w:link w:val="Kop8"/>
     <w:uiPriority w:val="99"/>
     <w:locked/>
     <w:rsid w:val="00B83E58"/>
@@ -11819,10 +11553,10 @@
       <w:lang w:val="en-US" w:eastAsia="en-US"/>
     </w:rPr>
   </w:style>
-  <w:style w:type="character" w:customStyle="1" w:styleId="Heading9Char">
-    <w:name w:val="Heading 9 Char"/>
-    <w:basedOn w:val="DefaultParagraphFont"/>
-    <w:link w:val="Heading9"/>
+  <w:style w:type="character" w:customStyle="1" w:styleId="Kop9Char">
+    <w:name w:val="Kop 9 Char"/>
+    <w:basedOn w:val="Standaardalinea-lettertype"/>
+    <w:link w:val="Kop9"/>
     <w:uiPriority w:val="99"/>
     <w:locked/>
     <w:rsid w:val="00B83E58"/>
@@ -11849,10 +11583,10 @@
       <w:lang w:val="en-US" w:eastAsia="en-US"/>
     </w:rPr>
   </w:style>
-  <w:style w:type="paragraph" w:styleId="Header">
+  <w:style w:type="paragraph" w:styleId="Koptekst">
     <w:name w:val="header"/>
     <w:basedOn w:val="Standard"/>
-    <w:link w:val="HeaderChar"/>
+    <w:link w:val="KoptekstChar"/>
     <w:uiPriority w:val="99"/>
     <w:rsid w:val="00B83E58"/>
     <w:pPr>
@@ -11862,10 +11596,10 @@
       </w:tabs>
     </w:pPr>
   </w:style>
-  <w:style w:type="character" w:customStyle="1" w:styleId="HeaderChar">
-    <w:name w:val="Header Char"/>
-    <w:basedOn w:val="DefaultParagraphFont"/>
-    <w:link w:val="Header"/>
+  <w:style w:type="character" w:customStyle="1" w:styleId="KoptekstChar">
+    <w:name w:val="Koptekst Char"/>
+    <w:basedOn w:val="Standaardalinea-lettertype"/>
+    <w:link w:val="Koptekst"/>
     <w:uiPriority w:val="99"/>
     <w:locked/>
     <w:rsid w:val="00B83E58"/>
@@ -11876,10 +11610,10 @@
       <w:lang w:val="en-US" w:eastAsia="en-US"/>
     </w:rPr>
   </w:style>
-  <w:style w:type="paragraph" w:styleId="Footer">
+  <w:style w:type="paragraph" w:styleId="Voettekst">
     <w:name w:val="footer"/>
     <w:basedOn w:val="Standard"/>
-    <w:link w:val="FooterChar"/>
+    <w:link w:val="VoettekstChar"/>
     <w:uiPriority w:val="99"/>
     <w:rsid w:val="00B83E58"/>
     <w:pPr>
@@ -11889,10 +11623,10 @@
       </w:tabs>
     </w:pPr>
   </w:style>
-  <w:style w:type="character" w:customStyle="1" w:styleId="FooterChar">
-    <w:name w:val="Footer Char"/>
-    <w:basedOn w:val="DefaultParagraphFont"/>
-    <w:link w:val="Footer"/>
+  <w:style w:type="character" w:customStyle="1" w:styleId="VoettekstChar">
+    <w:name w:val="Voettekst Char"/>
+    <w:basedOn w:val="Standaardalinea-lettertype"/>
+    <w:link w:val="Voettekst"/>
     <w:uiPriority w:val="99"/>
     <w:locked/>
     <w:rsid w:val="00B83E58"/>
@@ -11933,10 +11667,10 @@
       <w:iCs/>
     </w:rPr>
   </w:style>
-  <w:style w:type="paragraph" w:styleId="PlainText">
+  <w:style w:type="paragraph" w:styleId="Tekstzonderopmaak">
     <w:name w:val="Plain Text"/>
-    <w:basedOn w:val="Normal"/>
-    <w:link w:val="PlainTextChar"/>
+    <w:basedOn w:val="Standaard"/>
+    <w:link w:val="TekstzonderopmaakChar"/>
     <w:uiPriority w:val="99"/>
     <w:rsid w:val="00B83E58"/>
     <w:pPr>
@@ -11951,10 +11685,10 @@
       <w:szCs w:val="20"/>
     </w:rPr>
   </w:style>
-  <w:style w:type="character" w:customStyle="1" w:styleId="PlainTextChar">
-    <w:name w:val="Plain Text Char"/>
-    <w:basedOn w:val="DefaultParagraphFont"/>
-    <w:link w:val="PlainText"/>
+  <w:style w:type="character" w:customStyle="1" w:styleId="TekstzonderopmaakChar">
+    <w:name w:val="Tekst zonder opmaak Char"/>
+    <w:basedOn w:val="Standaardalinea-lettertype"/>
+    <w:link w:val="Tekstzonderopmaak"/>
     <w:uiPriority w:val="99"/>
     <w:locked/>
     <w:rsid w:val="00B83E58"/>
@@ -11965,10 +11699,10 @@
       <w:lang w:val="en-US" w:eastAsia="en-US"/>
     </w:rPr>
   </w:style>
-  <w:style w:type="paragraph" w:styleId="DocumentMap">
+  <w:style w:type="paragraph" w:styleId="Documentstructuur">
     <w:name w:val="Document Map"/>
-    <w:basedOn w:val="Normal"/>
-    <w:link w:val="DocumentMapChar"/>
+    <w:basedOn w:val="Standaard"/>
+    <w:link w:val="DocumentstructuurChar"/>
     <w:uiPriority w:val="99"/>
     <w:rsid w:val="00B83E58"/>
     <w:pPr>
@@ -11978,10 +11712,10 @@
       <w:rFonts w:ascii="Tahoma" w:hAnsi="Tahoma" w:cs="Tahoma"/>
     </w:rPr>
   </w:style>
-  <w:style w:type="character" w:customStyle="1" w:styleId="DocumentMapChar">
-    <w:name w:val="Document Map Char"/>
-    <w:basedOn w:val="DefaultParagraphFont"/>
-    <w:link w:val="DocumentMap"/>
+  <w:style w:type="character" w:customStyle="1" w:styleId="DocumentstructuurChar">
+    <w:name w:val="Documentstructuur Char"/>
+    <w:basedOn w:val="Standaardalinea-lettertype"/>
+    <w:link w:val="Documentstructuur"/>
     <w:uiPriority w:val="99"/>
     <w:locked/>
     <w:rsid w:val="00B83E58"/>
@@ -11992,10 +11726,10 @@
       <w:lang w:val="en-US" w:eastAsia="en-US"/>
     </w:rPr>
   </w:style>
-  <w:style w:type="paragraph" w:styleId="BodyText">
+  <w:style w:type="paragraph" w:styleId="Plattetekst">
     <w:name w:val="Body Text"/>
-    <w:basedOn w:val="Normal"/>
-    <w:link w:val="BodyTextChar"/>
+    <w:basedOn w:val="Standaard"/>
+    <w:link w:val="PlattetekstChar"/>
     <w:uiPriority w:val="99"/>
     <w:rsid w:val="00B83E58"/>
     <w:rPr>
@@ -12004,10 +11738,10 @@
       <w:szCs w:val="22"/>
     </w:rPr>
   </w:style>
-  <w:style w:type="character" w:customStyle="1" w:styleId="BodyTextChar">
-    <w:name w:val="Body Text Char"/>
-    <w:basedOn w:val="DefaultParagraphFont"/>
-    <w:link w:val="BodyText"/>
+  <w:style w:type="character" w:customStyle="1" w:styleId="PlattetekstChar">
+    <w:name w:val="Platte tekst Char"/>
+    <w:basedOn w:val="Standaardalinea-lettertype"/>
+    <w:link w:val="Plattetekst"/>
     <w:uiPriority w:val="99"/>
     <w:locked/>
     <w:rsid w:val="00B83E58"/>
@@ -12020,7 +11754,7 @@
   </w:style>
   <w:style w:type="paragraph" w:customStyle="1" w:styleId="bronvermelding">
     <w:name w:val="bronvermelding"/>
-    <w:basedOn w:val="Normal"/>
+    <w:basedOn w:val="Standaard"/>
     <w:uiPriority w:val="99"/>
     <w:rsid w:val="00B83E58"/>
     <w:pPr>
@@ -12037,7 +11771,7 @@
   </w:style>
   <w:style w:type="character" w:styleId="Hyperlink">
     <w:name w:val="Hyperlink"/>
-    <w:basedOn w:val="DefaultParagraphFont"/>
+    <w:basedOn w:val="Standaardalinea-lettertype"/>
     <w:uiPriority w:val="99"/>
     <w:rsid w:val="00B83E58"/>
     <w:rPr>
@@ -12046,18 +11780,18 @@
       <w:u w:val="single"/>
     </w:rPr>
   </w:style>
-  <w:style w:type="character" w:styleId="PageNumber">
+  <w:style w:type="character" w:styleId="Paginanummer">
     <w:name w:val="page number"/>
-    <w:basedOn w:val="DefaultParagraphFont"/>
+    <w:basedOn w:val="Standaardalinea-lettertype"/>
     <w:uiPriority w:val="99"/>
     <w:rsid w:val="00B83E58"/>
     <w:rPr>
       <w:rFonts w:ascii="Times New Roman" w:hAnsi="Times New Roman" w:cs="Times New Roman"/>
     </w:rPr>
   </w:style>
-  <w:style w:type="character" w:styleId="FollowedHyperlink">
+  <w:style w:type="character" w:styleId="GevolgdeHyperlink">
     <w:name w:val="FollowedHyperlink"/>
-    <w:basedOn w:val="DefaultParagraphFont"/>
+    <w:basedOn w:val="Standaardalinea-lettertype"/>
     <w:uiPriority w:val="99"/>
     <w:rsid w:val="00B83E58"/>
     <w:rPr>
@@ -12066,10 +11800,10 @@
       <w:u w:val="single"/>
     </w:rPr>
   </w:style>
-  <w:style w:type="paragraph" w:styleId="TOC1">
+  <w:style w:type="paragraph" w:styleId="Inhopg1">
     <w:name w:val="toc 1"/>
-    <w:basedOn w:val="Normal"/>
-    <w:next w:val="Normal"/>
+    <w:basedOn w:val="Standaard"/>
+    <w:next w:val="Standaard"/>
     <w:autoRedefine/>
     <w:uiPriority w:val="99"/>
     <w:rsid w:val="00B83E58"/>
@@ -12086,10 +11820,10 @@
       <w:szCs w:val="22"/>
     </w:rPr>
   </w:style>
-  <w:style w:type="paragraph" w:styleId="TOC2">
+  <w:style w:type="paragraph" w:styleId="Inhopg2">
     <w:name w:val="toc 2"/>
-    <w:basedOn w:val="Normal"/>
-    <w:next w:val="Normal"/>
+    <w:basedOn w:val="Standaard"/>
+    <w:next w:val="Standaard"/>
     <w:autoRedefine/>
     <w:uiPriority w:val="99"/>
     <w:rsid w:val="00B83E58"/>
@@ -12103,10 +11837,10 @@
       <w:szCs w:val="20"/>
     </w:rPr>
   </w:style>
-  <w:style w:type="paragraph" w:styleId="TOC3">
+  <w:style w:type="paragraph" w:styleId="Inhopg3">
     <w:name w:val="toc 3"/>
-    <w:basedOn w:val="Normal"/>
-    <w:next w:val="Normal"/>
+    <w:basedOn w:val="Standaard"/>
+    <w:next w:val="Standaard"/>
     <w:autoRedefine/>
     <w:uiPriority w:val="99"/>
     <w:rsid w:val="00B83E58"/>
@@ -12118,10 +11852,10 @@
       <w:szCs w:val="20"/>
     </w:rPr>
   </w:style>
-  <w:style w:type="paragraph" w:styleId="TOC4">
+  <w:style w:type="paragraph" w:styleId="Inhopg4">
     <w:name w:val="toc 4"/>
-    <w:basedOn w:val="Normal"/>
-    <w:next w:val="Normal"/>
+    <w:basedOn w:val="Standaard"/>
+    <w:next w:val="Standaard"/>
     <w:autoRedefine/>
     <w:uiPriority w:val="99"/>
     <w:rsid w:val="00B83E58"/>
@@ -12133,10 +11867,10 @@
       <w:szCs w:val="20"/>
     </w:rPr>
   </w:style>
-  <w:style w:type="paragraph" w:styleId="TOC5">
+  <w:style w:type="paragraph" w:styleId="Inhopg5">
     <w:name w:val="toc 5"/>
-    <w:basedOn w:val="Normal"/>
-    <w:next w:val="Normal"/>
+    <w:basedOn w:val="Standaard"/>
+    <w:next w:val="Standaard"/>
     <w:autoRedefine/>
     <w:uiPriority w:val="99"/>
     <w:rsid w:val="00B83E58"/>
@@ -12148,10 +11882,10 @@
       <w:szCs w:val="20"/>
     </w:rPr>
   </w:style>
-  <w:style w:type="paragraph" w:styleId="TOC6">
+  <w:style w:type="paragraph" w:styleId="Inhopg6">
     <w:name w:val="toc 6"/>
-    <w:basedOn w:val="Normal"/>
-    <w:next w:val="Normal"/>
+    <w:basedOn w:val="Standaard"/>
+    <w:next w:val="Standaard"/>
     <w:autoRedefine/>
     <w:uiPriority w:val="99"/>
     <w:rsid w:val="00B83E58"/>
@@ -12163,10 +11897,10 @@
       <w:szCs w:val="20"/>
     </w:rPr>
   </w:style>
-  <w:style w:type="paragraph" w:styleId="TOC7">
+  <w:style w:type="paragraph" w:styleId="Inhopg7">
     <w:name w:val="toc 7"/>
-    <w:basedOn w:val="Normal"/>
-    <w:next w:val="Normal"/>
+    <w:basedOn w:val="Standaard"/>
+    <w:next w:val="Standaard"/>
     <w:autoRedefine/>
     <w:uiPriority w:val="99"/>
     <w:rsid w:val="00B83E58"/>
@@ -12178,10 +11912,10 @@
       <w:szCs w:val="20"/>
     </w:rPr>
   </w:style>
-  <w:style w:type="paragraph" w:styleId="TOC8">
+  <w:style w:type="paragraph" w:styleId="Inhopg8">
     <w:name w:val="toc 8"/>
-    <w:basedOn w:val="Normal"/>
-    <w:next w:val="Normal"/>
+    <w:basedOn w:val="Standaard"/>
+    <w:next w:val="Standaard"/>
     <w:autoRedefine/>
     <w:uiPriority w:val="99"/>
     <w:rsid w:val="00B83E58"/>
@@ -12193,10 +11927,10 @@
       <w:szCs w:val="20"/>
     </w:rPr>
   </w:style>
-  <w:style w:type="paragraph" w:styleId="TOC9">
+  <w:style w:type="paragraph" w:styleId="Inhopg9">
     <w:name w:val="toc 9"/>
-    <w:basedOn w:val="Normal"/>
-    <w:next w:val="Normal"/>
+    <w:basedOn w:val="Standaard"/>
+    <w:next w:val="Standaard"/>
     <w:autoRedefine/>
     <w:uiPriority w:val="99"/>
     <w:rsid w:val="00B83E58"/>
@@ -12208,10 +11942,10 @@
       <w:szCs w:val="20"/>
     </w:rPr>
   </w:style>
-  <w:style w:type="paragraph" w:styleId="BodyText2">
+  <w:style w:type="paragraph" w:styleId="Plattetekst2">
     <w:name w:val="Body Text 2"/>
-    <w:basedOn w:val="Normal"/>
-    <w:link w:val="BodyText2Char"/>
+    <w:basedOn w:val="Standaard"/>
+    <w:link w:val="Plattetekst2Char"/>
     <w:uiPriority w:val="99"/>
     <w:rsid w:val="00B83E58"/>
     <w:pPr>
@@ -12226,10 +11960,10 @@
       <w:lang w:val="nl-NL"/>
     </w:rPr>
   </w:style>
-  <w:style w:type="character" w:customStyle="1" w:styleId="BodyText2Char">
-    <w:name w:val="Body Text 2 Char"/>
-    <w:basedOn w:val="DefaultParagraphFont"/>
-    <w:link w:val="BodyText2"/>
+  <w:style w:type="character" w:customStyle="1" w:styleId="Plattetekst2Char">
+    <w:name w:val="Platte tekst 2 Char"/>
+    <w:basedOn w:val="Standaardalinea-lettertype"/>
+    <w:link w:val="Plattetekst2"/>
     <w:uiPriority w:val="99"/>
     <w:locked/>
     <w:rsid w:val="00B83E58"/>
@@ -12240,10 +11974,10 @@
       <w:lang w:val="en-US" w:eastAsia="en-US"/>
     </w:rPr>
   </w:style>
-  <w:style w:type="paragraph" w:styleId="BalloonText">
+  <w:style w:type="paragraph" w:styleId="Ballontekst">
     <w:name w:val="Balloon Text"/>
-    <w:basedOn w:val="Normal"/>
-    <w:link w:val="BalloonTextChar"/>
+    <w:basedOn w:val="Standaard"/>
+    <w:link w:val="BallontekstChar"/>
     <w:uiPriority w:val="99"/>
     <w:semiHidden/>
     <w:unhideWhenUsed/>
@@ -12254,10 +11988,10 @@
       <w:szCs w:val="16"/>
     </w:rPr>
   </w:style>
-  <w:style w:type="character" w:customStyle="1" w:styleId="BalloonTextChar">
-    <w:name w:val="Balloon Text Char"/>
-    <w:basedOn w:val="DefaultParagraphFont"/>
-    <w:link w:val="BalloonText"/>
+  <w:style w:type="character" w:customStyle="1" w:styleId="BallontekstChar">
+    <w:name w:val="Ballontekst Char"/>
+    <w:basedOn w:val="Standaardalinea-lettertype"/>
+    <w:link w:val="Ballontekst"/>
     <w:uiPriority w:val="99"/>
     <w:semiHidden/>
     <w:rsid w:val="00000865"/>

</xml_diff>

<commit_message>
cleaned various graphics, added scattergram
</commit_message>
<xml_diff>
--- a/output/MUIS_122603_6540.docx
+++ b/output/MUIS_122603_6540.docx
@@ -1,10 +1,10 @@
 
 <file path=word/document.xml><?xml version="1.0" encoding="utf-8"?>
-<w:document xmlns:ve="http://schemas.openxmlformats.org/markup-compatibility/2006" xmlns:o="urn:schemas-microsoft-com:office:office" xmlns:r="http://schemas.openxmlformats.org/officeDocument/2006/relationships" xmlns:m="http://schemas.openxmlformats.org/officeDocument/2006/math" xmlns:v="urn:schemas-microsoft-com:vml" xmlns:wp="http://schemas.openxmlformats.org/drawingml/2006/wordprocessingDrawing" xmlns:w10="urn:schemas-microsoft-com:office:word" xmlns:w="http://schemas.openxmlformats.org/wordprocessingml/2006/main" xmlns:wne="http://schemas.microsoft.com/office/word/2006/wordml">
+<w:document xmlns:wpc="http://schemas.microsoft.com/office/word/2010/wordprocessingCanvas" xmlns:mo="http://schemas.microsoft.com/office/mac/office/2008/main" xmlns:mc="http://schemas.openxmlformats.org/markup-compatibility/2006" xmlns:mv="urn:schemas-microsoft-com:mac:vml" xmlns:o="urn:schemas-microsoft-com:office:office" xmlns:r="http://schemas.openxmlformats.org/officeDocument/2006/relationships" xmlns:m="http://schemas.openxmlformats.org/officeDocument/2006/math" xmlns:v="urn:schemas-microsoft-com:vml" xmlns:wp14="http://schemas.microsoft.com/office/word/2010/wordprocessingDrawing" xmlns:wp="http://schemas.openxmlformats.org/drawingml/2006/wordprocessingDrawing" xmlns:w10="urn:schemas-microsoft-com:office:word" xmlns:w="http://schemas.openxmlformats.org/wordprocessingml/2006/main" xmlns:w14="http://schemas.microsoft.com/office/word/2010/wordml" xmlns:wpg="http://schemas.microsoft.com/office/word/2010/wordprocessingGroup" xmlns:wpi="http://schemas.microsoft.com/office/word/2010/wordprocessingInk" xmlns:wne="http://schemas.microsoft.com/office/word/2006/wordml" xmlns:wps="http://schemas.microsoft.com/office/word/2010/wordprocessingShape" mc:Ignorable="w14 wp14">
   <w:body>
     <w:p>
       <w:pPr>
-        <w:pStyle w:val="Tekstzonderopmaak"/>
+        <w:pStyle w:val="PlainText"/>
         <w:rPr>
           <w:rFonts w:ascii="Century Gothic" w:hAnsi="Century Gothic" w:cs="Century Gothic"/>
           <w:b/>
@@ -78,7 +78,7 @@
     </w:p>
     <w:p>
       <w:pPr>
-        <w:pStyle w:val="Tekstzonderopmaak"/>
+        <w:pStyle w:val="PlainText"/>
         <w:rPr>
           <w:rFonts w:ascii="Century Gothic" w:hAnsi="Century Gothic" w:cs="Century Gothic"/>
           <w:b/>
@@ -92,7 +92,7 @@
     </w:p>
     <w:p>
       <w:pPr>
-        <w:pStyle w:val="Tekstzonderopmaak"/>
+        <w:pStyle w:val="PlainText"/>
         <w:rPr>
           <w:rFonts w:ascii="Century Gothic" w:hAnsi="Century Gothic" w:cs="Century Gothic"/>
           <w:b/>
@@ -113,7 +113,32 @@
           <w:szCs w:val="48"/>
           <w:lang w:val="nl-NL"/>
         </w:rPr>
-        <w:t>SBO Kompas/Klokslag</w:t>
+        <w:t>Prins Willem-Alexanderschool</w:t>
+      </w:r>
+    </w:p>
+    <w:p>
+      <w:pPr>
+        <w:rPr>
+          <w:rFonts w:ascii="Century Gothic" w:hAnsi="Century Gothic" w:cs="Century Gothic"/>
+          <w:b/>
+          <w:bCs/>
+          <w:color w:val="F78E1E"/>
+          <w:sz w:val="48"/>
+          <w:szCs w:val="48"/>
+          <w:lang w:val="nl-NL"/>
+        </w:rPr>
+      </w:pPr>
+      <w:r>
+        <w:rPr>
+          <w:rFonts w:ascii="Century Gothic" w:hAnsi="Century Gothic" w:cs="Century Gothic"/>
+          <w:b/>
+          <w:bCs/>
+          <w:color w:val="F78E1E"/>
+          <w:sz w:val="48"/>
+          <w:szCs w:val="48"/>
+          <w:lang w:val="nl-NL"/>
+        </w:rPr>
+        <w:t>$xml: explicit.survey.property.school.city$</w:t>
       </w:r>
     </w:p>
     <w:p>
@@ -142,7 +167,7 @@
     </w:p>
     <w:p>
       <w:pPr>
-        <w:pStyle w:val="Tekstzonderopmaak"/>
+        <w:pStyle w:val="PlainText"/>
         <w:rPr>
           <w:rFonts w:ascii="Century Gothic" w:hAnsi="Century Gothic" w:cs="Century Gothic"/>
           <w:b/>
@@ -180,7 +205,7 @@
     </w:p>
     <w:p>
       <w:pPr>
-        <w:pStyle w:val="Tekstzonderopmaak"/>
+        <w:pStyle w:val="PlainText"/>
         <w:rPr>
           <w:rFonts w:ascii="Century Gothic" w:hAnsi="Century Gothic" w:cs="Century Gothic"/>
           <w:b/>
@@ -194,7 +219,7 @@
     </w:p>
     <w:p>
       <w:pPr>
-        <w:pStyle w:val="Tekstzonderopmaak"/>
+        <w:pStyle w:val="PlainText"/>
         <w:rPr>
           <w:rFonts w:ascii="Century Gothic" w:hAnsi="Century Gothic" w:cs="Century Gothic"/>
           <w:b/>
@@ -227,7 +252,7 @@
           <w:szCs w:val="48"/>
           <w:lang w:val="nl-NL"/>
         </w:rPr>
-        <w:t>2010</w:t>
+        <w:t>2011</w:t>
       </w:r>
     </w:p>
     <w:p>
@@ -301,7 +326,7 @@
           <w:color w:val="00A4E4"/>
           <w:lang w:val="nl-NL"/>
         </w:rPr>
-        <w:t>25 januari 2012</w:t>
+        <w:t>22 februari 2012</w:t>
       </w:r>
     </w:p>
     <w:p>
@@ -496,10 +521,9 @@
       <w:r>
         <w:rPr>
           <w:noProof/>
-          <w:lang w:val="nl-NL" w:eastAsia="nl-NL"/>
         </w:rPr>
         <w:drawing>
-          <wp:anchor distT="0" distB="0" distL="114300" distR="114300" simplePos="0" relativeHeight="251658240" behindDoc="1" locked="0" layoutInCell="1" allowOverlap="1">
+          <wp:anchor distT="0" distB="0" distL="114300" distR="114300" simplePos="0" relativeHeight="251658240" behindDoc="1" locked="0" layoutInCell="1" allowOverlap="1" wp14:anchorId="7CE21262" wp14:editId="07E83E3A">
             <wp:simplePos x="0" y="0"/>
             <wp:positionH relativeFrom="column">
               <wp:posOffset>-685800</wp:posOffset>
@@ -532,7 +556,7 @@
                     </pic:cNvPicPr>
                   </pic:nvPicPr>
                   <pic:blipFill>
-                    <a:blip r:embed="rId7"/>
+                    <a:blip r:embed="rId8"/>
                     <a:srcRect/>
                     <a:stretch>
                       <a:fillRect/>
@@ -1303,7 +1327,7 @@
     </w:p>
     <w:p>
       <w:pPr>
-        <w:pStyle w:val="Tekstzonderopmaak"/>
+        <w:pStyle w:val="PlainText"/>
         <w:rPr>
           <w:rFonts w:ascii="Century Gothic" w:hAnsi="Century Gothic" w:cs="Century Gothic"/>
           <w:b/>
@@ -1325,7 +1349,7 @@
     </w:p>
     <w:p>
       <w:pPr>
-        <w:pStyle w:val="Tekstzonderopmaak"/>
+        <w:pStyle w:val="PlainText"/>
         <w:rPr>
           <w:rFonts w:ascii="Century Gothic" w:hAnsi="Century Gothic" w:cs="Century Gothic"/>
           <w:b/>
@@ -1339,7 +1363,7 @@
     </w:p>
     <w:p>
       <w:pPr>
-        <w:pStyle w:val="Tekstzonderopmaak"/>
+        <w:pStyle w:val="PlainText"/>
         <w:rPr>
           <w:rFonts w:ascii="Century Gothic" w:hAnsi="Century Gothic" w:cs="Century Gothic"/>
           <w:b/>
@@ -1360,7 +1384,7 @@
           <w:szCs w:val="48"/>
           <w:lang w:val="nl-NL"/>
         </w:rPr>
-        <w:t>SBO Kompas/Klokslag</w:t>
+        <w:t>Prins Willem-Alexanderschool</w:t>
       </w:r>
     </w:p>
     <w:p>
@@ -1414,7 +1438,7 @@
     </w:p>
     <w:p>
       <w:pPr>
-        <w:pStyle w:val="Tekstzonderopmaak"/>
+        <w:pStyle w:val="PlainText"/>
         <w:rPr>
           <w:rFonts w:ascii="Century Gothic" w:hAnsi="Century Gothic" w:cs="Century Gothic"/>
           <w:b/>
@@ -1428,7 +1452,7 @@
     </w:p>
     <w:p>
       <w:pPr>
-        <w:pStyle w:val="Tekstzonderopmaak"/>
+        <w:pStyle w:val="PlainText"/>
         <w:rPr>
           <w:rFonts w:ascii="Century Gothic" w:hAnsi="Century Gothic" w:cs="Century Gothic"/>
           <w:b/>
@@ -1461,12 +1485,12 @@
           <w:szCs w:val="48"/>
           <w:lang w:val="nl-NL"/>
         </w:rPr>
-        <w:t>2010</w:t>
+        <w:t>2011</w:t>
       </w:r>
     </w:p>
     <w:p>
       <w:pPr>
-        <w:pStyle w:val="Tekstzonderopmaak"/>
+        <w:pStyle w:val="PlainText"/>
         <w:rPr>
           <w:rFonts w:ascii="Century Gothic" w:hAnsi="Century Gothic" w:cs="Century Gothic"/>
           <w:b/>
@@ -1772,7 +1796,7 @@
     </w:p>
     <w:p>
       <w:pPr>
-        <w:pStyle w:val="Tekstzonderopmaak"/>
+        <w:pStyle w:val="PlainText"/>
         <w:tabs>
           <w:tab w:val="left" w:pos="3179"/>
           <w:tab w:val="left" w:pos="3740"/>
@@ -1801,7 +1825,7 @@
     </w:p>
     <w:p>
       <w:pPr>
-        <w:pStyle w:val="Inhopg1"/>
+        <w:pStyle w:val="TOC1"/>
         <w:rPr>
           <w:rFonts w:ascii="Times New Roman" w:hAnsi="Times New Roman" w:cs="Times New Roman"/>
           <w:sz w:val="24"/>
@@ -1880,7 +1904,7 @@
     </w:p>
     <w:p>
       <w:pPr>
-        <w:pStyle w:val="Inhopg1"/>
+        <w:pStyle w:val="TOC1"/>
         <w:rPr>
           <w:rFonts w:ascii="Times New Roman" w:hAnsi="Times New Roman" w:cs="Times New Roman"/>
           <w:sz w:val="24"/>
@@ -1942,7 +1966,7 @@
     </w:p>
     <w:p>
       <w:pPr>
-        <w:pStyle w:val="Inhopg1"/>
+        <w:pStyle w:val="TOC1"/>
         <w:rPr>
           <w:rFonts w:ascii="Times New Roman" w:hAnsi="Times New Roman" w:cs="Times New Roman"/>
           <w:sz w:val="24"/>
@@ -2003,7 +2027,7 @@
     </w:p>
     <w:p>
       <w:pPr>
-        <w:pStyle w:val="Inhopg1"/>
+        <w:pStyle w:val="TOC1"/>
         <w:rPr>
           <w:rFonts w:ascii="Times New Roman" w:hAnsi="Times New Roman" w:cs="Times New Roman"/>
           <w:sz w:val="24"/>
@@ -2064,7 +2088,7 @@
     </w:p>
     <w:p>
       <w:pPr>
-        <w:pStyle w:val="Tekstzonderopmaak"/>
+        <w:pStyle w:val="PlainText"/>
         <w:tabs>
           <w:tab w:val="left" w:pos="3179"/>
           <w:tab w:val="left" w:pos="3740"/>
@@ -2150,7 +2174,7 @@
           <w:lang w:val="nl-NL"/>
         </w:rPr>
         <w:sectPr>
-          <w:headerReference w:type="default" r:id="rId8"/>
+          <w:headerReference w:type="default" r:id="rId9"/>
           <w:pgSz w:w="11909" w:h="16834" w:code="9"/>
           <w:pgMar w:top="298" w:right="851" w:bottom="1418" w:left="851" w:header="0" w:footer="28" w:gutter="567"/>
           <w:cols w:space="708"/>
@@ -2160,13 +2184,14 @@
     </w:p>
     <w:p>
       <w:pPr>
-        <w:pStyle w:val="Kop1"/>
+        <w:pStyle w:val="Heading1"/>
       </w:pPr>
       <w:bookmarkStart w:id="0" w:name="_Toc71441013"/>
       <w:bookmarkStart w:id="1" w:name="_Toc71441777"/>
       <w:bookmarkStart w:id="2" w:name="_Toc71442084"/>
       <w:bookmarkStart w:id="3" w:name="_Toc87179956"/>
       <w:r>
+        <w:lastRenderedPageBreak/>
         <w:t>Inleiding</w:t>
       </w:r>
       <w:bookmarkEnd w:id="0"/>
@@ -2176,7 +2201,7 @@
     </w:p>
     <w:p>
       <w:pPr>
-        <w:pStyle w:val="Tekstzonderopmaak"/>
+        <w:pStyle w:val="PlainText"/>
         <w:tabs>
           <w:tab w:val="left" w:pos="5868"/>
         </w:tabs>
@@ -2188,7 +2213,7 @@
     </w:p>
     <w:p>
       <w:pPr>
-        <w:pStyle w:val="Tekstzonderopmaak"/>
+        <w:pStyle w:val="PlainText"/>
         <w:tabs>
           <w:tab w:val="left" w:pos="5868"/>
         </w:tabs>
@@ -2223,7 +2248,7 @@
           <w:rFonts w:ascii="Century Gothic" w:hAnsi="Century Gothic" w:cs="Century Gothic"/>
           <w:lang w:val="nl-NL"/>
         </w:rPr>
-        <w:t>2010</w:t>
+        <w:t>2011</w:t>
       </w:r>
       <w:r>
         <w:rPr>
@@ -2235,7 +2260,7 @@
     </w:p>
     <w:p>
       <w:pPr>
-        <w:pStyle w:val="Tekstzonderopmaak"/>
+        <w:pStyle w:val="PlainText"/>
         <w:rPr>
           <w:rFonts w:ascii="Century Gothic" w:hAnsi="Century Gothic" w:cs="Century Gothic"/>
           <w:color w:val="000000"/>
@@ -2260,7 +2285,7 @@
     </w:p>
     <w:p>
       <w:pPr>
-        <w:pStyle w:val="Tekstzonderopmaak"/>
+        <w:pStyle w:val="PlainText"/>
         <w:rPr>
           <w:rFonts w:ascii="Century Gothic" w:hAnsi="Century Gothic" w:cs="Century Gothic"/>
           <w:color w:val="000000"/>
@@ -2270,7 +2295,7 @@
     </w:p>
     <w:p>
       <w:pPr>
-        <w:pStyle w:val="Tekstzonderopmaak"/>
+        <w:pStyle w:val="PlainText"/>
         <w:rPr>
           <w:rFonts w:ascii="Century Gothic" w:hAnsi="Century Gothic" w:cs="Century Gothic"/>
           <w:lang w:val="nl-NL"/>
@@ -2286,7 +2311,7 @@
     </w:p>
     <w:p>
       <w:pPr>
-        <w:pStyle w:val="Tekstzonderopmaak"/>
+        <w:pStyle w:val="PlainText"/>
         <w:numPr>
           <w:ilvl w:val="0"/>
           <w:numId w:val="2"/>
@@ -2306,7 +2331,7 @@
     </w:p>
     <w:p>
       <w:pPr>
-        <w:pStyle w:val="Tekstzonderopmaak"/>
+        <w:pStyle w:val="PlainText"/>
         <w:numPr>
           <w:ilvl w:val="0"/>
           <w:numId w:val="2"/>
@@ -2326,7 +2351,7 @@
     </w:p>
     <w:p>
       <w:pPr>
-        <w:pStyle w:val="Tekstzonderopmaak"/>
+        <w:pStyle w:val="PlainText"/>
         <w:numPr>
           <w:ilvl w:val="0"/>
           <w:numId w:val="2"/>
@@ -2346,16 +2371,16 @@
     </w:p>
     <w:p>
       <w:pPr>
-        <w:pStyle w:val="Tekstzonderopmaak"/>
-        <w:rPr>
-          <w:rFonts w:ascii="Century Gothic" w:hAnsi="Century Gothic" w:cs="Century Gothic"/>
-          <w:lang w:val="nl-NL"/>
-        </w:rPr>
-      </w:pPr>
-    </w:p>
-    <w:p>
-      <w:pPr>
-        <w:pStyle w:val="Tekstzonderopmaak"/>
+        <w:pStyle w:val="PlainText"/>
+        <w:rPr>
+          <w:rFonts w:ascii="Century Gothic" w:hAnsi="Century Gothic" w:cs="Century Gothic"/>
+          <w:lang w:val="nl-NL"/>
+        </w:rPr>
+      </w:pPr>
+    </w:p>
+    <w:p>
+      <w:pPr>
+        <w:pStyle w:val="PlainText"/>
         <w:rPr>
           <w:rFonts w:ascii="Century Gothic" w:hAnsi="Century Gothic" w:cs="Century Gothic"/>
           <w:lang w:val="nl-NL"/>
@@ -2368,7 +2393,7 @@
         </w:rPr>
         <w:t xml:space="preserve">De tevredenheidspeiling, waarvan dit rapport de resultaten geeft, is onderdeel van de module “Markt en Maatschappij”. Meer informatie over de modules van het programma vindt u op onze website: </w:t>
       </w:r>
-      <w:hyperlink r:id="rId9" w:history="1">
+      <w:hyperlink r:id="rId10" w:history="1">
         <w:r>
           <w:rPr>
             <w:rFonts w:ascii="Century Gothic" w:hAnsi="Century Gothic" w:cs="Century Gothic"/>
@@ -2397,7 +2422,7 @@
     </w:p>
     <w:p>
       <w:pPr>
-        <w:pStyle w:val="Tekstzonderopmaak"/>
+        <w:pStyle w:val="PlainText"/>
         <w:rPr>
           <w:rFonts w:ascii="Century Gothic" w:hAnsi="Century Gothic" w:cs="Century Gothic"/>
           <w:lang w:val="nl-NL"/>
@@ -2413,7 +2438,7 @@
     </w:p>
     <w:p>
       <w:pPr>
-        <w:pStyle w:val="Tekstzonderopmaak"/>
+        <w:pStyle w:val="PlainText"/>
         <w:numPr>
           <w:ilvl w:val="0"/>
           <w:numId w:val="3"/>
@@ -2433,7 +2458,7 @@
     </w:p>
     <w:p>
       <w:pPr>
-        <w:pStyle w:val="Tekstzonderopmaak"/>
+        <w:pStyle w:val="PlainText"/>
         <w:numPr>
           <w:ilvl w:val="0"/>
           <w:numId w:val="3"/>
@@ -2453,7 +2478,7 @@
     </w:p>
     <w:p>
       <w:pPr>
-        <w:pStyle w:val="Tekstzonderopmaak"/>
+        <w:pStyle w:val="PlainText"/>
         <w:numPr>
           <w:ilvl w:val="0"/>
           <w:numId w:val="3"/>
@@ -2473,16 +2498,16 @@
     </w:p>
     <w:p>
       <w:pPr>
-        <w:pStyle w:val="Tekstzonderopmaak"/>
-        <w:rPr>
-          <w:rFonts w:ascii="Century Gothic" w:hAnsi="Century Gothic" w:cs="Century Gothic"/>
-          <w:lang w:val="nl-NL"/>
-        </w:rPr>
-      </w:pPr>
-    </w:p>
-    <w:p>
-      <w:pPr>
-        <w:pStyle w:val="Tekstzonderopmaak"/>
+        <w:pStyle w:val="PlainText"/>
+        <w:rPr>
+          <w:rFonts w:ascii="Century Gothic" w:hAnsi="Century Gothic" w:cs="Century Gothic"/>
+          <w:lang w:val="nl-NL"/>
+        </w:rPr>
+      </w:pPr>
+    </w:p>
+    <w:p>
+      <w:pPr>
+        <w:pStyle w:val="PlainText"/>
         <w:rPr>
           <w:rFonts w:ascii="Century Gothic" w:hAnsi="Century Gothic" w:cs="Century Gothic"/>
           <w:lang w:val="nl-NL"/>
@@ -2498,7 +2523,7 @@
     </w:p>
     <w:p>
       <w:pPr>
-        <w:pStyle w:val="Tekstzonderopmaak"/>
+        <w:pStyle w:val="PlainText"/>
         <w:rPr>
           <w:rFonts w:ascii="Century Gothic" w:hAnsi="Century Gothic" w:cs="Century Gothic"/>
           <w:lang w:val="nl-NL"/>
@@ -2514,7 +2539,7 @@
     </w:p>
     <w:p>
       <w:pPr>
-        <w:pStyle w:val="Tekstzonderopmaak"/>
+        <w:pStyle w:val="PlainText"/>
         <w:rPr>
           <w:rFonts w:ascii="Century Gothic" w:hAnsi="Century Gothic" w:cs="Century Gothic"/>
           <w:lang w:val="nl-NL"/>
@@ -2530,7 +2555,7 @@
     </w:p>
     <w:p>
       <w:pPr>
-        <w:pStyle w:val="Tekstzonderopmaak"/>
+        <w:pStyle w:val="PlainText"/>
         <w:tabs>
           <w:tab w:val="left" w:pos="5868"/>
         </w:tabs>
@@ -2556,7 +2581,7 @@
     </w:p>
     <w:p>
       <w:pPr>
-        <w:pStyle w:val="Tekstzonderopmaak"/>
+        <w:pStyle w:val="PlainText"/>
         <w:tabs>
           <w:tab w:val="left" w:pos="5868"/>
         </w:tabs>
@@ -2568,7 +2593,7 @@
     </w:p>
     <w:p>
       <w:pPr>
-        <w:pStyle w:val="Tekstzonderopmaak"/>
+        <w:pStyle w:val="PlainText"/>
         <w:tabs>
           <w:tab w:val="left" w:pos="5868"/>
         </w:tabs>
@@ -2597,7 +2622,7 @@
     </w:p>
     <w:p>
       <w:pPr>
-        <w:pStyle w:val="Tekstzonderopmaak"/>
+        <w:pStyle w:val="PlainText"/>
         <w:tabs>
           <w:tab w:val="left" w:pos="5868"/>
         </w:tabs>
@@ -2609,7 +2634,7 @@
     </w:p>
     <w:p>
       <w:pPr>
-        <w:pStyle w:val="Tekstzonderopmaak"/>
+        <w:pStyle w:val="PlainText"/>
         <w:tabs>
           <w:tab w:val="left" w:pos="5868"/>
         </w:tabs>
@@ -2621,16 +2646,16 @@
     </w:p>
     <w:p>
       <w:pPr>
-        <w:pStyle w:val="Tekstzonderopmaak"/>
-        <w:rPr>
-          <w:rFonts w:ascii="Century Gothic" w:hAnsi="Century Gothic" w:cs="Century Gothic"/>
-          <w:lang w:val="nl-NL"/>
-        </w:rPr>
-      </w:pPr>
-    </w:p>
-    <w:p>
-      <w:pPr>
-        <w:pStyle w:val="Tekstzonderopmaak"/>
+        <w:pStyle w:val="PlainText"/>
+        <w:rPr>
+          <w:rFonts w:ascii="Century Gothic" w:hAnsi="Century Gothic" w:cs="Century Gothic"/>
+          <w:lang w:val="nl-NL"/>
+        </w:rPr>
+      </w:pPr>
+    </w:p>
+    <w:p>
+      <w:pPr>
+        <w:pStyle w:val="PlainText"/>
         <w:jc w:val="right"/>
         <w:rPr>
           <w:rFonts w:ascii="Century Gothic" w:hAnsi="Century Gothic" w:cs="Century Gothic"/>
@@ -2649,57 +2674,57 @@
           <w:rFonts w:ascii="Century Gothic" w:hAnsi="Century Gothic" w:cs="Century Gothic"/>
           <w:lang w:val="nl-NL"/>
         </w:rPr>
-        <w:t>25 januari 2012</w:t>
+        <w:t>22 februari 2012</w:t>
       </w:r>
     </w:p>
     <w:p>
       <w:pPr>
-        <w:pStyle w:val="Tekstzonderopmaak"/>
-        <w:rPr>
-          <w:rFonts w:ascii="Century Gothic" w:hAnsi="Century Gothic" w:cs="Century Gothic"/>
-          <w:lang w:val="nl-NL"/>
-        </w:rPr>
-      </w:pPr>
-    </w:p>
-    <w:p>
-      <w:pPr>
-        <w:pStyle w:val="Tekstzonderopmaak"/>
-        <w:rPr>
-          <w:rFonts w:ascii="Century Gothic" w:hAnsi="Century Gothic" w:cs="Century Gothic"/>
-          <w:lang w:val="nl-NL"/>
-        </w:rPr>
-      </w:pPr>
-    </w:p>
-    <w:p>
-      <w:pPr>
-        <w:pStyle w:val="Tekstzonderopmaak"/>
-        <w:rPr>
-          <w:rFonts w:ascii="Century Gothic" w:hAnsi="Century Gothic" w:cs="Century Gothic"/>
-          <w:lang w:val="nl-NL"/>
-        </w:rPr>
-      </w:pPr>
-    </w:p>
-    <w:p>
-      <w:pPr>
-        <w:pStyle w:val="Tekstzonderopmaak"/>
-        <w:rPr>
-          <w:rFonts w:ascii="Century Gothic" w:hAnsi="Century Gothic" w:cs="Century Gothic"/>
-          <w:lang w:val="nl-NL"/>
-        </w:rPr>
-      </w:pPr>
-    </w:p>
-    <w:p>
-      <w:pPr>
-        <w:pStyle w:val="Tekstzonderopmaak"/>
-        <w:rPr>
-          <w:rFonts w:ascii="Century Gothic" w:hAnsi="Century Gothic" w:cs="Century Gothic"/>
-          <w:lang w:val="nl-NL"/>
-        </w:rPr>
-      </w:pPr>
-    </w:p>
-    <w:p>
-      <w:pPr>
-        <w:pStyle w:val="Tekstzonderopmaak"/>
+        <w:pStyle w:val="PlainText"/>
+        <w:rPr>
+          <w:rFonts w:ascii="Century Gothic" w:hAnsi="Century Gothic" w:cs="Century Gothic"/>
+          <w:lang w:val="nl-NL"/>
+        </w:rPr>
+      </w:pPr>
+    </w:p>
+    <w:p>
+      <w:pPr>
+        <w:pStyle w:val="PlainText"/>
+        <w:rPr>
+          <w:rFonts w:ascii="Century Gothic" w:hAnsi="Century Gothic" w:cs="Century Gothic"/>
+          <w:lang w:val="nl-NL"/>
+        </w:rPr>
+      </w:pPr>
+    </w:p>
+    <w:p>
+      <w:pPr>
+        <w:pStyle w:val="PlainText"/>
+        <w:rPr>
+          <w:rFonts w:ascii="Century Gothic" w:hAnsi="Century Gothic" w:cs="Century Gothic"/>
+          <w:lang w:val="nl-NL"/>
+        </w:rPr>
+      </w:pPr>
+    </w:p>
+    <w:p>
+      <w:pPr>
+        <w:pStyle w:val="PlainText"/>
+        <w:rPr>
+          <w:rFonts w:ascii="Century Gothic" w:hAnsi="Century Gothic" w:cs="Century Gothic"/>
+          <w:lang w:val="nl-NL"/>
+        </w:rPr>
+      </w:pPr>
+    </w:p>
+    <w:p>
+      <w:pPr>
+        <w:pStyle w:val="PlainText"/>
+        <w:rPr>
+          <w:rFonts w:ascii="Century Gothic" w:hAnsi="Century Gothic" w:cs="Century Gothic"/>
+          <w:lang w:val="nl-NL"/>
+        </w:rPr>
+      </w:pPr>
+    </w:p>
+    <w:p>
+      <w:pPr>
+        <w:pStyle w:val="PlainText"/>
         <w:rPr>
           <w:rFonts w:ascii="Century Gothic" w:hAnsi="Century Gothic" w:cs="Century Gothic"/>
           <w:lang w:val="nl-NL"/>
@@ -2755,10 +2780,10 @@
           <w:lang w:val="nl-NL"/>
         </w:rPr>
         <w:sectPr>
-          <w:headerReference w:type="even" r:id="rId10"/>
-          <w:headerReference w:type="default" r:id="rId11"/>
-          <w:footerReference w:type="even" r:id="rId12"/>
-          <w:footerReference w:type="default" r:id="rId13"/>
+          <w:headerReference w:type="even" r:id="rId11"/>
+          <w:headerReference w:type="default" r:id="rId12"/>
+          <w:footerReference w:type="even" r:id="rId13"/>
+          <w:footerReference w:type="default" r:id="rId14"/>
           <w:pgSz w:w="11909" w:h="16834" w:code="9"/>
           <w:pgMar w:top="1418" w:right="851" w:bottom="1418" w:left="851" w:header="284" w:footer="397" w:gutter="567"/>
           <w:cols w:space="708"/>
@@ -2768,12 +2793,13 @@
     </w:p>
     <w:p>
       <w:pPr>
-        <w:pStyle w:val="Kop1"/>
+        <w:pStyle w:val="Heading1"/>
       </w:pPr>
       <w:bookmarkStart w:id="5" w:name="_Toc82922478"/>
       <w:bookmarkStart w:id="6" w:name="_Toc87171000"/>
       <w:bookmarkStart w:id="7" w:name="_Toc87179957"/>
       <w:r>
+        <w:lastRenderedPageBreak/>
         <w:t>Legenda</w:t>
       </w:r>
       <w:bookmarkEnd w:id="5"/>
@@ -2869,7 +2895,7 @@
     </w:p>
     <w:p>
       <w:pPr>
-        <w:pStyle w:val="Kop3"/>
+        <w:pStyle w:val="Heading3"/>
       </w:pPr>
       <w:r>
         <w:t>1. Percentages</w:t>
@@ -2902,10 +2928,9 @@
       <w:r>
         <w:rPr>
           <w:noProof/>
-          <w:lang w:val="nl-NL" w:eastAsia="nl-NL"/>
         </w:rPr>
         <w:drawing>
-          <wp:inline distT="0" distB="0" distL="0" distR="0">
+          <wp:inline distT="0" distB="0" distL="0" distR="0" wp14:anchorId="73A7FE06" wp14:editId="0EC92CE9">
             <wp:extent cx="5448300" cy="1028700"/>
             <wp:effectExtent l="19050" t="0" r="0" b="0"/>
             <wp:docPr id="1" name="Afbeelding 1"/>
@@ -2922,7 +2947,7 @@
                     </pic:cNvPicPr>
                   </pic:nvPicPr>
                   <pic:blipFill>
-                    <a:blip r:embed="rId14"/>
+                    <a:blip r:embed="rId15"/>
                     <a:srcRect/>
                     <a:stretch>
                       <a:fillRect/>
@@ -2971,7 +2996,7 @@
     </w:p>
     <w:p>
       <w:pPr>
-        <w:pStyle w:val="Tekstzonderopmaak"/>
+        <w:pStyle w:val="PlainText"/>
         <w:rPr>
           <w:rFonts w:ascii="Century Gothic" w:hAnsi="Century Gothic" w:cs="Century Gothic"/>
           <w:b/>
@@ -2991,7 +3016,7 @@
     </w:p>
     <w:p>
       <w:pPr>
-        <w:pStyle w:val="Tekstzonderopmaak"/>
+        <w:pStyle w:val="PlainText"/>
         <w:numPr>
           <w:ilvl w:val="0"/>
           <w:numId w:val="43"/>
@@ -3011,7 +3036,7 @@
     </w:p>
     <w:p>
       <w:pPr>
-        <w:pStyle w:val="Tekstzonderopmaak"/>
+        <w:pStyle w:val="PlainText"/>
         <w:numPr>
           <w:ilvl w:val="0"/>
           <w:numId w:val="43"/>
@@ -3031,7 +3056,7 @@
     </w:p>
     <w:p>
       <w:pPr>
-        <w:pStyle w:val="Tekstzonderopmaak"/>
+        <w:pStyle w:val="PlainText"/>
         <w:numPr>
           <w:ilvl w:val="0"/>
           <w:numId w:val="43"/>
@@ -3051,7 +3076,7 @@
     </w:p>
     <w:p>
       <w:pPr>
-        <w:pStyle w:val="Tekstzonderopmaak"/>
+        <w:pStyle w:val="PlainText"/>
         <w:numPr>
           <w:ilvl w:val="0"/>
           <w:numId w:val="43"/>
@@ -3071,7 +3096,7 @@
     </w:p>
     <w:p>
       <w:pPr>
-        <w:pStyle w:val="Tekstzonderopmaak"/>
+        <w:pStyle w:val="PlainText"/>
         <w:numPr>
           <w:ilvl w:val="0"/>
           <w:numId w:val="43"/>
@@ -3105,7 +3130,7 @@
     </w:p>
     <w:p>
       <w:pPr>
-        <w:pStyle w:val="Tekstzonderopmaak"/>
+        <w:pStyle w:val="PlainText"/>
         <w:numPr>
           <w:ilvl w:val="0"/>
           <w:numId w:val="43"/>
@@ -3125,7 +3150,7 @@
     </w:p>
     <w:p>
       <w:pPr>
-        <w:pStyle w:val="Tekstzonderopmaak"/>
+        <w:pStyle w:val="PlainText"/>
         <w:numPr>
           <w:ilvl w:val="0"/>
           <w:numId w:val="43"/>
@@ -3145,7 +3170,7 @@
     </w:p>
     <w:p>
       <w:pPr>
-        <w:pStyle w:val="Tekstzonderopmaak"/>
+        <w:pStyle w:val="PlainText"/>
         <w:numPr>
           <w:ilvl w:val="0"/>
           <w:numId w:val="43"/>
@@ -3179,21 +3204,21 @@
     </w:p>
     <w:p>
       <w:pPr>
-        <w:pStyle w:val="Tekstzonderopmaak"/>
-        <w:rPr>
-          <w:rFonts w:ascii="Century Gothic" w:hAnsi="Century Gothic" w:cs="Century Gothic"/>
-          <w:lang w:val="nl-NL"/>
-        </w:rPr>
-      </w:pPr>
-    </w:p>
-    <w:p>
-      <w:pPr>
-        <w:pStyle w:val="Kop3"/>
-      </w:pPr>
-    </w:p>
-    <w:p>
-      <w:pPr>
-        <w:pStyle w:val="Kop3"/>
+        <w:pStyle w:val="PlainText"/>
+        <w:rPr>
+          <w:rFonts w:ascii="Century Gothic" w:hAnsi="Century Gothic" w:cs="Century Gothic"/>
+          <w:lang w:val="nl-NL"/>
+        </w:rPr>
+      </w:pPr>
+    </w:p>
+    <w:p>
+      <w:pPr>
+        <w:pStyle w:val="Heading3"/>
+      </w:pPr>
+    </w:p>
+    <w:p>
+      <w:pPr>
+        <w:pStyle w:val="Heading3"/>
       </w:pPr>
       <w:r>
         <w:t>2. Scores</w:t>
@@ -3201,7 +3226,7 @@
     </w:p>
     <w:p>
       <w:pPr>
-        <w:pStyle w:val="Kop9"/>
+        <w:pStyle w:val="Heading9"/>
       </w:pPr>
       <w:r>
         <w:tab/>
@@ -3233,10 +3258,9 @@
       <w:r>
         <w:rPr>
           <w:noProof/>
-          <w:lang w:val="nl-NL" w:eastAsia="nl-NL"/>
         </w:rPr>
         <w:drawing>
-          <wp:inline distT="0" distB="0" distL="0" distR="0">
+          <wp:inline distT="0" distB="0" distL="0" distR="0" wp14:anchorId="56CC9C84" wp14:editId="029D64CD">
             <wp:extent cx="5038725" cy="361950"/>
             <wp:effectExtent l="19050" t="0" r="9525" b="0"/>
             <wp:docPr id="2" name="Afbeelding 2"/>
@@ -3253,7 +3277,7 @@
                     </pic:cNvPicPr>
                   </pic:nvPicPr>
                   <pic:blipFill>
-                    <a:blip r:embed="rId15"/>
+                    <a:blip r:embed="rId16"/>
                     <a:srcRect/>
                     <a:stretch>
                       <a:fillRect/>
@@ -3286,7 +3310,7 @@
       <w:tblPr>
         <w:tblW w:w="0" w:type="auto"/>
         <w:tblInd w:w="4035" w:type="dxa"/>
-        <w:tblLook w:val="0000"/>
+        <w:tblLook w:val="0000" w:firstRow="0" w:lastRow="0" w:firstColumn="0" w:lastColumn="0" w:noHBand="0" w:noVBand="0"/>
       </w:tblPr>
       <w:tblGrid>
         <w:gridCol w:w="2431"/>
@@ -3494,7 +3518,7 @@
     </w:tbl>
     <w:p>
       <w:pPr>
-        <w:pStyle w:val="Tekstzonderopmaak"/>
+        <w:pStyle w:val="PlainText"/>
         <w:rPr>
           <w:rFonts w:ascii="Century Gothic" w:hAnsi="Century Gothic" w:cs="Century Gothic"/>
           <w:b/>
@@ -3505,7 +3529,7 @@
     </w:p>
     <w:p>
       <w:pPr>
-        <w:pStyle w:val="Plattetekst2"/>
+        <w:pStyle w:val="BodyText2"/>
         <w:keepLines w:val="0"/>
       </w:pPr>
       <w:r>
@@ -3514,7 +3538,7 @@
     </w:p>
     <w:p>
       <w:pPr>
-        <w:pStyle w:val="Plattetekst2"/>
+        <w:pStyle w:val="BodyText2"/>
         <w:keepLines w:val="0"/>
         <w:numPr>
           <w:ilvl w:val="0"/>
@@ -3535,7 +3559,7 @@
     </w:p>
     <w:p>
       <w:pPr>
-        <w:pStyle w:val="Plattetekst2"/>
+        <w:pStyle w:val="BodyText2"/>
         <w:keepLines w:val="0"/>
         <w:numPr>
           <w:ilvl w:val="0"/>
@@ -3556,7 +3580,7 @@
     </w:p>
     <w:p>
       <w:pPr>
-        <w:pStyle w:val="Plattetekst2"/>
+        <w:pStyle w:val="BodyText2"/>
         <w:keepLines w:val="0"/>
         <w:numPr>
           <w:ilvl w:val="0"/>
@@ -3577,7 +3601,7 @@
     </w:p>
     <w:p>
       <w:pPr>
-        <w:pStyle w:val="Plattetekst2"/>
+        <w:pStyle w:val="BodyText2"/>
         <w:keepLines w:val="0"/>
         <w:numPr>
           <w:ilvl w:val="0"/>
@@ -3598,7 +3622,7 @@
     </w:p>
     <w:p>
       <w:pPr>
-        <w:pStyle w:val="Plattetekst2"/>
+        <w:pStyle w:val="BodyText2"/>
         <w:keepLines w:val="0"/>
         <w:rPr>
           <w:b w:val="0"/>
@@ -3608,24 +3632,25 @@
     </w:p>
     <w:p>
       <w:pPr>
-        <w:pStyle w:val="Kop1"/>
+        <w:pStyle w:val="Heading1"/>
+        <w:rPr>
+          <w:lang w:val="en-US"/>
+        </w:rPr>
       </w:pPr>
       <w:r>
+        <w:rPr>
+          <w:lang w:val="en-US"/>
+        </w:rPr>
         <w:br w:type="page"/>
       </w:r>
       <w:bookmarkStart w:id="8" w:name="_Toc87179958"/>
     </w:p>
     <w:p>
       <w:pPr>
-        <w:pStyle w:val="Kop1"/>
-        <w:rPr>
-          <w:lang w:val="en-US"/>
-        </w:rPr>
+        <w:pStyle w:val="Heading1"/>
       </w:pPr>
       <w:r>
-        <w:rPr>
-          <w:lang w:val="en-US"/>
-        </w:rPr>
+        <w:lastRenderedPageBreak/>
         <w:t>Rapportcijfer</w:t>
       </w:r>
     </w:p>
@@ -3639,10 +3664,16 @@
         <w:spacing w:after="200" w:line="276" w:lineRule="auto"/>
       </w:pPr>
       <w:r>
-        <w:t>
-          <w:altChunk xmlns:r="http://schemas.openxmlformats.org/officeDocument/2006/relationships" xmlns:w="http://schemas.openxmlformats.org/wordprocessingml/2006/main" r:id="rDOCXId1"/>
-        </w:t>
+        <w:t>$class:reportmark</w:t>
       </w:r>
+      <w:r>
+        <w:t>$</w:t>
+      </w:r>
+    </w:p>
+    <w:p>
+      <w:pPr>
+        <w:spacing w:after="200" w:line="276" w:lineRule="auto"/>
+      </w:pPr>
     </w:p>
     <w:p>
       <w:pPr>
@@ -3660,6 +3691,7 @@
           <w:spacing w:val="40"/>
           <w:sz w:val="32"/>
           <w:szCs w:val="32"/>
+          <w:lang w:val="nl-NL"/>
         </w:rPr>
       </w:pPr>
       <w:r>
@@ -3668,15 +3700,10 @@
     </w:p>
     <w:p>
       <w:pPr>
-        <w:pStyle w:val="Kop1"/>
-        <w:rPr>
-          <w:lang w:val="en-US"/>
-        </w:rPr>
+        <w:pStyle w:val="Heading1"/>
       </w:pPr>
       <w:r>
-        <w:rPr>
-          <w:lang w:val="en-US"/>
-        </w:rPr>
+        <w:lastRenderedPageBreak/>
         <w:t>Tevredenheidscijfers</w:t>
       </w:r>
     </w:p>
@@ -3690,9 +3717,7 @@
         <w:spacing w:after="200" w:line="276" w:lineRule="auto"/>
       </w:pPr>
       <w:r>
-        <w:t>
-          <w:altChunk xmlns:r="http://schemas.openxmlformats.org/officeDocument/2006/relationships" xmlns:w="http://schemas.openxmlformats.org/wordprocessingml/2006/main" r:id="rDOCXId2"/>
-        </w:t>
+        <w:t>$class:satisfaction$</w:t>
       </w:r>
     </w:p>
     <w:p>
@@ -3705,10 +3730,13 @@
         <w:spacing w:after="200" w:line="276" w:lineRule="auto"/>
       </w:pPr>
       <w:r>
-        <w:t>
-          <w:altChunk xmlns:r="http://schemas.openxmlformats.org/officeDocument/2006/relationships" xmlns:w="http://schemas.openxmlformats.org/wordprocessingml/2006/main" r:id="rDOCXId3"/>
-        </w:t>
+        <w:t>$class:importance$</w:t>
       </w:r>
+    </w:p>
+    <w:p>
+      <w:pPr>
+        <w:spacing w:after="200" w:line="276" w:lineRule="auto"/>
+      </w:pPr>
     </w:p>
     <w:p>
       <w:pPr>
@@ -3729,7 +3757,59 @@
     </w:p>
     <w:p>
       <w:pPr>
-        <w:pStyle w:val="Kop1"/>
+        <w:pStyle w:val="Heading1"/>
+        <w:rPr>
+          <w:lang w:val="en-US"/>
+        </w:rPr>
+      </w:pPr>
+      <w:r>
+        <w:rPr>
+          <w:lang w:val="en-US"/>
+        </w:rPr>
+        <w:lastRenderedPageBreak/>
+        <w:t>Satisfactie en Prioriteiten</w:t>
+      </w:r>
+    </w:p>
+    <w:p>
+      <w:pPr>
+        <w:pStyle w:val="Heading1"/>
+        <w:rPr>
+          <w:lang w:val="en-US"/>
+        </w:rPr>
+      </w:pPr>
+    </w:p>
+    <w:p>
+      <w:pPr>
+        <w:spacing w:after="200" w:line="276" w:lineRule="auto"/>
+      </w:pPr>
+      <w:r>
+        <w:t>
+          <w:altChunk xmlns:r="http://schemas.openxmlformats.org/officeDocument/2006/relationships" xmlns:w="http://schemas.openxmlformats.org/wordprocessingml/2006/main" r:id="rDOCXId1"/>
+        </w:t>
+      </w:r>
+    </w:p>
+    <w:p>
+      <w:pPr>
+        <w:spacing w:after="200" w:line="276" w:lineRule="auto"/>
+      </w:pPr>
+    </w:p>
+    <w:p>
+      <w:pPr>
+        <w:spacing w:after="200" w:line="276" w:lineRule="auto"/>
+        <w:rPr>
+          <w:rFonts w:ascii="Century Gothic" w:hAnsi="Century Gothic" w:cs="Century Gothic"/>
+          <w:b/>
+          <w:bCs/>
+          <w:color w:val="00A4E4"/>
+          <w:spacing w:val="40"/>
+          <w:sz w:val="32"/>
+          <w:szCs w:val="32"/>
+        </w:rPr>
+      </w:pPr>
+    </w:p>
+    <w:p>
+      <w:pPr>
+        <w:pStyle w:val="Heading1"/>
         <w:rPr>
           <w:lang w:val="en-US"/>
         </w:rPr>
@@ -3753,32 +3833,65 @@
       </w:pPr>
     </w:p>
     <w:p>
+      <w:pPr>
+        <w:pStyle w:val="Heading1"/>
+        <w:rPr>
+          <w:lang w:val="en-US"/>
+        </w:rPr>
+      </w:pPr>
       <w:r>
-        <w:t>
-          <w:altChunk xmlns:r="http://schemas.openxmlformats.org/officeDocument/2006/relationships" xmlns:w="http://schemas.openxmlformats.org/wordprocessingml/2006/main" r:id="rDOCXId4"/>
-        </w:t>
+        <w:rPr>
+          <w:b w:val="0"/>
+          <w:bCs w:val="0"/>
+          <w:color w:val="auto"/>
+          <w:spacing w:val="0"/>
+          <w:sz w:val="20"/>
+          <w:szCs w:val="20"/>
+          <w:lang w:val="en-US"/>
+        </w:rPr>
+        <w:t>$</w:t>
       </w:r>
-    </w:p>
-    <w:p>
-      <w:pPr>
-        <w:pStyle w:val="Kop1"/>
-        <w:rPr>
+      <w:bookmarkStart w:id="9" w:name="_GoBack"/>
+      <w:bookmarkEnd w:id="9"/>
+      <w:r>
+        <w:rPr>
+          <w:b w:val="0"/>
+          <w:bCs w:val="0"/>
+          <w:color w:val="auto"/>
+          <w:spacing w:val="0"/>
+          <w:sz w:val="20"/>
+          <w:szCs w:val="20"/>
           <w:lang w:val="en-US"/>
         </w:rPr>
-      </w:pPr>
-      <w:bookmarkStart w:id="9" w:name="_Toc87179959"/>
+        <w:t>class:percentages$</w:t>
+      </w:r>
+    </w:p>
+    <w:p>
+      <w:pPr>
+        <w:pStyle w:val="Heading1"/>
+        <w:rPr>
+          <w:lang w:val="en-US"/>
+        </w:rPr>
+      </w:pPr>
+      <w:bookmarkStart w:id="10" w:name="_Toc87179959"/>
       <w:r>
         <w:rPr>
           <w:lang w:val="en-US"/>
         </w:rPr>
         <w:br w:type="page"/>
+      </w:r>
+      <w:r>
+        <w:rPr>
+          <w:lang w:val="en-US"/>
+        </w:rPr>
+        <w:lastRenderedPageBreak/>
         <w:t>Scores</w:t>
       </w:r>
-      <w:bookmarkEnd w:id="9"/>
-    </w:p>
-    <w:p>
-      <w:pPr>
-        <w:spacing w:after="200" w:line="276" w:lineRule="auto"/>
+      <w:bookmarkEnd w:id="10"/>
+    </w:p>
+    <w:p>
+      <w:pPr>
+        <w:keepLines/>
         <w:rPr>
           <w:rFonts w:ascii="Century Gothic" w:hAnsi="Century Gothic" w:cs="Century Gothic"/>
           <w:sz w:val="20"/>
@@ -3789,7 +3902,7 @@
     </w:p>
     <w:p>
       <w:pPr>
-        <w:spacing w:after="200" w:line="276" w:lineRule="auto"/>
+        <w:keepLines/>
         <w:rPr>
           <w:rFonts w:ascii="Century Gothic" w:hAnsi="Century Gothic" w:cs="Century Gothic"/>
           <w:sz w:val="20"/>
@@ -3802,20 +3915,56 @@
           <w:sz w:val="20"/>
           <w:szCs w:val="20"/>
         </w:rPr>
-        <w:t>
-          <w:altChunk xmlns:r="http://schemas.openxmlformats.org/officeDocument/2006/relationships" xmlns:w="http://schemas.openxmlformats.org/wordprocessingml/2006/main" r:id="rDOCXId5"/>
-        </w:t>
+        <w:t>$</w:t>
       </w:r>
-    </w:p>
-    <w:p>
-      <w:pPr>
-        <w:spacing w:after="200" w:line="276" w:lineRule="auto"/>
+      <w:r>
         <w:rPr>
           <w:rFonts w:ascii="Century Gothic" w:hAnsi="Century Gothic" w:cs="Century Gothic"/>
           <w:sz w:val="20"/>
           <w:szCs w:val="20"/>
         </w:rPr>
-      </w:pPr>
+        <w:t>class:</w:t>
+      </w:r>
+      <w:r>
+        <w:rPr>
+          <w:rFonts w:ascii="Century Gothic" w:hAnsi="Century Gothic" w:cs="Century Gothic"/>
+          <w:sz w:val="20"/>
+          <w:szCs w:val="20"/>
+        </w:rPr>
+        <w:t>scores</w:t>
+      </w:r>
+      <w:r>
+        <w:rPr>
+          <w:rFonts w:ascii="Century Gothic" w:hAnsi="Century Gothic" w:cs="Century Gothic"/>
+          <w:sz w:val="20"/>
+          <w:szCs w:val="20"/>
+        </w:rPr>
+        <w:t>$</w:t>
+      </w:r>
+    </w:p>
+    <w:p>
+      <w:pPr>
+        <w:pStyle w:val="Heading3"/>
+        <w:rPr>
+          <w:lang w:val="en-US"/>
+        </w:rPr>
+      </w:pPr>
+    </w:p>
+    <w:p>
+      <w:pPr>
+        <w:pStyle w:val="PlainText"/>
+        <w:keepLines/>
+        <w:widowControl/>
+        <w:autoSpaceDE/>
+        <w:autoSpaceDN/>
+        <w:adjustRightInd/>
+      </w:pPr>
+      <w:r>
+        <w:rPr>
+          <w:rFonts w:ascii="Century Gothic" w:hAnsi="Century Gothic" w:cs="Century Gothic"/>
+        </w:rPr>
+        <w:t xml:space="preserve">   </w:t>
+      </w:r>
     </w:p>
     <w:p>
       <w:pPr>
@@ -3846,7 +3995,6 @@
           <w:rFonts w:ascii="Century Gothic" w:hAnsi="Century Gothic" w:cs="Century Gothic"/>
           <w:sz w:val="20"/>
           <w:szCs w:val="20"/>
-          <w:lang w:val="nl-NL"/>
         </w:rPr>
       </w:pPr>
       <w:r>
@@ -3854,18 +4002,51 @@
           <w:rFonts w:ascii="Century Gothic" w:hAnsi="Century Gothic" w:cs="Century Gothic"/>
           <w:sz w:val="20"/>
           <w:szCs w:val="20"/>
-          <w:lang w:val="nl-NL"/>
-        </w:rPr>
+        </w:rPr>
+        <w:lastRenderedPageBreak/>
         <w:t>Einde Rapportage</w:t>
       </w:r>
     </w:p>
     <w:p>
       <w:pPr>
+        <w:keepLines/>
         <w:rPr>
           <w:rFonts w:ascii="Century Gothic" w:hAnsi="Century Gothic" w:cs="Century Gothic"/>
           <w:sz w:val="20"/>
           <w:szCs w:val="20"/>
-          <w:lang w:val="nl-NL"/>
+        </w:rPr>
+      </w:pPr>
+      <w:r>
+        <w:rPr>
+          <w:rFonts w:ascii="Century Gothic" w:hAnsi="Century Gothic" w:cs="Century Gothic"/>
+          <w:sz w:val="20"/>
+          <w:szCs w:val="20"/>
+        </w:rPr>
+        <w:t>avl_otp_$xml:peilling.jaar$</w:t>
+      </w:r>
+      <w:r>
+        <w:rPr>
+          <w:rFonts w:ascii="Century Gothic" w:hAnsi="Century Gothic" w:cs="Century Gothic"/>
+          <w:sz w:val="20"/>
+          <w:szCs w:val="20"/>
+        </w:rPr>
+        <w:t>_</w:t>
+      </w:r>
+      <w:r>
+        <w:rPr>
+          <w:rFonts w:ascii="Century Gothic" w:hAnsi="Century Gothic" w:cs="Century Gothic"/>
+          <w:sz w:val="20"/>
+          <w:szCs w:val="20"/>
+        </w:rPr>
+        <w:t>8814</w:t>
+      </w:r>
+    </w:p>
+    <w:p>
+      <w:pPr>
+        <w:rPr>
+          <w:rFonts w:ascii="Century Gothic" w:hAnsi="Century Gothic" w:cs="Century Gothic"/>
+          <w:sz w:val="20"/>
+          <w:szCs w:val="20"/>
         </w:rPr>
       </w:pPr>
     </w:p>
@@ -3875,7 +4056,6 @@
           <w:rFonts w:ascii="Century Gothic" w:hAnsi="Century Gothic" w:cs="Century Gothic"/>
           <w:b/>
           <w:bCs/>
-          <w:lang w:val="nl-NL"/>
         </w:rPr>
       </w:pPr>
     </w:p>
@@ -3932,7 +4112,7 @@
 </file>
 
 <file path=word/endnotes.xml><?xml version="1.0" encoding="utf-8"?>
-<w:endnotes xmlns:ve="http://schemas.openxmlformats.org/markup-compatibility/2006" xmlns:o="urn:schemas-microsoft-com:office:office" xmlns:r="http://schemas.openxmlformats.org/officeDocument/2006/relationships" xmlns:m="http://schemas.openxmlformats.org/officeDocument/2006/math" xmlns:v="urn:schemas-microsoft-com:vml" xmlns:wp="http://schemas.openxmlformats.org/drawingml/2006/wordprocessingDrawing" xmlns:w10="urn:schemas-microsoft-com:office:word" xmlns:w="http://schemas.openxmlformats.org/wordprocessingml/2006/main" xmlns:wne="http://schemas.microsoft.com/office/word/2006/wordml">
+<w:endnotes xmlns:wpc="http://schemas.microsoft.com/office/word/2010/wordprocessingCanvas" xmlns:mo="http://schemas.microsoft.com/office/mac/office/2008/main" xmlns:mc="http://schemas.openxmlformats.org/markup-compatibility/2006" xmlns:mv="urn:schemas-microsoft-com:mac:vml" xmlns:o="urn:schemas-microsoft-com:office:office" xmlns:r="http://schemas.openxmlformats.org/officeDocument/2006/relationships" xmlns:m="http://schemas.openxmlformats.org/officeDocument/2006/math" xmlns:v="urn:schemas-microsoft-com:vml" xmlns:wp14="http://schemas.microsoft.com/office/word/2010/wordprocessingDrawing" xmlns:wp="http://schemas.openxmlformats.org/drawingml/2006/wordprocessingDrawing" xmlns:w10="urn:schemas-microsoft-com:office:word" xmlns:w="http://schemas.openxmlformats.org/wordprocessingml/2006/main" xmlns:w14="http://schemas.microsoft.com/office/word/2010/wordml" xmlns:wpg="http://schemas.microsoft.com/office/word/2010/wordprocessingGroup" xmlns:wpi="http://schemas.microsoft.com/office/word/2010/wordprocessingInk" xmlns:wne="http://schemas.microsoft.com/office/word/2006/wordml" xmlns:wps="http://schemas.microsoft.com/office/word/2010/wordprocessingShape" mc:Ignorable="w14 wp14">
   <w:endnote w:type="separator" w:id="-1">
     <w:p>
       <w:r>
@@ -3951,10 +4131,10 @@
 </file>
 
 <file path=word/footer1.xml><?xml version="1.0" encoding="utf-8"?>
-<w:ftr xmlns:ve="http://schemas.openxmlformats.org/markup-compatibility/2006" xmlns:o="urn:schemas-microsoft-com:office:office" xmlns:r="http://schemas.openxmlformats.org/officeDocument/2006/relationships" xmlns:m="http://schemas.openxmlformats.org/officeDocument/2006/math" xmlns:v="urn:schemas-microsoft-com:vml" xmlns:wp="http://schemas.openxmlformats.org/drawingml/2006/wordprocessingDrawing" xmlns:w10="urn:schemas-microsoft-com:office:word" xmlns:w="http://schemas.openxmlformats.org/wordprocessingml/2006/main" xmlns:wne="http://schemas.microsoft.com/office/word/2006/wordml">
+<w:ftr xmlns:wpc="http://schemas.microsoft.com/office/word/2010/wordprocessingCanvas" xmlns:mo="http://schemas.microsoft.com/office/mac/office/2008/main" xmlns:mc="http://schemas.openxmlformats.org/markup-compatibility/2006" xmlns:mv="urn:schemas-microsoft-com:mac:vml" xmlns:o="urn:schemas-microsoft-com:office:office" xmlns:r="http://schemas.openxmlformats.org/officeDocument/2006/relationships" xmlns:m="http://schemas.openxmlformats.org/officeDocument/2006/math" xmlns:v="urn:schemas-microsoft-com:vml" xmlns:wp14="http://schemas.microsoft.com/office/word/2010/wordprocessingDrawing" xmlns:wp="http://schemas.openxmlformats.org/drawingml/2006/wordprocessingDrawing" xmlns:w10="urn:schemas-microsoft-com:office:word" xmlns:w="http://schemas.openxmlformats.org/wordprocessingml/2006/main" xmlns:w14="http://schemas.microsoft.com/office/word/2010/wordml" xmlns:wpg="http://schemas.microsoft.com/office/word/2010/wordprocessingGroup" xmlns:wpi="http://schemas.microsoft.com/office/word/2010/wordprocessingInk" xmlns:wne="http://schemas.microsoft.com/office/word/2006/wordml" xmlns:wps="http://schemas.microsoft.com/office/word/2010/wordprocessingShape" mc:Ignorable="w14 wp14">
   <w:p>
     <w:pPr>
-      <w:pStyle w:val="Voettekst"/>
+      <w:pStyle w:val="Footer"/>
       <w:tabs>
         <w:tab w:val="clear" w:pos="4320"/>
         <w:tab w:val="clear" w:pos="8640"/>
@@ -3971,15 +4151,88 @@
       <w:rPr>
         <w:noProof/>
       </w:rPr>
-      <w:pict>
-        <v:line id="Line 1" o:spid="_x0000_s4098" style="position:absolute;left:0;text-align:left;z-index:251658240;visibility:visible;mso-wrap-style:square;mso-width-percent:0;mso-height-percent:0;mso-wrap-distance-left:9pt;mso-wrap-distance-top:0;mso-wrap-distance-right:9pt;mso-wrap-distance-bottom:0;mso-position-horizontal:absolute;mso-position-horizontal-relative:text;mso-position-vertical:absolute;mso-position-vertical-relative:text;mso-width-percent:0;mso-height-percent:0;mso-width-relative:page;mso-height-relative:page" from=".35pt,-10.15pt" to="478.1pt,-10.15pt" wrapcoords="0 0 0 1 639 1 639 0 0 0" o:gfxdata="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" strokecolor="#00a4e4" strokeweight="1.5pt">
-          <w10:wrap type="tight"/>
-        </v:line>
-      </w:pict>
+      <mc:AlternateContent>
+        <mc:Choice Requires="wps">
+          <w:drawing>
+            <wp:anchor distT="0" distB="0" distL="114300" distR="114300" simplePos="0" relativeHeight="251658240" behindDoc="0" locked="0" layoutInCell="1" allowOverlap="1" wp14:anchorId="4771F643" wp14:editId="3B53BCE2">
+              <wp:simplePos x="0" y="0"/>
+              <wp:positionH relativeFrom="column">
+                <wp:posOffset>4445</wp:posOffset>
+              </wp:positionH>
+              <wp:positionV relativeFrom="paragraph">
+                <wp:posOffset>-129540</wp:posOffset>
+              </wp:positionV>
+              <wp:extent cx="6067425" cy="0"/>
+              <wp:effectExtent l="29845" t="22860" r="36830" b="40640"/>
+              <wp:wrapTight wrapText="bothSides">
+                <wp:wrapPolygon edited="0">
+                  <wp:start x="0" y="-2147483648"/>
+                  <wp:lineTo x="0" y="-2147483648"/>
+                  <wp:lineTo x="687" y="-2147483648"/>
+                  <wp:lineTo x="687" y="-2147483648"/>
+                  <wp:lineTo x="0" y="-2147483648"/>
+                </wp:wrapPolygon>
+              </wp:wrapTight>
+              <wp:docPr id="4" name="Line 1"/>
+              <wp:cNvGraphicFramePr>
+                <a:graphicFrameLocks xmlns:a="http://schemas.openxmlformats.org/drawingml/2006/main"/>
+              </wp:cNvGraphicFramePr>
+              <a:graphic xmlns:a="http://schemas.openxmlformats.org/drawingml/2006/main">
+                <a:graphicData uri="http://schemas.microsoft.com/office/word/2010/wordprocessingShape">
+                  <wps:wsp>
+                    <wps:cNvCnPr>
+                      <a:cxnSpLocks noChangeShapeType="1"/>
+                    </wps:cNvCnPr>
+                    <wps:spPr bwMode="auto">
+                      <a:xfrm>
+                        <a:off x="0" y="0"/>
+                        <a:ext cx="6067425" cy="0"/>
+                      </a:xfrm>
+                      <a:prstGeom prst="line">
+                        <a:avLst/>
+                      </a:prstGeom>
+                      <a:noFill/>
+                      <a:ln w="19050">
+                        <a:solidFill>
+                          <a:srgbClr val="00A4E4"/>
+                        </a:solidFill>
+                        <a:round/>
+                        <a:headEnd/>
+                        <a:tailEnd/>
+                      </a:ln>
+                      <a:extLst>
+                        <a:ext uri="{909E8E84-426E-40dd-AFC4-6F175D3DCCD1}">
+                          <a14:hiddenFill xmlns:a14="http://schemas.microsoft.com/office/drawing/2010/main">
+                            <a:noFill/>
+                          </a14:hiddenFill>
+                        </a:ext>
+                      </a:extLst>
+                    </wps:spPr>
+                    <wps:bodyPr/>
+                  </wps:wsp>
+                </a:graphicData>
+              </a:graphic>
+              <wp14:sizeRelH relativeFrom="page">
+                <wp14:pctWidth>0</wp14:pctWidth>
+              </wp14:sizeRelH>
+              <wp14:sizeRelV relativeFrom="page">
+                <wp14:pctHeight>0</wp14:pctHeight>
+              </wp14:sizeRelV>
+            </wp:anchor>
+          </w:drawing>
+        </mc:Choice>
+        <mc:Fallback>
+          <w:pict>
+            <v:line id="Line 1" o:spid="_x0000_s1026" style="position:absolute;z-index:251658240;visibility:visible;mso-wrap-style:square;mso-width-percent:0;mso-height-percent:0;mso-wrap-distance-left:9pt;mso-wrap-distance-top:0;mso-wrap-distance-right:9pt;mso-wrap-distance-bottom:0;mso-position-horizontal:absolute;mso-position-horizontal-relative:text;mso-position-vertical:absolute;mso-position-vertical-relative:text;mso-width-percent:0;mso-height-percent:0;mso-width-relative:page;mso-height-relative:page" from=".35pt,-10.15pt" to="478.1pt,-10.15pt" o:gfxdata="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" strokecolor="#00a4e4" strokeweight="1.5pt">
+              <w10:wrap type="tight"/>
+            </v:line>
+          </w:pict>
+        </mc:Fallback>
+      </mc:AlternateContent>
     </w:r>
     <w:r>
       <w:rPr>
-        <w:rStyle w:val="Paginanummer"/>
+        <w:rStyle w:val="PageNumber"/>
         <w:rFonts w:ascii="Century Gothic" w:hAnsi="Century Gothic" w:cs="Century Gothic"/>
         <w:b/>
         <w:bCs/>
@@ -3993,7 +4246,7 @@
     </w:r>
     <w:r>
       <w:rPr>
-        <w:rStyle w:val="Paginanummer"/>
+        <w:rStyle w:val="PageNumber"/>
         <w:rFonts w:ascii="Century Gothic" w:hAnsi="Century Gothic" w:cs="Century Gothic"/>
         <w:b/>
         <w:bCs/>
@@ -4007,7 +4260,7 @@
     </w:r>
     <w:r>
       <w:rPr>
-        <w:rStyle w:val="Paginanummer"/>
+        <w:rStyle w:val="PageNumber"/>
         <w:rFonts w:ascii="Century Gothic" w:hAnsi="Century Gothic" w:cs="Century Gothic"/>
         <w:b/>
         <w:bCs/>
@@ -4021,7 +4274,7 @@
     </w:r>
     <w:r>
       <w:rPr>
-        <w:rStyle w:val="Paginanummer"/>
+        <w:rStyle w:val="PageNumber"/>
         <w:rFonts w:ascii="Century Gothic" w:hAnsi="Century Gothic" w:cs="Century Gothic"/>
         <w:b/>
         <w:bCs/>
@@ -4032,11 +4285,11 @@
         <w:szCs w:val="19"/>
         <w:lang w:val="nl-NL"/>
       </w:rPr>
-      <w:t>12</w:t>
+      <w:t>10</w:t>
     </w:r>
     <w:r>
       <w:rPr>
-        <w:rStyle w:val="Paginanummer"/>
+        <w:rStyle w:val="PageNumber"/>
         <w:rFonts w:ascii="Century Gothic" w:hAnsi="Century Gothic" w:cs="Century Gothic"/>
         <w:b/>
         <w:bCs/>
@@ -4050,7 +4303,7 @@
     </w:r>
     <w:r>
       <w:rPr>
-        <w:rStyle w:val="Paginanummer"/>
+        <w:rStyle w:val="PageNumber"/>
         <w:rFonts w:ascii="Century Gothic" w:hAnsi="Century Gothic" w:cs="Century Gothic"/>
         <w:b/>
         <w:bCs/>
@@ -4064,7 +4317,7 @@
     </w:r>
     <w:r>
       <w:rPr>
-        <w:rStyle w:val="Paginanummer"/>
+        <w:rStyle w:val="PageNumber"/>
         <w:rFonts w:ascii="Century Gothic" w:hAnsi="Century Gothic" w:cs="Century Gothic"/>
         <w:b/>
         <w:bCs/>
@@ -4078,7 +4331,7 @@
     </w:r>
     <w:r>
       <w:rPr>
-        <w:rStyle w:val="Paginanummer"/>
+        <w:rStyle w:val="PageNumber"/>
         <w:rFonts w:ascii="Century Gothic" w:hAnsi="Century Gothic" w:cs="Century Gothic"/>
         <w:b/>
         <w:bCs/>
@@ -4104,7 +4357,7 @@
   </w:p>
   <w:p>
     <w:pPr>
-      <w:pStyle w:val="Voettekst"/>
+      <w:pStyle w:val="Footer"/>
       <w:rPr>
         <w:szCs w:val="20"/>
       </w:rPr>
@@ -4114,10 +4367,10 @@
 </file>
 
 <file path=word/footer2.xml><?xml version="1.0" encoding="utf-8"?>
-<w:ftr xmlns:ve="http://schemas.openxmlformats.org/markup-compatibility/2006" xmlns:o="urn:schemas-microsoft-com:office:office" xmlns:r="http://schemas.openxmlformats.org/officeDocument/2006/relationships" xmlns:m="http://schemas.openxmlformats.org/officeDocument/2006/math" xmlns:v="urn:schemas-microsoft-com:vml" xmlns:wp="http://schemas.openxmlformats.org/drawingml/2006/wordprocessingDrawing" xmlns:w10="urn:schemas-microsoft-com:office:word" xmlns:w="http://schemas.openxmlformats.org/wordprocessingml/2006/main" xmlns:wne="http://schemas.microsoft.com/office/word/2006/wordml">
+<w:ftr xmlns:wpc="http://schemas.microsoft.com/office/word/2010/wordprocessingCanvas" xmlns:mo="http://schemas.microsoft.com/office/mac/office/2008/main" xmlns:mc="http://schemas.openxmlformats.org/markup-compatibility/2006" xmlns:mv="urn:schemas-microsoft-com:mac:vml" xmlns:o="urn:schemas-microsoft-com:office:office" xmlns:r="http://schemas.openxmlformats.org/officeDocument/2006/relationships" xmlns:m="http://schemas.openxmlformats.org/officeDocument/2006/math" xmlns:v="urn:schemas-microsoft-com:vml" xmlns:wp14="http://schemas.microsoft.com/office/word/2010/wordprocessingDrawing" xmlns:wp="http://schemas.openxmlformats.org/drawingml/2006/wordprocessingDrawing" xmlns:w10="urn:schemas-microsoft-com:office:word" xmlns:w="http://schemas.openxmlformats.org/wordprocessingml/2006/main" xmlns:w14="http://schemas.microsoft.com/office/word/2010/wordml" xmlns:wpg="http://schemas.microsoft.com/office/word/2010/wordprocessingGroup" xmlns:wpi="http://schemas.microsoft.com/office/word/2010/wordprocessingInk" xmlns:wne="http://schemas.microsoft.com/office/word/2006/wordml" xmlns:wps="http://schemas.microsoft.com/office/word/2010/wordprocessingShape" mc:Ignorable="w14 wp14">
   <w:p>
     <w:pPr>
-      <w:pStyle w:val="Voettekst"/>
+      <w:pStyle w:val="Footer"/>
       <w:tabs>
         <w:tab w:val="clear" w:pos="4320"/>
         <w:tab w:val="clear" w:pos="8640"/>
@@ -4134,15 +4387,88 @@
       <w:rPr>
         <w:noProof/>
       </w:rPr>
-      <w:pict>
-        <v:line id="Line 2" o:spid="_x0000_s4097" style="position:absolute;left:0;text-align:left;z-index:251657216;visibility:visible;mso-wrap-style:square;mso-width-percent:0;mso-height-percent:0;mso-wrap-distance-left:9pt;mso-wrap-distance-top:0;mso-wrap-distance-right:9pt;mso-wrap-distance-bottom:0;mso-position-horizontal:absolute;mso-position-horizontal-relative:text;mso-position-vertical:absolute;mso-position-vertical-relative:text;mso-width-percent:0;mso-height-percent:0;mso-width-relative:page;mso-height-relative:page" from=".35pt,-10.15pt" to="478.1pt,-10.15pt" wrapcoords="0 0 0 1 639 1 639 0 0 0" o:gfxdata="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" strokecolor="#00a4e4" strokeweight="1.5pt">
-          <w10:wrap type="tight"/>
-        </v:line>
-      </w:pict>
+      <mc:AlternateContent>
+        <mc:Choice Requires="wps">
+          <w:drawing>
+            <wp:anchor distT="0" distB="0" distL="114300" distR="114300" simplePos="0" relativeHeight="251657216" behindDoc="0" locked="0" layoutInCell="1" allowOverlap="1" wp14:anchorId="7A0140D4" wp14:editId="7D1854C6">
+              <wp:simplePos x="0" y="0"/>
+              <wp:positionH relativeFrom="column">
+                <wp:posOffset>4445</wp:posOffset>
+              </wp:positionH>
+              <wp:positionV relativeFrom="paragraph">
+                <wp:posOffset>-129540</wp:posOffset>
+              </wp:positionV>
+              <wp:extent cx="6067425" cy="0"/>
+              <wp:effectExtent l="29845" t="22860" r="36830" b="40640"/>
+              <wp:wrapTight wrapText="bothSides">
+                <wp:wrapPolygon edited="0">
+                  <wp:start x="0" y="-2147483648"/>
+                  <wp:lineTo x="0" y="-2147483648"/>
+                  <wp:lineTo x="687" y="-2147483648"/>
+                  <wp:lineTo x="687" y="-2147483648"/>
+                  <wp:lineTo x="0" y="-2147483648"/>
+                </wp:wrapPolygon>
+              </wp:wrapTight>
+              <wp:docPr id="3" name="Line 2"/>
+              <wp:cNvGraphicFramePr>
+                <a:graphicFrameLocks xmlns:a="http://schemas.openxmlformats.org/drawingml/2006/main"/>
+              </wp:cNvGraphicFramePr>
+              <a:graphic xmlns:a="http://schemas.openxmlformats.org/drawingml/2006/main">
+                <a:graphicData uri="http://schemas.microsoft.com/office/word/2010/wordprocessingShape">
+                  <wps:wsp>
+                    <wps:cNvCnPr>
+                      <a:cxnSpLocks noChangeShapeType="1"/>
+                    </wps:cNvCnPr>
+                    <wps:spPr bwMode="auto">
+                      <a:xfrm>
+                        <a:off x="0" y="0"/>
+                        <a:ext cx="6067425" cy="0"/>
+                      </a:xfrm>
+                      <a:prstGeom prst="line">
+                        <a:avLst/>
+                      </a:prstGeom>
+                      <a:noFill/>
+                      <a:ln w="19050">
+                        <a:solidFill>
+                          <a:srgbClr val="00A4E4"/>
+                        </a:solidFill>
+                        <a:round/>
+                        <a:headEnd/>
+                        <a:tailEnd/>
+                      </a:ln>
+                      <a:extLst>
+                        <a:ext uri="{909E8E84-426E-40dd-AFC4-6F175D3DCCD1}">
+                          <a14:hiddenFill xmlns:a14="http://schemas.microsoft.com/office/drawing/2010/main">
+                            <a:noFill/>
+                          </a14:hiddenFill>
+                        </a:ext>
+                      </a:extLst>
+                    </wps:spPr>
+                    <wps:bodyPr/>
+                  </wps:wsp>
+                </a:graphicData>
+              </a:graphic>
+              <wp14:sizeRelH relativeFrom="page">
+                <wp14:pctWidth>0</wp14:pctWidth>
+              </wp14:sizeRelH>
+              <wp14:sizeRelV relativeFrom="page">
+                <wp14:pctHeight>0</wp14:pctHeight>
+              </wp14:sizeRelV>
+            </wp:anchor>
+          </w:drawing>
+        </mc:Choice>
+        <mc:Fallback>
+          <w:pict>
+            <v:line id="Line 2" o:spid="_x0000_s1026" style="position:absolute;z-index:251657216;visibility:visible;mso-wrap-style:square;mso-width-percent:0;mso-height-percent:0;mso-wrap-distance-left:9pt;mso-wrap-distance-top:0;mso-wrap-distance-right:9pt;mso-wrap-distance-bottom:0;mso-position-horizontal:absolute;mso-position-horizontal-relative:text;mso-position-vertical:absolute;mso-position-vertical-relative:text;mso-width-percent:0;mso-height-percent:0;mso-width-relative:page;mso-height-relative:page" from=".35pt,-10.15pt" to="478.1pt,-10.15pt" o:gfxdata="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" strokecolor="#00a4e4" strokeweight="1.5pt">
+              <w10:wrap type="tight"/>
+            </v:line>
+          </w:pict>
+        </mc:Fallback>
+      </mc:AlternateContent>
     </w:r>
     <w:r>
       <w:rPr>
-        <w:rStyle w:val="Paginanummer"/>
+        <w:rStyle w:val="PageNumber"/>
         <w:rFonts w:ascii="Century Gothic" w:hAnsi="Century Gothic" w:cs="Century Gothic"/>
         <w:b/>
         <w:bCs/>
@@ -4156,7 +4482,7 @@
     </w:r>
     <w:r>
       <w:rPr>
-        <w:rStyle w:val="Paginanummer"/>
+        <w:rStyle w:val="PageNumber"/>
         <w:rFonts w:ascii="Century Gothic" w:hAnsi="Century Gothic" w:cs="Century Gothic"/>
         <w:b/>
         <w:bCs/>
@@ -4170,7 +4496,7 @@
     </w:r>
     <w:r>
       <w:rPr>
-        <w:rStyle w:val="Paginanummer"/>
+        <w:rStyle w:val="PageNumber"/>
         <w:rFonts w:ascii="Century Gothic" w:hAnsi="Century Gothic" w:cs="Century Gothic"/>
         <w:b/>
         <w:bCs/>
@@ -4184,7 +4510,7 @@
     </w:r>
     <w:r>
       <w:rPr>
-        <w:rStyle w:val="Paginanummer"/>
+        <w:rStyle w:val="PageNumber"/>
         <w:rFonts w:ascii="Century Gothic" w:hAnsi="Century Gothic" w:cs="Century Gothic"/>
         <w:b/>
         <w:bCs/>
@@ -4199,7 +4525,7 @@
     </w:r>
     <w:r>
       <w:rPr>
-        <w:rStyle w:val="Paginanummer"/>
+        <w:rStyle w:val="PageNumber"/>
         <w:rFonts w:ascii="Century Gothic" w:hAnsi="Century Gothic" w:cs="Century Gothic"/>
         <w:b/>
         <w:bCs/>
@@ -4213,7 +4539,7 @@
     </w:r>
     <w:r>
       <w:rPr>
-        <w:rStyle w:val="Paginanummer"/>
+        <w:rStyle w:val="PageNumber"/>
         <w:rFonts w:ascii="Century Gothic" w:hAnsi="Century Gothic" w:cs="Century Gothic"/>
         <w:b/>
         <w:bCs/>
@@ -4227,7 +4553,7 @@
     </w:r>
     <w:r>
       <w:rPr>
-        <w:rStyle w:val="Paginanummer"/>
+        <w:rStyle w:val="PageNumber"/>
         <w:rFonts w:ascii="Century Gothic" w:hAnsi="Century Gothic" w:cs="Century Gothic"/>
         <w:b/>
         <w:bCs/>
@@ -4241,7 +4567,7 @@
     </w:r>
     <w:r>
       <w:rPr>
-        <w:rStyle w:val="Paginanummer"/>
+        <w:rStyle w:val="PageNumber"/>
         <w:rFonts w:ascii="Century Gothic" w:hAnsi="Century Gothic" w:cs="Century Gothic"/>
         <w:b/>
         <w:bCs/>
@@ -4267,14 +4593,14 @@
   </w:p>
   <w:p>
     <w:pPr>
-      <w:pStyle w:val="Voettekst"/>
+      <w:pStyle w:val="Footer"/>
     </w:pPr>
   </w:p>
 </w:ftr>
 </file>
 
 <file path=word/footnotes.xml><?xml version="1.0" encoding="utf-8"?>
-<w:footnotes xmlns:ve="http://schemas.openxmlformats.org/markup-compatibility/2006" xmlns:o="urn:schemas-microsoft-com:office:office" xmlns:r="http://schemas.openxmlformats.org/officeDocument/2006/relationships" xmlns:m="http://schemas.openxmlformats.org/officeDocument/2006/math" xmlns:v="urn:schemas-microsoft-com:vml" xmlns:wp="http://schemas.openxmlformats.org/drawingml/2006/wordprocessingDrawing" xmlns:w10="urn:schemas-microsoft-com:office:word" xmlns:w="http://schemas.openxmlformats.org/wordprocessingml/2006/main" xmlns:wne="http://schemas.microsoft.com/office/word/2006/wordml">
+<w:footnotes xmlns:wpc="http://schemas.microsoft.com/office/word/2010/wordprocessingCanvas" xmlns:mo="http://schemas.microsoft.com/office/mac/office/2008/main" xmlns:mc="http://schemas.openxmlformats.org/markup-compatibility/2006" xmlns:mv="urn:schemas-microsoft-com:mac:vml" xmlns:o="urn:schemas-microsoft-com:office:office" xmlns:r="http://schemas.openxmlformats.org/officeDocument/2006/relationships" xmlns:m="http://schemas.openxmlformats.org/officeDocument/2006/math" xmlns:v="urn:schemas-microsoft-com:vml" xmlns:wp14="http://schemas.microsoft.com/office/word/2010/wordprocessingDrawing" xmlns:wp="http://schemas.openxmlformats.org/drawingml/2006/wordprocessingDrawing" xmlns:w10="urn:schemas-microsoft-com:office:word" xmlns:w="http://schemas.openxmlformats.org/wordprocessingml/2006/main" xmlns:w14="http://schemas.microsoft.com/office/word/2010/wordml" xmlns:wpg="http://schemas.microsoft.com/office/word/2010/wordprocessingGroup" xmlns:wpi="http://schemas.microsoft.com/office/word/2010/wordprocessingInk" xmlns:wne="http://schemas.microsoft.com/office/word/2006/wordml" xmlns:wps="http://schemas.microsoft.com/office/word/2010/wordprocessingShape" mc:Ignorable="w14 wp14">
   <w:footnote w:type="separator" w:id="-1">
     <w:p>
       <w:r>
@@ -4293,7 +4619,7 @@
 </file>
 
 <file path=word/header1.xml><?xml version="1.0" encoding="utf-8"?>
-<w:hdr xmlns:ve="http://schemas.openxmlformats.org/markup-compatibility/2006" xmlns:o="urn:schemas-microsoft-com:office:office" xmlns:r="http://schemas.openxmlformats.org/officeDocument/2006/relationships" xmlns:m="http://schemas.openxmlformats.org/officeDocument/2006/math" xmlns:v="urn:schemas-microsoft-com:vml" xmlns:wp="http://schemas.openxmlformats.org/drawingml/2006/wordprocessingDrawing" xmlns:w10="urn:schemas-microsoft-com:office:word" xmlns:w="http://schemas.openxmlformats.org/wordprocessingml/2006/main" xmlns:wne="http://schemas.microsoft.com/office/word/2006/wordml">
+<w:hdr xmlns:wpc="http://schemas.microsoft.com/office/word/2010/wordprocessingCanvas" xmlns:mo="http://schemas.microsoft.com/office/mac/office/2008/main" xmlns:mc="http://schemas.openxmlformats.org/markup-compatibility/2006" xmlns:mv="urn:schemas-microsoft-com:mac:vml" xmlns:o="urn:schemas-microsoft-com:office:office" xmlns:r="http://schemas.openxmlformats.org/officeDocument/2006/relationships" xmlns:m="http://schemas.openxmlformats.org/officeDocument/2006/math" xmlns:v="urn:schemas-microsoft-com:vml" xmlns:wp14="http://schemas.microsoft.com/office/word/2010/wordprocessingDrawing" xmlns:wp="http://schemas.openxmlformats.org/drawingml/2006/wordprocessingDrawing" xmlns:w10="urn:schemas-microsoft-com:office:word" xmlns:w="http://schemas.openxmlformats.org/wordprocessingml/2006/main" xmlns:w14="http://schemas.microsoft.com/office/word/2010/wordml" xmlns:wpg="http://schemas.microsoft.com/office/word/2010/wordprocessingGroup" xmlns:wpi="http://schemas.microsoft.com/office/word/2010/wordprocessingInk" xmlns:wne="http://schemas.microsoft.com/office/word/2006/wordml" xmlns:wps="http://schemas.microsoft.com/office/word/2010/wordprocessingShape" mc:Ignorable="w14 wp14">
   <w:p>
     <w:pPr>
       <w:ind w:right="-117"/>
@@ -4307,10 +4633,10 @@
 </file>
 
 <file path=word/header2.xml><?xml version="1.0" encoding="utf-8"?>
-<w:hdr xmlns:ve="http://schemas.openxmlformats.org/markup-compatibility/2006" xmlns:o="urn:schemas-microsoft-com:office:office" xmlns:r="http://schemas.openxmlformats.org/officeDocument/2006/relationships" xmlns:m="http://schemas.openxmlformats.org/officeDocument/2006/math" xmlns:v="urn:schemas-microsoft-com:vml" xmlns:wp="http://schemas.openxmlformats.org/drawingml/2006/wordprocessingDrawing" xmlns:w10="urn:schemas-microsoft-com:office:word" xmlns:w="http://schemas.openxmlformats.org/wordprocessingml/2006/main" xmlns:wne="http://schemas.microsoft.com/office/word/2006/wordml">
+<w:hdr xmlns:wpc="http://schemas.microsoft.com/office/word/2010/wordprocessingCanvas" xmlns:mo="http://schemas.microsoft.com/office/mac/office/2008/main" xmlns:mc="http://schemas.openxmlformats.org/markup-compatibility/2006" xmlns:mv="urn:schemas-microsoft-com:mac:vml" xmlns:o="urn:schemas-microsoft-com:office:office" xmlns:r="http://schemas.openxmlformats.org/officeDocument/2006/relationships" xmlns:m="http://schemas.openxmlformats.org/officeDocument/2006/math" xmlns:v="urn:schemas-microsoft-com:vml" xmlns:wp14="http://schemas.microsoft.com/office/word/2010/wordprocessingDrawing" xmlns:wp="http://schemas.openxmlformats.org/drawingml/2006/wordprocessingDrawing" xmlns:w10="urn:schemas-microsoft-com:office:word" xmlns:w="http://schemas.openxmlformats.org/wordprocessingml/2006/main" xmlns:w14="http://schemas.microsoft.com/office/word/2010/wordml" xmlns:wpg="http://schemas.microsoft.com/office/word/2010/wordprocessingGroup" xmlns:wpi="http://schemas.microsoft.com/office/word/2010/wordprocessingInk" xmlns:wne="http://schemas.microsoft.com/office/word/2006/wordml" xmlns:wps="http://schemas.microsoft.com/office/word/2010/wordprocessingShape" mc:Ignorable="w14 wp14">
   <w:p>
     <w:pPr>
-      <w:pStyle w:val="Koptekst"/>
+      <w:pStyle w:val="Header"/>
       <w:rPr>
         <w:rFonts w:ascii="Century Gothic" w:hAnsi="Century Gothic" w:cs="Century Gothic"/>
         <w:b/>
@@ -4334,10 +4660,10 @@
 </file>
 
 <file path=word/header3.xml><?xml version="1.0" encoding="utf-8"?>
-<w:hdr xmlns:ve="http://schemas.openxmlformats.org/markup-compatibility/2006" xmlns:o="urn:schemas-microsoft-com:office:office" xmlns:r="http://schemas.openxmlformats.org/officeDocument/2006/relationships" xmlns:m="http://schemas.openxmlformats.org/officeDocument/2006/math" xmlns:v="urn:schemas-microsoft-com:vml" xmlns:wp="http://schemas.openxmlformats.org/drawingml/2006/wordprocessingDrawing" xmlns:w10="urn:schemas-microsoft-com:office:word" xmlns:w="http://schemas.openxmlformats.org/wordprocessingml/2006/main" xmlns:wne="http://schemas.microsoft.com/office/word/2006/wordml">
+<w:hdr xmlns:wpc="http://schemas.microsoft.com/office/word/2010/wordprocessingCanvas" xmlns:mo="http://schemas.microsoft.com/office/mac/office/2008/main" xmlns:mc="http://schemas.openxmlformats.org/markup-compatibility/2006" xmlns:mv="urn:schemas-microsoft-com:mac:vml" xmlns:o="urn:schemas-microsoft-com:office:office" xmlns:r="http://schemas.openxmlformats.org/officeDocument/2006/relationships" xmlns:m="http://schemas.openxmlformats.org/officeDocument/2006/math" xmlns:v="urn:schemas-microsoft-com:vml" xmlns:wp14="http://schemas.microsoft.com/office/word/2010/wordprocessingDrawing" xmlns:wp="http://schemas.openxmlformats.org/drawingml/2006/wordprocessingDrawing" xmlns:w10="urn:schemas-microsoft-com:office:word" xmlns:w="http://schemas.openxmlformats.org/wordprocessingml/2006/main" xmlns:w14="http://schemas.microsoft.com/office/word/2010/wordml" xmlns:wpg="http://schemas.microsoft.com/office/word/2010/wordprocessingGroup" xmlns:wpi="http://schemas.microsoft.com/office/word/2010/wordprocessingInk" xmlns:wne="http://schemas.microsoft.com/office/word/2006/wordml" xmlns:wps="http://schemas.microsoft.com/office/word/2010/wordprocessingShape" mc:Ignorable="w14 wp14">
   <w:p>
     <w:pPr>
-      <w:pStyle w:val="Koptekst"/>
+      <w:pStyle w:val="Header"/>
       <w:jc w:val="right"/>
       <w:rPr>
         <w:rFonts w:ascii="Century Gothic" w:hAnsi="Century Gothic" w:cs="Century Gothic"/>
@@ -4402,7 +4728,7 @@
 </file>
 
 <file path=word/numbering.xml><?xml version="1.0" encoding="utf-8"?>
-<w:numbering xmlns:ve="http://schemas.openxmlformats.org/markup-compatibility/2006" xmlns:o="urn:schemas-microsoft-com:office:office" xmlns:r="http://schemas.openxmlformats.org/officeDocument/2006/relationships" xmlns:m="http://schemas.openxmlformats.org/officeDocument/2006/math" xmlns:v="urn:schemas-microsoft-com:vml" xmlns:wp="http://schemas.openxmlformats.org/drawingml/2006/wordprocessingDrawing" xmlns:w10="urn:schemas-microsoft-com:office:word" xmlns:w="http://schemas.openxmlformats.org/wordprocessingml/2006/main" xmlns:wne="http://schemas.microsoft.com/office/word/2006/wordml">
+<w:numbering xmlns:wpc="http://schemas.microsoft.com/office/word/2010/wordprocessingCanvas" xmlns:mo="http://schemas.microsoft.com/office/mac/office/2008/main" xmlns:mc="http://schemas.openxmlformats.org/markup-compatibility/2006" xmlns:mv="urn:schemas-microsoft-com:mac:vml" xmlns:o="urn:schemas-microsoft-com:office:office" xmlns:r="http://schemas.openxmlformats.org/officeDocument/2006/relationships" xmlns:m="http://schemas.openxmlformats.org/officeDocument/2006/math" xmlns:v="urn:schemas-microsoft-com:vml" xmlns:wp14="http://schemas.microsoft.com/office/word/2010/wordprocessingDrawing" xmlns:wp="http://schemas.openxmlformats.org/drawingml/2006/wordprocessingDrawing" xmlns:w10="urn:schemas-microsoft-com:office:word" xmlns:w="http://schemas.openxmlformats.org/wordprocessingml/2006/main" xmlns:w14="http://schemas.microsoft.com/office/word/2010/wordml" xmlns:wpg="http://schemas.microsoft.com/office/word/2010/wordprocessingGroup" xmlns:wpi="http://schemas.microsoft.com/office/word/2010/wordprocessingInk" xmlns:wne="http://schemas.microsoft.com/office/word/2006/wordml" xmlns:wps="http://schemas.microsoft.com/office/word/2010/wordprocessingShape" mc:Ignorable="w14 wp14">
   <w:abstractNum w:abstractNumId="0">
     <w:nsid w:val="0314434A"/>
     <w:multiLevelType w:val="hybridMultilevel"/>
@@ -10922,7 +11248,7 @@
 </file>
 
 <file path=word/styles.xml><?xml version="1.0" encoding="utf-8"?>
-<w:styles xmlns:r="http://schemas.openxmlformats.org/officeDocument/2006/relationships" xmlns:w="http://schemas.openxmlformats.org/wordprocessingml/2006/main">
+<w:styles xmlns:mc="http://schemas.openxmlformats.org/markup-compatibility/2006" xmlns:r="http://schemas.openxmlformats.org/officeDocument/2006/relationships" xmlns:w="http://schemas.openxmlformats.org/wordprocessingml/2006/main" xmlns:w14="http://schemas.microsoft.com/office/word/2010/wordml" mc:Ignorable="w14">
   <w:docDefaults>
     <w:rPrDefault>
       <w:rPr>
@@ -10938,7 +11264,7 @@
       </w:pPr>
     </w:pPrDefault>
   </w:docDefaults>
-  <w:latentStyles w:defLockedState="0" w:defUIPriority="99" w:defSemiHidden="1" w:defUnhideWhenUsed="0" w:defQFormat="0" w:count="267">
+  <w:latentStyles w:defLockedState="0" w:defUIPriority="99" w:defSemiHidden="1" w:defUnhideWhenUsed="0" w:defQFormat="0" w:count="276">
     <w:lsdException w:name="Normal" w:semiHidden="0" w:uiPriority="0" w:qFormat="1"/>
     <w:lsdException w:name="heading 1" w:semiHidden="0" w:qFormat="1"/>
     <w:lsdException w:name="heading 2" w:semiHidden="0" w:qFormat="1"/>
@@ -11186,7 +11512,7 @@
     <w:lsdException w:name="Bibliography" w:uiPriority="37" w:unhideWhenUsed="1"/>
     <w:lsdException w:name="TOC Heading" w:uiPriority="39" w:unhideWhenUsed="1" w:qFormat="1"/>
   </w:latentStyles>
-  <w:style w:type="paragraph" w:default="1" w:styleId="Standaard">
+  <w:style w:type="paragraph" w:default="1" w:styleId="Normal">
     <w:name w:val="Normal"/>
     <w:qFormat/>
     <w:rsid w:val="00B83E58"/>
@@ -11200,11 +11526,11 @@
       <w:lang w:val="en-US" w:eastAsia="en-US"/>
     </w:rPr>
   </w:style>
-  <w:style w:type="paragraph" w:styleId="Kop1">
+  <w:style w:type="paragraph" w:styleId="Heading1">
     <w:name w:val="heading 1"/>
-    <w:basedOn w:val="Standaard"/>
-    <w:next w:val="Standaard"/>
-    <w:link w:val="Kop1Char"/>
+    <w:basedOn w:val="Normal"/>
+    <w:next w:val="Normal"/>
+    <w:link w:val="Heading1Char"/>
     <w:autoRedefine/>
     <w:uiPriority w:val="99"/>
     <w:qFormat/>
@@ -11227,11 +11553,11 @@
       <w:lang w:val="nl-NL"/>
     </w:rPr>
   </w:style>
-  <w:style w:type="paragraph" w:styleId="Kop2">
+  <w:style w:type="paragraph" w:styleId="Heading2">
     <w:name w:val="heading 2"/>
-    <w:basedOn w:val="Standaard"/>
-    <w:next w:val="Standaard"/>
-    <w:link w:val="Kop2Char"/>
+    <w:basedOn w:val="Normal"/>
+    <w:next w:val="Normal"/>
+    <w:link w:val="Heading2Char"/>
     <w:uiPriority w:val="99"/>
     <w:qFormat/>
     <w:rsid w:val="00B83E58"/>
@@ -11251,11 +11577,11 @@
       <w:lang w:val="nl-NL"/>
     </w:rPr>
   </w:style>
-  <w:style w:type="paragraph" w:styleId="Kop3">
+  <w:style w:type="paragraph" w:styleId="Heading3">
     <w:name w:val="heading 3"/>
-    <w:basedOn w:val="Standaard"/>
-    <w:next w:val="Standaard"/>
-    <w:link w:val="Kop3Char"/>
+    <w:basedOn w:val="Normal"/>
+    <w:next w:val="Normal"/>
+    <w:link w:val="Heading3Char"/>
     <w:uiPriority w:val="99"/>
     <w:qFormat/>
     <w:rsid w:val="00B83E58"/>
@@ -11270,11 +11596,11 @@
       <w:lang w:val="nl-NL"/>
     </w:rPr>
   </w:style>
-  <w:style w:type="paragraph" w:styleId="Kop4">
+  <w:style w:type="paragraph" w:styleId="Heading4">
     <w:name w:val="heading 4"/>
-    <w:basedOn w:val="Standaard"/>
-    <w:next w:val="Standaard"/>
-    <w:link w:val="Kop4Char"/>
+    <w:basedOn w:val="Normal"/>
+    <w:next w:val="Normal"/>
+    <w:link w:val="Heading4Char"/>
     <w:uiPriority w:val="99"/>
     <w:qFormat/>
     <w:rsid w:val="00B83E58"/>
@@ -11288,11 +11614,11 @@
       <w:lang w:val="nl-NL"/>
     </w:rPr>
   </w:style>
-  <w:style w:type="paragraph" w:styleId="Kop5">
+  <w:style w:type="paragraph" w:styleId="Heading5">
     <w:name w:val="heading 5"/>
-    <w:basedOn w:val="Standaard"/>
-    <w:next w:val="Standaard"/>
-    <w:link w:val="Kop5Char"/>
+    <w:basedOn w:val="Normal"/>
+    <w:next w:val="Normal"/>
+    <w:link w:val="Heading5Char"/>
     <w:uiPriority w:val="99"/>
     <w:qFormat/>
     <w:rsid w:val="00B83E58"/>
@@ -11309,11 +11635,11 @@
       <w:szCs w:val="26"/>
     </w:rPr>
   </w:style>
-  <w:style w:type="paragraph" w:styleId="Kop6">
+  <w:style w:type="paragraph" w:styleId="Heading6">
     <w:name w:val="heading 6"/>
-    <w:basedOn w:val="Standaard"/>
-    <w:next w:val="Standaard"/>
-    <w:link w:val="Kop6Char"/>
+    <w:basedOn w:val="Normal"/>
+    <w:next w:val="Normal"/>
+    <w:link w:val="Heading6Char"/>
     <w:uiPriority w:val="99"/>
     <w:qFormat/>
     <w:rsid w:val="00B83E58"/>
@@ -11331,11 +11657,11 @@
       <w:lang w:val="nl-NL"/>
     </w:rPr>
   </w:style>
-  <w:style w:type="paragraph" w:styleId="Kop7">
+  <w:style w:type="paragraph" w:styleId="Heading7">
     <w:name w:val="heading 7"/>
-    <w:basedOn w:val="Standaard"/>
-    <w:next w:val="Standaard"/>
-    <w:link w:val="Kop7Char"/>
+    <w:basedOn w:val="Normal"/>
+    <w:next w:val="Normal"/>
+    <w:link w:val="Heading7Char"/>
     <w:uiPriority w:val="99"/>
     <w:qFormat/>
     <w:rsid w:val="00B83E58"/>
@@ -11351,11 +11677,11 @@
       <w:lang w:val="nl-NL"/>
     </w:rPr>
   </w:style>
-  <w:style w:type="paragraph" w:styleId="Kop8">
+  <w:style w:type="paragraph" w:styleId="Heading8">
     <w:name w:val="heading 8"/>
-    <w:basedOn w:val="Standaard"/>
-    <w:next w:val="Standaard"/>
-    <w:link w:val="Kop8Char"/>
+    <w:basedOn w:val="Normal"/>
+    <w:next w:val="Normal"/>
+    <w:link w:val="Heading8Char"/>
     <w:uiPriority w:val="99"/>
     <w:qFormat/>
     <w:rsid w:val="00B83E58"/>
@@ -11373,11 +11699,11 @@
       <w:lang w:val="nl-NL"/>
     </w:rPr>
   </w:style>
-  <w:style w:type="paragraph" w:styleId="Kop9">
+  <w:style w:type="paragraph" w:styleId="Heading9">
     <w:name w:val="heading 9"/>
-    <w:basedOn w:val="Standaard"/>
-    <w:next w:val="Standaard"/>
-    <w:link w:val="Kop9Char"/>
+    <w:basedOn w:val="Normal"/>
+    <w:next w:val="Normal"/>
+    <w:link w:val="Heading9Char"/>
     <w:uiPriority w:val="99"/>
     <w:qFormat/>
     <w:rsid w:val="00B83E58"/>
@@ -11395,18 +11721,17 @@
       <w:lang w:val="nl-NL"/>
     </w:rPr>
   </w:style>
-  <w:style w:type="character" w:default="1" w:styleId="Standaardalinea-lettertype">
+  <w:style w:type="character" w:default="1" w:styleId="DefaultParagraphFont">
     <w:name w:val="Default Paragraph Font"/>
     <w:uiPriority w:val="1"/>
     <w:semiHidden/>
     <w:unhideWhenUsed/>
   </w:style>
-  <w:style w:type="table" w:default="1" w:styleId="Standaardtabel">
+  <w:style w:type="table" w:default="1" w:styleId="TableNormal">
     <w:name w:val="Normal Table"/>
     <w:uiPriority w:val="99"/>
     <w:semiHidden/>
     <w:unhideWhenUsed/>
-    <w:qFormat/>
     <w:tblPr>
       <w:tblInd w:w="0" w:type="dxa"/>
       <w:tblCellMar>
@@ -11417,16 +11742,16 @@
       </w:tblCellMar>
     </w:tblPr>
   </w:style>
-  <w:style w:type="numbering" w:default="1" w:styleId="Geenlijst">
+  <w:style w:type="numbering" w:default="1" w:styleId="NoList">
     <w:name w:val="No List"/>
     <w:uiPriority w:val="99"/>
     <w:semiHidden/>
     <w:unhideWhenUsed/>
   </w:style>
-  <w:style w:type="character" w:customStyle="1" w:styleId="Kop1Char">
-    <w:name w:val="Kop 1 Char"/>
-    <w:basedOn w:val="Standaardalinea-lettertype"/>
-    <w:link w:val="Kop1"/>
+  <w:style w:type="character" w:customStyle="1" w:styleId="Heading1Char">
+    <w:name w:val="Heading 1 Char"/>
+    <w:basedOn w:val="DefaultParagraphFont"/>
+    <w:link w:val="Heading1"/>
     <w:uiPriority w:val="99"/>
     <w:locked/>
     <w:rsid w:val="002F0955"/>
@@ -11441,10 +11766,10 @@
       <w:lang w:eastAsia="en-US"/>
     </w:rPr>
   </w:style>
-  <w:style w:type="character" w:customStyle="1" w:styleId="Kop2Char">
-    <w:name w:val="Kop 2 Char"/>
-    <w:basedOn w:val="Standaardalinea-lettertype"/>
-    <w:link w:val="Kop2"/>
+  <w:style w:type="character" w:customStyle="1" w:styleId="Heading2Char">
+    <w:name w:val="Heading 2 Char"/>
+    <w:basedOn w:val="DefaultParagraphFont"/>
+    <w:link w:val="Heading2"/>
     <w:uiPriority w:val="99"/>
     <w:locked/>
     <w:rsid w:val="00B83E58"/>
@@ -11459,10 +11784,10 @@
       <w:lang w:val="en-US" w:eastAsia="en-US"/>
     </w:rPr>
   </w:style>
-  <w:style w:type="character" w:customStyle="1" w:styleId="Kop3Char">
-    <w:name w:val="Kop 3 Char"/>
-    <w:basedOn w:val="Standaardalinea-lettertype"/>
-    <w:link w:val="Kop3"/>
+  <w:style w:type="character" w:customStyle="1" w:styleId="Heading3Char">
+    <w:name w:val="Heading 3 Char"/>
+    <w:basedOn w:val="DefaultParagraphFont"/>
+    <w:link w:val="Heading3"/>
     <w:uiPriority w:val="99"/>
     <w:locked/>
     <w:rsid w:val="00B83E58"/>
@@ -11475,10 +11800,10 @@
       <w:lang w:val="en-US" w:eastAsia="en-US"/>
     </w:rPr>
   </w:style>
-  <w:style w:type="character" w:customStyle="1" w:styleId="Kop4Char">
-    <w:name w:val="Kop 4 Char"/>
-    <w:basedOn w:val="Standaardalinea-lettertype"/>
-    <w:link w:val="Kop4"/>
+  <w:style w:type="character" w:customStyle="1" w:styleId="Heading4Char">
+    <w:name w:val="Heading 4 Char"/>
+    <w:basedOn w:val="DefaultParagraphFont"/>
+    <w:link w:val="Heading4"/>
     <w:uiPriority w:val="99"/>
     <w:locked/>
     <w:rsid w:val="00B83E58"/>
@@ -11491,10 +11816,10 @@
       <w:lang w:val="en-US" w:eastAsia="en-US"/>
     </w:rPr>
   </w:style>
-  <w:style w:type="character" w:customStyle="1" w:styleId="Kop5Char">
-    <w:name w:val="Kop 5 Char"/>
-    <w:basedOn w:val="Standaardalinea-lettertype"/>
-    <w:link w:val="Kop5"/>
+  <w:style w:type="character" w:customStyle="1" w:styleId="Heading5Char">
+    <w:name w:val="Heading 5 Char"/>
+    <w:basedOn w:val="DefaultParagraphFont"/>
+    <w:link w:val="Heading5"/>
     <w:uiPriority w:val="99"/>
     <w:locked/>
     <w:rsid w:val="00B83E58"/>
@@ -11509,10 +11834,10 @@
       <w:lang w:val="en-US" w:eastAsia="en-US"/>
     </w:rPr>
   </w:style>
-  <w:style w:type="character" w:customStyle="1" w:styleId="Kop6Char">
-    <w:name w:val="Kop 6 Char"/>
-    <w:basedOn w:val="Standaardalinea-lettertype"/>
-    <w:link w:val="Kop6"/>
+  <w:style w:type="character" w:customStyle="1" w:styleId="Heading6Char">
+    <w:name w:val="Heading 6 Char"/>
+    <w:basedOn w:val="DefaultParagraphFont"/>
+    <w:link w:val="Heading6"/>
     <w:uiPriority w:val="99"/>
     <w:locked/>
     <w:rsid w:val="00B83E58"/>
@@ -11523,10 +11848,10 @@
       <w:lang w:val="en-US" w:eastAsia="en-US"/>
     </w:rPr>
   </w:style>
-  <w:style w:type="character" w:customStyle="1" w:styleId="Kop7Char">
-    <w:name w:val="Kop 7 Char"/>
-    <w:basedOn w:val="Standaardalinea-lettertype"/>
-    <w:link w:val="Kop7"/>
+  <w:style w:type="character" w:customStyle="1" w:styleId="Heading7Char">
+    <w:name w:val="Heading 7 Char"/>
+    <w:basedOn w:val="DefaultParagraphFont"/>
+    <w:link w:val="Heading7"/>
     <w:uiPriority w:val="99"/>
     <w:locked/>
     <w:rsid w:val="00B83E58"/>
@@ -11537,10 +11862,10 @@
       <w:lang w:val="en-US" w:eastAsia="en-US"/>
     </w:rPr>
   </w:style>
-  <w:style w:type="character" w:customStyle="1" w:styleId="Kop8Char">
-    <w:name w:val="Kop 8 Char"/>
-    <w:basedOn w:val="Standaardalinea-lettertype"/>
-    <w:link w:val="Kop8"/>
+  <w:style w:type="character" w:customStyle="1" w:styleId="Heading8Char">
+    <w:name w:val="Heading 8 Char"/>
+    <w:basedOn w:val="DefaultParagraphFont"/>
+    <w:link w:val="Heading8"/>
     <w:uiPriority w:val="99"/>
     <w:locked/>
     <w:rsid w:val="00B83E58"/>
@@ -11553,10 +11878,10 @@
       <w:lang w:val="en-US" w:eastAsia="en-US"/>
     </w:rPr>
   </w:style>
-  <w:style w:type="character" w:customStyle="1" w:styleId="Kop9Char">
-    <w:name w:val="Kop 9 Char"/>
-    <w:basedOn w:val="Standaardalinea-lettertype"/>
-    <w:link w:val="Kop9"/>
+  <w:style w:type="character" w:customStyle="1" w:styleId="Heading9Char">
+    <w:name w:val="Heading 9 Char"/>
+    <w:basedOn w:val="DefaultParagraphFont"/>
+    <w:link w:val="Heading9"/>
     <w:uiPriority w:val="99"/>
     <w:locked/>
     <w:rsid w:val="00B83E58"/>
@@ -11583,10 +11908,10 @@
       <w:lang w:val="en-US" w:eastAsia="en-US"/>
     </w:rPr>
   </w:style>
-  <w:style w:type="paragraph" w:styleId="Koptekst">
+  <w:style w:type="paragraph" w:styleId="Header">
     <w:name w:val="header"/>
     <w:basedOn w:val="Standard"/>
-    <w:link w:val="KoptekstChar"/>
+    <w:link w:val="HeaderChar"/>
     <w:uiPriority w:val="99"/>
     <w:rsid w:val="00B83E58"/>
     <w:pPr>
@@ -11596,10 +11921,10 @@
       </w:tabs>
     </w:pPr>
   </w:style>
-  <w:style w:type="character" w:customStyle="1" w:styleId="KoptekstChar">
-    <w:name w:val="Koptekst Char"/>
-    <w:basedOn w:val="Standaardalinea-lettertype"/>
-    <w:link w:val="Koptekst"/>
+  <w:style w:type="character" w:customStyle="1" w:styleId="HeaderChar">
+    <w:name w:val="Header Char"/>
+    <w:basedOn w:val="DefaultParagraphFont"/>
+    <w:link w:val="Header"/>
     <w:uiPriority w:val="99"/>
     <w:locked/>
     <w:rsid w:val="00B83E58"/>
@@ -11610,10 +11935,10 @@
       <w:lang w:val="en-US" w:eastAsia="en-US"/>
     </w:rPr>
   </w:style>
-  <w:style w:type="paragraph" w:styleId="Voettekst">
+  <w:style w:type="paragraph" w:styleId="Footer">
     <w:name w:val="footer"/>
     <w:basedOn w:val="Standard"/>
-    <w:link w:val="VoettekstChar"/>
+    <w:link w:val="FooterChar"/>
     <w:uiPriority w:val="99"/>
     <w:rsid w:val="00B83E58"/>
     <w:pPr>
@@ -11623,10 +11948,10 @@
       </w:tabs>
     </w:pPr>
   </w:style>
-  <w:style w:type="character" w:customStyle="1" w:styleId="VoettekstChar">
-    <w:name w:val="Voettekst Char"/>
-    <w:basedOn w:val="Standaardalinea-lettertype"/>
-    <w:link w:val="Voettekst"/>
+  <w:style w:type="character" w:customStyle="1" w:styleId="FooterChar">
+    <w:name w:val="Footer Char"/>
+    <w:basedOn w:val="DefaultParagraphFont"/>
+    <w:link w:val="Footer"/>
     <w:uiPriority w:val="99"/>
     <w:locked/>
     <w:rsid w:val="00B83E58"/>
@@ -11667,10 +11992,10 @@
       <w:iCs/>
     </w:rPr>
   </w:style>
-  <w:style w:type="paragraph" w:styleId="Tekstzonderopmaak">
+  <w:style w:type="paragraph" w:styleId="PlainText">
     <w:name w:val="Plain Text"/>
-    <w:basedOn w:val="Standaard"/>
-    <w:link w:val="TekstzonderopmaakChar"/>
+    <w:basedOn w:val="Normal"/>
+    <w:link w:val="PlainTextChar"/>
     <w:uiPriority w:val="99"/>
     <w:rsid w:val="00B83E58"/>
     <w:pPr>
@@ -11685,10 +12010,10 @@
       <w:szCs w:val="20"/>
     </w:rPr>
   </w:style>
-  <w:style w:type="character" w:customStyle="1" w:styleId="TekstzonderopmaakChar">
-    <w:name w:val="Tekst zonder opmaak Char"/>
-    <w:basedOn w:val="Standaardalinea-lettertype"/>
-    <w:link w:val="Tekstzonderopmaak"/>
+  <w:style w:type="character" w:customStyle="1" w:styleId="PlainTextChar">
+    <w:name w:val="Plain Text Char"/>
+    <w:basedOn w:val="DefaultParagraphFont"/>
+    <w:link w:val="PlainText"/>
     <w:uiPriority w:val="99"/>
     <w:locked/>
     <w:rsid w:val="00B83E58"/>
@@ -11699,10 +12024,10 @@
       <w:lang w:val="en-US" w:eastAsia="en-US"/>
     </w:rPr>
   </w:style>
-  <w:style w:type="paragraph" w:styleId="Documentstructuur">
+  <w:style w:type="paragraph" w:styleId="DocumentMap">
     <w:name w:val="Document Map"/>
-    <w:basedOn w:val="Standaard"/>
-    <w:link w:val="DocumentstructuurChar"/>
+    <w:basedOn w:val="Normal"/>
+    <w:link w:val="DocumentMapChar"/>
     <w:uiPriority w:val="99"/>
     <w:rsid w:val="00B83E58"/>
     <w:pPr>
@@ -11712,10 +12037,10 @@
       <w:rFonts w:ascii="Tahoma" w:hAnsi="Tahoma" w:cs="Tahoma"/>
     </w:rPr>
   </w:style>
-  <w:style w:type="character" w:customStyle="1" w:styleId="DocumentstructuurChar">
-    <w:name w:val="Documentstructuur Char"/>
-    <w:basedOn w:val="Standaardalinea-lettertype"/>
-    <w:link w:val="Documentstructuur"/>
+  <w:style w:type="character" w:customStyle="1" w:styleId="DocumentMapChar">
+    <w:name w:val="Document Map Char"/>
+    <w:basedOn w:val="DefaultParagraphFont"/>
+    <w:link w:val="DocumentMap"/>
     <w:uiPriority w:val="99"/>
     <w:locked/>
     <w:rsid w:val="00B83E58"/>
@@ -11726,10 +12051,10 @@
       <w:lang w:val="en-US" w:eastAsia="en-US"/>
     </w:rPr>
   </w:style>
-  <w:style w:type="paragraph" w:styleId="Plattetekst">
+  <w:style w:type="paragraph" w:styleId="BodyText">
     <w:name w:val="Body Text"/>
-    <w:basedOn w:val="Standaard"/>
-    <w:link w:val="PlattetekstChar"/>
+    <w:basedOn w:val="Normal"/>
+    <w:link w:val="BodyTextChar"/>
     <w:uiPriority w:val="99"/>
     <w:rsid w:val="00B83E58"/>
     <w:rPr>
@@ -11738,10 +12063,10 @@
       <w:szCs w:val="22"/>
     </w:rPr>
   </w:style>
-  <w:style w:type="character" w:customStyle="1" w:styleId="PlattetekstChar">
-    <w:name w:val="Platte tekst Char"/>
-    <w:basedOn w:val="Standaardalinea-lettertype"/>
-    <w:link w:val="Plattetekst"/>
+  <w:style w:type="character" w:customStyle="1" w:styleId="BodyTextChar">
+    <w:name w:val="Body Text Char"/>
+    <w:basedOn w:val="DefaultParagraphFont"/>
+    <w:link w:val="BodyText"/>
     <w:uiPriority w:val="99"/>
     <w:locked/>
     <w:rsid w:val="00B83E58"/>
@@ -11754,7 +12079,7 @@
   </w:style>
   <w:style w:type="paragraph" w:customStyle="1" w:styleId="bronvermelding">
     <w:name w:val="bronvermelding"/>
-    <w:basedOn w:val="Standaard"/>
+    <w:basedOn w:val="Normal"/>
     <w:uiPriority w:val="99"/>
     <w:rsid w:val="00B83E58"/>
     <w:pPr>
@@ -11771,7 +12096,7 @@
   </w:style>
   <w:style w:type="character" w:styleId="Hyperlink">
     <w:name w:val="Hyperlink"/>
-    <w:basedOn w:val="Standaardalinea-lettertype"/>
+    <w:basedOn w:val="DefaultParagraphFont"/>
     <w:uiPriority w:val="99"/>
     <w:rsid w:val="00B83E58"/>
     <w:rPr>
@@ -11780,18 +12105,18 @@
       <w:u w:val="single"/>
     </w:rPr>
   </w:style>
-  <w:style w:type="character" w:styleId="Paginanummer">
+  <w:style w:type="character" w:styleId="PageNumber">
     <w:name w:val="page number"/>
-    <w:basedOn w:val="Standaardalinea-lettertype"/>
+    <w:basedOn w:val="DefaultParagraphFont"/>
     <w:uiPriority w:val="99"/>
     <w:rsid w:val="00B83E58"/>
     <w:rPr>
       <w:rFonts w:ascii="Times New Roman" w:hAnsi="Times New Roman" w:cs="Times New Roman"/>
     </w:rPr>
   </w:style>
-  <w:style w:type="character" w:styleId="GevolgdeHyperlink">
+  <w:style w:type="character" w:styleId="FollowedHyperlink">
     <w:name w:val="FollowedHyperlink"/>
-    <w:basedOn w:val="Standaardalinea-lettertype"/>
+    <w:basedOn w:val="DefaultParagraphFont"/>
     <w:uiPriority w:val="99"/>
     <w:rsid w:val="00B83E58"/>
     <w:rPr>
@@ -11800,10 +12125,10 @@
       <w:u w:val="single"/>
     </w:rPr>
   </w:style>
-  <w:style w:type="paragraph" w:styleId="Inhopg1">
+  <w:style w:type="paragraph" w:styleId="TOC1">
     <w:name w:val="toc 1"/>
-    <w:basedOn w:val="Standaard"/>
-    <w:next w:val="Standaard"/>
+    <w:basedOn w:val="Normal"/>
+    <w:next w:val="Normal"/>
     <w:autoRedefine/>
     <w:uiPriority w:val="99"/>
     <w:rsid w:val="00B83E58"/>
@@ -11820,10 +12145,10 @@
       <w:szCs w:val="22"/>
     </w:rPr>
   </w:style>
-  <w:style w:type="paragraph" w:styleId="Inhopg2">
+  <w:style w:type="paragraph" w:styleId="TOC2">
     <w:name w:val="toc 2"/>
-    <w:basedOn w:val="Standaard"/>
-    <w:next w:val="Standaard"/>
+    <w:basedOn w:val="Normal"/>
+    <w:next w:val="Normal"/>
     <w:autoRedefine/>
     <w:uiPriority w:val="99"/>
     <w:rsid w:val="00B83E58"/>
@@ -11837,10 +12162,10 @@
       <w:szCs w:val="20"/>
     </w:rPr>
   </w:style>
-  <w:style w:type="paragraph" w:styleId="Inhopg3">
+  <w:style w:type="paragraph" w:styleId="TOC3">
     <w:name w:val="toc 3"/>
-    <w:basedOn w:val="Standaard"/>
-    <w:next w:val="Standaard"/>
+    <w:basedOn w:val="Normal"/>
+    <w:next w:val="Normal"/>
     <w:autoRedefine/>
     <w:uiPriority w:val="99"/>
     <w:rsid w:val="00B83E58"/>
@@ -11852,10 +12177,10 @@
       <w:szCs w:val="20"/>
     </w:rPr>
   </w:style>
-  <w:style w:type="paragraph" w:styleId="Inhopg4">
+  <w:style w:type="paragraph" w:styleId="TOC4">
     <w:name w:val="toc 4"/>
-    <w:basedOn w:val="Standaard"/>
-    <w:next w:val="Standaard"/>
+    <w:basedOn w:val="Normal"/>
+    <w:next w:val="Normal"/>
     <w:autoRedefine/>
     <w:uiPriority w:val="99"/>
     <w:rsid w:val="00B83E58"/>
@@ -11867,10 +12192,10 @@
       <w:szCs w:val="20"/>
     </w:rPr>
   </w:style>
-  <w:style w:type="paragraph" w:styleId="Inhopg5">
+  <w:style w:type="paragraph" w:styleId="TOC5">
     <w:name w:val="toc 5"/>
-    <w:basedOn w:val="Standaard"/>
-    <w:next w:val="Standaard"/>
+    <w:basedOn w:val="Normal"/>
+    <w:next w:val="Normal"/>
     <w:autoRedefine/>
     <w:uiPriority w:val="99"/>
     <w:rsid w:val="00B83E58"/>
@@ -11882,10 +12207,10 @@
       <w:szCs w:val="20"/>
     </w:rPr>
   </w:style>
-  <w:style w:type="paragraph" w:styleId="Inhopg6">
+  <w:style w:type="paragraph" w:styleId="TOC6">
     <w:name w:val="toc 6"/>
-    <w:basedOn w:val="Standaard"/>
-    <w:next w:val="Standaard"/>
+    <w:basedOn w:val="Normal"/>
+    <w:next w:val="Normal"/>
     <w:autoRedefine/>
     <w:uiPriority w:val="99"/>
     <w:rsid w:val="00B83E58"/>
@@ -11897,10 +12222,10 @@
       <w:szCs w:val="20"/>
     </w:rPr>
   </w:style>
-  <w:style w:type="paragraph" w:styleId="Inhopg7">
+  <w:style w:type="paragraph" w:styleId="TOC7">
     <w:name w:val="toc 7"/>
-    <w:basedOn w:val="Standaard"/>
-    <w:next w:val="Standaard"/>
+    <w:basedOn w:val="Normal"/>
+    <w:next w:val="Normal"/>
     <w:autoRedefine/>
     <w:uiPriority w:val="99"/>
     <w:rsid w:val="00B83E58"/>
@@ -11912,10 +12237,10 @@
       <w:szCs w:val="20"/>
     </w:rPr>
   </w:style>
-  <w:style w:type="paragraph" w:styleId="Inhopg8">
+  <w:style w:type="paragraph" w:styleId="TOC8">
     <w:name w:val="toc 8"/>
-    <w:basedOn w:val="Standaard"/>
-    <w:next w:val="Standaard"/>
+    <w:basedOn w:val="Normal"/>
+    <w:next w:val="Normal"/>
     <w:autoRedefine/>
     <w:uiPriority w:val="99"/>
     <w:rsid w:val="00B83E58"/>
@@ -11927,10 +12252,10 @@
       <w:szCs w:val="20"/>
     </w:rPr>
   </w:style>
-  <w:style w:type="paragraph" w:styleId="Inhopg9">
+  <w:style w:type="paragraph" w:styleId="TOC9">
     <w:name w:val="toc 9"/>
-    <w:basedOn w:val="Standaard"/>
-    <w:next w:val="Standaard"/>
+    <w:basedOn w:val="Normal"/>
+    <w:next w:val="Normal"/>
     <w:autoRedefine/>
     <w:uiPriority w:val="99"/>
     <w:rsid w:val="00B83E58"/>
@@ -11942,10 +12267,10 @@
       <w:szCs w:val="20"/>
     </w:rPr>
   </w:style>
-  <w:style w:type="paragraph" w:styleId="Plattetekst2">
+  <w:style w:type="paragraph" w:styleId="BodyText2">
     <w:name w:val="Body Text 2"/>
-    <w:basedOn w:val="Standaard"/>
-    <w:link w:val="Plattetekst2Char"/>
+    <w:basedOn w:val="Normal"/>
+    <w:link w:val="BodyText2Char"/>
     <w:uiPriority w:val="99"/>
     <w:rsid w:val="00B83E58"/>
     <w:pPr>
@@ -11960,10 +12285,10 @@
       <w:lang w:val="nl-NL"/>
     </w:rPr>
   </w:style>
-  <w:style w:type="character" w:customStyle="1" w:styleId="Plattetekst2Char">
-    <w:name w:val="Platte tekst 2 Char"/>
-    <w:basedOn w:val="Standaardalinea-lettertype"/>
-    <w:link w:val="Plattetekst2"/>
+  <w:style w:type="character" w:customStyle="1" w:styleId="BodyText2Char">
+    <w:name w:val="Body Text 2 Char"/>
+    <w:basedOn w:val="DefaultParagraphFont"/>
+    <w:link w:val="BodyText2"/>
     <w:uiPriority w:val="99"/>
     <w:locked/>
     <w:rsid w:val="00B83E58"/>
@@ -11974,10 +12299,10 @@
       <w:lang w:val="en-US" w:eastAsia="en-US"/>
     </w:rPr>
   </w:style>
-  <w:style w:type="paragraph" w:styleId="Ballontekst">
+  <w:style w:type="paragraph" w:styleId="BalloonText">
     <w:name w:val="Balloon Text"/>
-    <w:basedOn w:val="Standaard"/>
-    <w:link w:val="BallontekstChar"/>
+    <w:basedOn w:val="Normal"/>
+    <w:link w:val="BalloonTextChar"/>
     <w:uiPriority w:val="99"/>
     <w:semiHidden/>
     <w:unhideWhenUsed/>
@@ -11988,10 +12313,10 @@
       <w:szCs w:val="16"/>
     </w:rPr>
   </w:style>
-  <w:style w:type="character" w:customStyle="1" w:styleId="BallontekstChar">
-    <w:name w:val="Ballontekst Char"/>
-    <w:basedOn w:val="Standaardalinea-lettertype"/>
-    <w:link w:val="Ballontekst"/>
+  <w:style w:type="character" w:customStyle="1" w:styleId="BalloonTextChar">
+    <w:name w:val="Balloon Text Char"/>
+    <w:basedOn w:val="DefaultParagraphFont"/>
+    <w:link w:val="BalloonText"/>
     <w:uiPriority w:val="99"/>
     <w:semiHidden/>
     <w:rsid w:val="00000865"/>

</xml_diff>